<commit_message>
Add report folder and materials
</commit_message>
<xml_diff>
--- a/report/report.docx
+++ b/report/report.docx
@@ -32,15 +32,7 @@
         <w:br/>
       </w:r>
       <w:r>
-        <w:t xml:space="preserve">All I want for Christmas is . . . better data availability statements</w:t>
-      </w:r>
-    </w:p>
-    <w:p>
-      <w:pPr>
-        <w:pStyle w:val="BodyText"/>
-      </w:pPr>
-      <w:r>
-        <w:t xml:space="preserve">Working 9 to 5, not the way to make an academic living: observational analysis of manuscript and peer review submissions over time</w:t>
+        <w:t xml:space="preserve">All I want for Christmas is you(r data): descriptive analysis of the availability statements statements accompanying medRxiv preprints</w:t>
       </w:r>
     </w:p>
     <w:p>
@@ -206,6 +198,14 @@
     </w:p>
     <w:p>
       <w:pPr>
+        <w:pStyle w:val="BodyText"/>
+      </w:pPr>
+      <w:r>
+        <w:t xml:space="preserve">Preprints; Observational study;</w:t>
+      </w:r>
+    </w:p>
+    <w:p>
+      <w:pPr>
         <w:pStyle w:val="Heading5"/>
       </w:pPr>
       <w:bookmarkStart w:id="22" w:name="section"/>
@@ -231,6 +231,48 @@
         </w:rPr>
         <w:t xml:space="preserve">Objective</w:t>
       </w:r>
+      <w:r>
+        <w:t xml:space="preserve"> </w:t>
+      </w:r>
+      <w:r>
+        <w:t xml:space="preserve">To assess the distribution of</w:t>
+      </w:r>
+      <w:r>
+        <w:t xml:space="preserve"> </w:t>
+      </w:r>
+      <w:r>
+        <w:t xml:space="preserve">“</w:t>
+      </w:r>
+      <w:r>
+        <w:t xml:space="preserve">open</w:t>
+      </w:r>
+      <w:r>
+        <w:t xml:space="preserve">”</w:t>
+      </w:r>
+      <w:r>
+        <w:t xml:space="preserve"> </w:t>
+      </w:r>
+      <w:r>
+        <w:t xml:space="preserve">vs</w:t>
+      </w:r>
+      <w:r>
+        <w:t xml:space="preserve"> </w:t>
+      </w:r>
+      <w:r>
+        <w:t xml:space="preserve">“</w:t>
+      </w:r>
+      <w:r>
+        <w:t xml:space="preserve">closed</w:t>
+      </w:r>
+      <w:r>
+        <w:t xml:space="preserve">”</w:t>
+      </w:r>
+      <w:r>
+        <w:t xml:space="preserve"> </w:t>
+      </w:r>
+      <w:r>
+        <w:t xml:space="preserve">data availability statements in a preprint server, and whether this associates with subsequent publication of the preprint.</w:t>
+      </w:r>
     </w:p>
     <w:p>
       <w:pPr>
@@ -246,7 +288,7 @@
         <w:t xml:space="preserve"> </w:t>
       </w:r>
       <w:r>
-        <w:t xml:space="preserve">Observational study of the data availability statements of preprints posted on the medRxiv repository between 25th June 2019 and 1st May 2020.</w:t>
+        <w:t xml:space="preserve">Observational study of the data availability statements accompanying preprints posted on the medRxiv repository between 25th June 2019 and 1st May 2020.</w:t>
       </w:r>
     </w:p>
     <w:p>
@@ -259,6 +301,12 @@
         </w:rPr>
         <w:t xml:space="preserve">Setting</w:t>
       </w:r>
+      <w:r>
+        <w:t xml:space="preserve"> </w:t>
+      </w:r>
+      <w:r>
+        <w:t xml:space="preserve">medRxiv preprint repository.</w:t>
+      </w:r>
     </w:p>
     <w:p>
       <w:pPr>
@@ -270,6 +318,12 @@
         </w:rPr>
         <w:t xml:space="preserve">Results</w:t>
       </w:r>
+      <w:r>
+        <w:t xml:space="preserve"> </w:t>
+      </w:r>
+      <w:r>
+        <w:t xml:space="preserve">TBC</w:t>
+      </w:r>
     </w:p>
     <w:p>
       <w:pPr>
@@ -281,6 +335,12 @@
         </w:rPr>
         <w:t xml:space="preserve">Conclusion</w:t>
       </w:r>
+      <w:r>
+        <w:t xml:space="preserve"> </w:t>
+      </w:r>
+      <w:r>
+        <w:t xml:space="preserve">TBC</w:t>
+      </w:r>
     </w:p>
     <w:p>
       <w:pPr>
@@ -311,13 +371,146 @@
     </w:p>
     <w:p>
       <w:pPr>
+        <w:pStyle w:val="FirstParagraph"/>
+      </w:pPr>
+      <w:r>
+        <w:t xml:space="preserve">Data availability statements (DAS) provide the reader with important information about what data are available, and how they can be accessed. Or at least they should.</w:t>
+      </w:r>
+    </w:p>
+    <w:p>
+      <w:pPr>
+        <w:pStyle w:val="BodyText"/>
+      </w:pPr>
+      <w:r>
+        <w:t xml:space="preserve">We aim to investigate the</w:t>
+      </w:r>
+    </w:p>
+    <w:p>
+      <w:pPr>
+        <w:pStyle w:val="BodyText"/>
+      </w:pPr>
+      <w:r>
+        <w:t xml:space="preserve">Why focus on medRxiv - key influence of the debate around coronavirus</w:t>
+      </w:r>
+    </w:p>
+    <w:p>
+      <w:pPr>
         <w:pStyle w:val="Heading2"/>
       </w:pPr>
-      <w:bookmarkStart w:id="27" w:name="important-considerations"/>
-      <w:r>
-        <w:t xml:space="preserve">Important considerations</w:t>
+      <w:bookmarkStart w:id="27" w:name="research-questions"/>
+      <w:r>
+        <w:t xml:space="preserve">Research questions</w:t>
       </w:r>
       <w:bookmarkEnd w:id="27"/>
+    </w:p>
+    <w:p>
+      <w:pPr>
+        <w:pStyle w:val="FirstParagraph"/>
+      </w:pPr>
+      <w:r>
+        <w:rPr>
+          <w:b/>
+        </w:rPr>
+        <w:t xml:space="preserve">Primary questions</w:t>
+      </w:r>
+    </w:p>
+    <w:p>
+      <w:pPr>
+        <w:pStyle w:val="Compact"/>
+        <w:numPr>
+          <w:numId w:val="1002"/>
+          <w:ilvl w:val="0"/>
+        </w:numPr>
+      </w:pPr>
+      <w:r>
+        <w:t xml:space="preserve">What is the distribution of data availability statements across the categories listed in Table</w:t>
+      </w:r>
+      <w:r>
+        <w:t xml:space="preserve"> </w:t>
+      </w:r>
+      <w:r>
+        <w:t xml:space="preserve">1</w:t>
+      </w:r>
+      <w:r>
+        <w:t xml:space="preserve">?</w:t>
+      </w:r>
+    </w:p>
+    <w:p>
+      <w:pPr>
+        <w:pStyle w:val="Compact"/>
+        <w:numPr>
+          <w:numId w:val="1002"/>
+          <w:ilvl w:val="0"/>
+        </w:numPr>
+      </w:pPr>
+      <w:r>
+        <w:t xml:space="preserve">For preprints posted to medRxiv prior to 1st January 2020, does an</w:t>
+      </w:r>
+      <w:r>
+        <w:t xml:space="preserve"> </w:t>
+      </w:r>
+      <w:r>
+        <w:t xml:space="preserve">“</w:t>
+      </w:r>
+      <w:r>
+        <w:t xml:space="preserve">open</w:t>
+      </w:r>
+      <w:r>
+        <w:t xml:space="preserve">”</w:t>
+      </w:r>
+      <w:r>
+        <w:t xml:space="preserve"> </w:t>
+      </w:r>
+      <w:r>
+        <w:t xml:space="preserve">data availability statement associate with subsequent publication?</w:t>
+      </w:r>
+    </w:p>
+    <w:p>
+      <w:pPr>
+        <w:pStyle w:val="FirstParagraph"/>
+      </w:pPr>
+      <w:r>
+        <w:rPr>
+          <w:b/>
+        </w:rPr>
+        <w:t xml:space="preserve">Secondary questions</w:t>
+      </w:r>
+    </w:p>
+    <w:p>
+      <w:pPr>
+        <w:pStyle w:val="Compact"/>
+        <w:numPr>
+          <w:numId w:val="1003"/>
+          <w:ilvl w:val="0"/>
+        </w:numPr>
+      </w:pPr>
+      <w:r>
+        <w:t xml:space="preserve">Some preprints claim that a data availability statement is not applicable, or that the study generated no data. For what proportion is this true?</w:t>
+      </w:r>
+    </w:p>
+    <w:p>
+      <w:pPr>
+        <w:pStyle w:val="Compact"/>
+        <w:numPr>
+          <w:numId w:val="1003"/>
+          <w:ilvl w:val="0"/>
+        </w:numPr>
+      </w:pPr>
+      <w:r>
+        <w:t xml:space="preserve">Some preprints claim that all data is available in the manuscript/supplemental files. For what proportion is this true?</w:t>
+      </w:r>
+    </w:p>
+    <w:p>
+      <w:pPr>
+        <w:pStyle w:val="Compact"/>
+        <w:numPr>
+          <w:numId w:val="1003"/>
+          <w:ilvl w:val="0"/>
+        </w:numPr>
+      </w:pPr>
+      <w:r>
+        <w:t xml:space="preserve">Some preprints propose to make the data available following publication and have subsequently been published. What proportion actually do so?</w:t>
+      </w:r>
     </w:p>
     <w:p>
       <w:pPr>
@@ -328,30 +521,1581 @@
     </w:p>
     <w:p>
       <w:pPr>
+        <w:pStyle w:val="Compact"/>
+      </w:pPr>
+      <w:r>
+        <w:t xml:space="preserve">Key</w:t>
+      </w:r>
+    </w:p>
+    <w:p>
+      <w:pPr>
+        <w:pStyle w:val="Compact"/>
+      </w:pPr>
+      <w:r>
+        <w:t xml:space="preserve">Main category</w:t>
+      </w:r>
+    </w:p>
+    <w:p>
+      <w:pPr>
+        <w:pStyle w:val="Compact"/>
+      </w:pPr>
+      <w:r>
+        <w:t xml:space="preserve">Sub-category</w:t>
+      </w:r>
+    </w:p>
+    <w:p>
+      <w:pPr>
+        <w:pStyle w:val="Compact"/>
+      </w:pPr>
+      <w:r>
+        <w:t xml:space="preserve">Example</w:t>
+      </w:r>
+    </w:p>
+    <w:p>
+      <w:pPr>
+        <w:pStyle w:val="Compact"/>
+      </w:pPr>
+      <w:r>
+        <w:t xml:space="preserve">0</w:t>
+      </w:r>
+    </w:p>
+    <w:p>
+      <w:pPr>
+        <w:pStyle w:val="Compact"/>
+      </w:pPr>
+      <w:r>
+        <w:t xml:space="preserve">Not applicable (protocol for a review, commentary, etc)</w:t>
+      </w:r>
+    </w:p>
+    <w:p>
+      <w:pPr>
+        <w:pStyle w:val="Compact"/>
+      </w:pPr>
+      <w:r>
+        <w:t xml:space="preserve">“</w:t>
+      </w:r>
+      <w:r>
+        <w:t xml:space="preserve">Data sharing not applicable to this article as no datasets were generated or analysed during the current study.</w:t>
+      </w:r>
+      <w:r>
+        <w:t xml:space="preserve">”</w:t>
+      </w:r>
+      <w:r>
+        <w:rPr>
+          <w:vertAlign w:val="superscript"/>
+        </w:rPr>
+        <w:t xml:space="preserve">1</w:t>
+      </w:r>
+    </w:p>
+    <w:p>
+      <w:pPr>
+        <w:pStyle w:val="Compact"/>
+      </w:pPr>
+      <w:r>
+        <w:t xml:space="preserve">1</w:t>
+      </w:r>
+    </w:p>
+    <w:p>
+      <w:pPr>
+        <w:pStyle w:val="Compact"/>
+      </w:pPr>
+      <w:r>
+        <w:t xml:space="preserve">Data not available</w:t>
+      </w:r>
+    </w:p>
+    <w:p>
+      <w:pPr>
+        <w:pStyle w:val="Compact"/>
+      </w:pPr>
+      <w:r>
+        <w:t xml:space="preserve">Data not made available</w:t>
+      </w:r>
+    </w:p>
+    <w:p>
+      <w:pPr>
+        <w:pStyle w:val="Compact"/>
+      </w:pPr>
+      <w:r>
+        <w:t xml:space="preserve">“</w:t>
+      </w:r>
+      <w:r>
+        <w:t xml:space="preserve">Not available for public</w:t>
+      </w:r>
+      <w:r>
+        <w:t xml:space="preserve">”</w:t>
+      </w:r>
+      <w:r>
+        <w:rPr>
+          <w:vertAlign w:val="superscript"/>
+        </w:rPr>
+        <w:t xml:space="preserve">2</w:t>
+      </w:r>
+    </w:p>
+    <w:p>
+      <w:pPr>
+        <w:pStyle w:val="Compact"/>
+      </w:pPr>
+      <w:r>
+        <w:t xml:space="preserve">2</w:t>
+      </w:r>
+    </w:p>
+    <w:p>
+      <w:pPr>
+        <w:pStyle w:val="Compact"/>
+      </w:pPr>
+      <w:r>
+        <w:t xml:space="preserve">Data not available</w:t>
+      </w:r>
+    </w:p>
+    <w:p>
+      <w:pPr>
+        <w:pStyle w:val="Compact"/>
+      </w:pPr>
+      <w:r>
+        <w:t xml:space="preserve">Data available on request to authors</w:t>
+      </w:r>
+    </w:p>
+    <w:p>
+      <w:pPr>
+        <w:pStyle w:val="Compact"/>
+      </w:pPr>
+      <w:r>
+        <w:t xml:space="preserve">“</w:t>
+      </w:r>
+      <w:r>
+        <w:t xml:space="preserve">Data can be available upon reasonable request to the corresponding author.</w:t>
+      </w:r>
+      <w:r>
+        <w:t xml:space="preserve">”</w:t>
+      </w:r>
+      <w:r>
+        <w:rPr>
+          <w:vertAlign w:val="superscript"/>
+        </w:rPr>
+        <w:t xml:space="preserve">3</w:t>
+      </w:r>
+    </w:p>
+    <w:p>
+      <w:pPr>
+        <w:pStyle w:val="Compact"/>
+      </w:pPr>
+      <w:r>
+        <w:t xml:space="preserve">3</w:t>
+      </w:r>
+    </w:p>
+    <w:p>
+      <w:pPr>
+        <w:pStyle w:val="Compact"/>
+      </w:pPr>
+      <w:r>
+        <w:t xml:space="preserve">Data not available</w:t>
+      </w:r>
+    </w:p>
+    <w:p>
+      <w:pPr>
+        <w:pStyle w:val="Compact"/>
+      </w:pPr>
+      <w:r>
+        <w:t xml:space="preserve">Data will be available in the future</w:t>
+      </w:r>
+    </w:p>
+    <w:p>
+      <w:pPr>
+        <w:pStyle w:val="Compact"/>
+      </w:pPr>
+      <w:r>
+        <w:t xml:space="preserve">“</w:t>
+      </w:r>
+      <w:r>
+        <w:t xml:space="preserve">The protocol and full dataset will be available at Open Science Framework upon peer review publication (</w:t>
+      </w:r>
+      <w:hyperlink r:id="rId29">
+        <w:r>
+          <w:rPr>
+            <w:rStyle w:val="Hyperlink"/>
+          </w:rPr>
+          <w:t xml:space="preserve">https://osf.io/rvbuy/</w:t>
+        </w:r>
+      </w:hyperlink>
+      <w:r>
+        <w:t xml:space="preserve">).</w:t>
+      </w:r>
+      <w:r>
+        <w:t xml:space="preserve">”</w:t>
+      </w:r>
+      <w:r>
+        <w:rPr>
+          <w:vertAlign w:val="superscript"/>
+        </w:rPr>
+        <w:t xml:space="preserve">4</w:t>
+      </w:r>
+    </w:p>
+    <w:p>
+      <w:pPr>
+        <w:pStyle w:val="Compact"/>
+      </w:pPr>
+      <w:r>
+        <w:t xml:space="preserve">4</w:t>
+      </w:r>
+    </w:p>
+    <w:p>
+      <w:pPr>
+        <w:pStyle w:val="Compact"/>
+      </w:pPr>
+      <w:r>
+        <w:t xml:space="preserve">Data not available</w:t>
+      </w:r>
+    </w:p>
+    <w:p>
+      <w:pPr>
+        <w:pStyle w:val="Compact"/>
+      </w:pPr>
+      <w:r>
+        <w:t xml:space="preserve">Data vailable from central repository, but insufficient detail published to find</w:t>
+      </w:r>
+    </w:p>
+    <w:p>
+      <w:pPr>
+        <w:pStyle w:val="Compact"/>
+      </w:pPr>
+      <w:r>
+        <w:t xml:space="preserve">"Data were obtained from the international MSBase cohort study. Information regarding data availability can be obtained at</w:t>
+      </w:r>
+      <w:r>
+        <w:t xml:space="preserve"> </w:t>
+      </w:r>
+      <w:hyperlink r:id="rId30">
+        <w:r>
+          <w:rPr>
+            <w:rStyle w:val="Hyperlink"/>
+          </w:rPr>
+          <w:t xml:space="preserve">https://www.msbase.org/."</w:t>
+        </w:r>
+      </w:hyperlink>
+      <w:r>
+        <w:t xml:space="preserve">;</w:t>
+      </w:r>
+      <w:r>
+        <w:rPr>
+          <w:vertAlign w:val="superscript"/>
+        </w:rPr>
+        <w:t xml:space="preserve">5</w:t>
+      </w:r>
+    </w:p>
+    <w:p>
+      <w:pPr>
+        <w:pStyle w:val="Compact"/>
+      </w:pPr>
+      <w:r>
+        <w:t xml:space="preserve">5</w:t>
+      </w:r>
+    </w:p>
+    <w:p>
+      <w:pPr>
+        <w:pStyle w:val="Compact"/>
+      </w:pPr>
+      <w:r>
+        <w:t xml:space="preserve">Data available</w:t>
+      </w:r>
+    </w:p>
+    <w:p>
+      <w:pPr>
+        <w:pStyle w:val="Compact"/>
+      </w:pPr>
+      <w:r>
+        <w:t xml:space="preserve">Data available in the manuscript/supplementary files</w:t>
+      </w:r>
+    </w:p>
+    <w:p>
+      <w:pPr>
+        <w:pStyle w:val="Compact"/>
+      </w:pPr>
+      <w:r>
+        <w:t xml:space="preserve">“</w:t>
+      </w:r>
+      <w:r>
+        <w:t xml:space="preserve">All data related to this study are present in the paper or the Supplementary Materials. . .</w:t>
+      </w:r>
+      <w:r>
+        <w:t xml:space="preserve">”</w:t>
+      </w:r>
+      <w:r>
+        <w:rPr>
+          <w:vertAlign w:val="superscript"/>
+        </w:rPr>
+        <w:t xml:space="preserve">6</w:t>
+      </w:r>
+    </w:p>
+    <w:p>
+      <w:pPr>
+        <w:pStyle w:val="Compact"/>
+      </w:pPr>
+      <w:r>
+        <w:t xml:space="preserve">6</w:t>
+      </w:r>
+    </w:p>
+    <w:p>
+      <w:pPr>
+        <w:pStyle w:val="Compact"/>
+      </w:pPr>
+      <w:r>
+        <w:t xml:space="preserve">Data available</w:t>
+      </w:r>
+    </w:p>
+    <w:p>
+      <w:pPr>
+        <w:pStyle w:val="Compact"/>
+      </w:pPr>
+      <w:r>
+        <w:t xml:space="preserve">Data available in online repository e.g. GitHub, Zenodo</w:t>
+      </w:r>
+    </w:p>
+    <w:p>
+      <w:pPr>
+        <w:pStyle w:val="Compact"/>
+      </w:pPr>
+      <w:r>
+        <w:t xml:space="preserve">“</w:t>
+      </w:r>
+      <w:r>
+        <w:t xml:space="preserve">Extracted data used in this meta-analysis and analysis code are available at www.doi.org/10.5281/zenodo.3149365.</w:t>
+      </w:r>
+      <w:r>
+        <w:t xml:space="preserve">”</w:t>
+      </w:r>
+      <w:r>
+        <w:rPr>
+          <w:vertAlign w:val="superscript"/>
+        </w:rPr>
+        <w:t xml:space="preserve">7</w:t>
+      </w:r>
+    </w:p>
+    <w:p>
+      <w:pPr>
+        <w:pStyle w:val="Compact"/>
+      </w:pPr>
+      <w:r>
+        <w:t xml:space="preserve">7</w:t>
+      </w:r>
+    </w:p>
+    <w:p>
+      <w:pPr>
+        <w:pStyle w:val="Compact"/>
+      </w:pPr>
+      <w:r>
+        <w:t xml:space="preserve">Data available</w:t>
+      </w:r>
+    </w:p>
+    <w:p>
+      <w:pPr>
+        <w:pStyle w:val="Compact"/>
+      </w:pPr>
+      <w:r>
+        <w:t xml:space="preserve">Data available from central repository (requires sufficient details to identify e.g. extract or accession ID)</w:t>
+      </w:r>
+    </w:p>
+    <w:p>
+      <w:pPr>
+        <w:pStyle w:val="Compact"/>
+      </w:pPr>
+      <w:r>
+        <w:t xml:space="preserve">“</w:t>
+      </w:r>
+      <w:r>
+        <w:t xml:space="preserve">This research has been conducted using the UK Biobank Resource under application number 24494. All bona fide researchers can apply to use the UK Biobank resource for health related research that is in the public interest.</w:t>
+      </w:r>
+      <w:r>
+        <w:t xml:space="preserve">”</w:t>
+      </w:r>
+      <w:r>
+        <w:rPr>
+          <w:vertAlign w:val="superscript"/>
+        </w:rPr>
+        <w:t xml:space="preserve">8</w:t>
+      </w:r>
+    </w:p>
+    <w:p>
+      <w:pPr>
+        <w:pStyle w:val="Compact"/>
+        <w:pStyle w:val=""/>
+      </w:pPr>
+      <w:r>
+        <w:t xml:space="preserve">Table 1: Categories used to classify the data availability statements</w:t>
+      </w:r>
+    </w:p>
+    <w:tbl xmlns:w="http://schemas.openxmlformats.org/wordprocessingml/2006/main" xmlns:r="http://schemas.openxmlformats.org/officeDocument/2006/relationships" xmlns:w14="http://schemas.microsoft.com/office/word/2010/wordml" xmlns:wp="http://schemas.openxmlformats.org/drawingml/2006/wordprocessingDrawing" xmlns:a="http://schemas.openxmlformats.org/drawingml/2006/main" xmlns:pic="http://schemas.openxmlformats.org/drawingml/2006/picture">
+      <w:tblPr>
+        NA"/&gt;
+        <w:tblLayout w:type="autofit"/>
+        <w:jc w:val="start"/>
+        <w:tblW w:type="pct" w:w="5000"/>
+        <w:tblLook w:firstRow="1" w:lastRow="0" w:firstColumn="0" w:lastColumn="0" w:noHBand="0" w:noVBand="1"/>
+      </w:tblPr>
+      <w:tr>
+        <w:trPr>
+          <w:cantSplit/>
+          <w:trHeight w:val="360" w:hRule="auto"/>
+          <w:tblHeader/>
+        </w:trPr>
+        <w:tc>
+          <w:tcPr>
+            <w:tcBorders>
+              <w:bottom w:val="single" w:sz="16" w:space="0" w:color="000000"/>
+              <w:top w:val="single" w:sz="16" w:space="0" w:color="000000"/>
+            </w:tcBorders>
+            <w:shd w:val="clear" w:color="auto" w:fill="A6A6A6"/>
+            <w:tcMar>
+              <w:top w:w="0" w:type="dxa"/>
+              <w:bottom w:w="0" w:type="dxa"/>
+              <w:left w:w="0" w:type="dxa"/>
+              <w:right w:w="0" w:type="dxa"/>
+            </w:tcMar>
+            <w:vAlign w:val="center"/>
+          </w:tcPr>
+          <w:p>
+            <w:pPr>
+              <w:jc w:val="center"/>
+              <w:spacing w:after="40" w:before="40"/>
+              <w:ind w:firstLine="0" w:left="100" w:right="100"/>
+            </w:pPr>
+            <w:r xmlns:w="http://schemas.openxmlformats.org/wordprocessingml/2006/main" xmlns:wp="http://schemas.openxmlformats.org/drawingml/2006/wordprocessingDrawing" xmlns:r="http://schemas.openxmlformats.org/officeDocument/2006/relationships" xmlns:w14="http://schemas.microsoft.com/office/word/2010/wordml">
+              <w:rPr>
+                <w:rFonts w:ascii="Arial" w:hAnsi="Arial" w:eastAsia="Arial" w:cs="Arial"/>
+                <w:b/>
+                <w:sz w:val="14"/>
+                <w:szCs w:val="14"/>
+                <w:color w:val="111111"/>
+              </w:rPr>
+              <w:t xml:space="preserve">Key</w:t>
+            </w:r>
+          </w:p>
+        </w:tc>
+        <w:tc>
+          <w:tcPr>
+            <w:tcBorders>
+              <w:bottom w:val="single" w:sz="16" w:space="0" w:color="000000"/>
+              <w:top w:val="single" w:sz="16" w:space="0" w:color="000000"/>
+            </w:tcBorders>
+            <w:shd w:val="clear" w:color="auto" w:fill="A6A6A6"/>
+            <w:tcMar>
+              <w:top w:w="0" w:type="dxa"/>
+              <w:bottom w:w="0" w:type="dxa"/>
+              <w:left w:w="0" w:type="dxa"/>
+              <w:right w:w="0" w:type="dxa"/>
+            </w:tcMar>
+            <w:vAlign w:val="center"/>
+          </w:tcPr>
+          <w:p>
+            <w:pPr>
+              <w:jc w:val="center"/>
+              <w:spacing w:after="40" w:before="40"/>
+              <w:ind w:firstLine="0" w:left="100" w:right="100"/>
+            </w:pPr>
+            <w:r xmlns:w="http://schemas.openxmlformats.org/wordprocessingml/2006/main" xmlns:wp="http://schemas.openxmlformats.org/drawingml/2006/wordprocessingDrawing" xmlns:r="http://schemas.openxmlformats.org/officeDocument/2006/relationships" xmlns:w14="http://schemas.microsoft.com/office/word/2010/wordml">
+              <w:rPr>
+                <w:rFonts w:ascii="Arial" w:hAnsi="Arial" w:eastAsia="Arial" w:cs="Arial"/>
+                <w:b/>
+                <w:sz w:val="14"/>
+                <w:szCs w:val="14"/>
+                <w:color w:val="111111"/>
+              </w:rPr>
+              <w:t xml:space="preserve">Main category</w:t>
+            </w:r>
+          </w:p>
+        </w:tc>
+        <w:tc>
+          <w:tcPr>
+            <w:tcBorders>
+              <w:bottom w:val="single" w:sz="16" w:space="0" w:color="000000"/>
+              <w:top w:val="single" w:sz="16" w:space="0" w:color="000000"/>
+            </w:tcBorders>
+            <w:shd w:val="clear" w:color="auto" w:fill="A6A6A6"/>
+            <w:tcMar>
+              <w:top w:w="0" w:type="dxa"/>
+              <w:bottom w:w="0" w:type="dxa"/>
+              <w:left w:w="0" w:type="dxa"/>
+              <w:right w:w="0" w:type="dxa"/>
+            </w:tcMar>
+            <w:vAlign w:val="center"/>
+          </w:tcPr>
+          <w:p>
+            <w:pPr>
+              <w:jc w:val="center"/>
+              <w:spacing w:after="40" w:before="40"/>
+              <w:ind w:firstLine="0" w:left="100" w:right="100"/>
+            </w:pPr>
+            <w:r xmlns:w="http://schemas.openxmlformats.org/wordprocessingml/2006/main" xmlns:wp="http://schemas.openxmlformats.org/drawingml/2006/wordprocessingDrawing" xmlns:r="http://schemas.openxmlformats.org/officeDocument/2006/relationships" xmlns:w14="http://schemas.microsoft.com/office/word/2010/wordml">
+              <w:rPr>
+                <w:rFonts w:ascii="Arial" w:hAnsi="Arial" w:eastAsia="Arial" w:cs="Arial"/>
+                <w:b/>
+                <w:sz w:val="14"/>
+                <w:szCs w:val="14"/>
+                <w:color w:val="111111"/>
+              </w:rPr>
+              <w:t xml:space="preserve">Sub-category</w:t>
+            </w:r>
+          </w:p>
+        </w:tc>
+        <w:tc>
+          <w:tcPr>
+            <w:tcBorders>
+              <w:bottom w:val="single" w:sz="16" w:space="0" w:color="000000"/>
+              <w:top w:val="single" w:sz="16" w:space="0" w:color="000000"/>
+            </w:tcBorders>
+            <w:shd w:val="clear" w:color="auto" w:fill="A6A6A6"/>
+            <w:tcMar>
+              <w:top w:w="0" w:type="dxa"/>
+              <w:bottom w:w="0" w:type="dxa"/>
+              <w:left w:w="0" w:type="dxa"/>
+              <w:right w:w="0" w:type="dxa"/>
+            </w:tcMar>
+            <w:vAlign w:val="center"/>
+          </w:tcPr>
+          <w:p>
+            <w:pPr>
+              <w:jc w:val="center"/>
+              <w:spacing w:after="40" w:before="40"/>
+              <w:ind w:firstLine="0" w:left="100" w:right="100"/>
+            </w:pPr>
+            <w:r xmlns:w="http://schemas.openxmlformats.org/wordprocessingml/2006/main" xmlns:wp="http://schemas.openxmlformats.org/drawingml/2006/wordprocessingDrawing" xmlns:r="http://schemas.openxmlformats.org/officeDocument/2006/relationships" xmlns:w14="http://schemas.microsoft.com/office/word/2010/wordml">
+              <w:rPr>
+                <w:rFonts w:ascii="Arial" w:hAnsi="Arial" w:eastAsia="Arial" w:cs="Arial"/>
+                <w:b/>
+                <w:sz w:val="14"/>
+                <w:szCs w:val="14"/>
+                <w:color w:val="111111"/>
+              </w:rPr>
+              <w:t xml:space="preserve">Example</w:t>
+            </w:r>
+          </w:p>
+        </w:tc>
+      </w:tr>
+      <w:tr>
+        <w:trPr>
+          <w:cantSplit/>
+          <w:trHeight w:val="360" w:hRule="auto"/>
+        </w:trPr>
+        <w:tc>
+          <w:tcPr>
+            <w:tcBorders/>
+            <w:shd w:val="clear" w:color="auto" w:fill="FFFFFF"/>
+            <w:tcMar>
+              <w:top w:w="0" w:type="dxa"/>
+              <w:bottom w:w="0" w:type="dxa"/>
+              <w:left w:w="0" w:type="dxa"/>
+              <w:right w:w="0" w:type="dxa"/>
+            </w:tcMar>
+            <w:vAlign w:val="center"/>
+          </w:tcPr>
+          <w:p>
+            <w:pPr>
+              <w:jc w:val="center"/>
+              <w:spacing w:after="40" w:before="40"/>
+              <w:ind w:firstLine="0" w:left="100" w:right="100"/>
+            </w:pPr>
+            <w:r xmlns:w="http://schemas.openxmlformats.org/wordprocessingml/2006/main" xmlns:wp="http://schemas.openxmlformats.org/drawingml/2006/wordprocessingDrawing" xmlns:r="http://schemas.openxmlformats.org/officeDocument/2006/relationships" xmlns:w14="http://schemas.microsoft.com/office/word/2010/wordml">
+              <w:rPr>
+                <w:rFonts w:ascii="Arial" w:hAnsi="Arial" w:eastAsia="Arial" w:cs="Arial"/>
+                <w:b/>
+                <w:sz w:val="14"/>
+                <w:szCs w:val="14"/>
+                <w:color w:val="111111"/>
+              </w:rPr>
+              <w:t xml:space="preserve">0</w:t>
+            </w:r>
+          </w:p>
+        </w:tc>
+        <w:tc>
+          <w:tcPr>
+            <w:tcBorders/>
+            <w:shd w:val="clear" w:color="auto" w:fill="FFFFFF"/>
+            <w:tcMar>
+              <w:top w:w="0" w:type="dxa"/>
+              <w:bottom w:w="0" w:type="dxa"/>
+              <w:left w:w="0" w:type="dxa"/>
+              <w:right w:w="0" w:type="dxa"/>
+            </w:tcMar>
+            <w:vAlign w:val="center"/>
+          </w:tcPr>
+          <w:p>
+            <w:pPr>
+              <w:jc w:val="center"/>
+              <w:spacing w:after="40" w:before="40"/>
+              <w:ind w:firstLine="0" w:left="100" w:right="100"/>
+            </w:pPr>
+            <w:r xmlns:w="http://schemas.openxmlformats.org/wordprocessingml/2006/main" xmlns:wp="http://schemas.openxmlformats.org/drawingml/2006/wordprocessingDrawing" xmlns:r="http://schemas.openxmlformats.org/officeDocument/2006/relationships" xmlns:w14="http://schemas.microsoft.com/office/word/2010/wordml">
+              <w:rPr>
+                <w:rFonts w:ascii="Arial" w:hAnsi="Arial" w:eastAsia="Arial" w:cs="Arial"/>
+                <w:sz w:val="14"/>
+                <w:szCs w:val="14"/>
+                <w:color w:val="111111"/>
+              </w:rPr>
+              <w:t xml:space="preserve">Not applicable (protocol for a review, commentary, etc)</w:t>
+            </w:r>
+          </w:p>
+        </w:tc>
+        <w:tc>
+          <w:tcPr>
+            <w:tcBorders/>
+            <w:shd w:val="clear" w:color="auto" w:fill="FFFFFF"/>
+            <w:tcMar>
+              <w:top w:w="0" w:type="dxa"/>
+              <w:bottom w:w="0" w:type="dxa"/>
+              <w:left w:w="0" w:type="dxa"/>
+              <w:right w:w="0" w:type="dxa"/>
+            </w:tcMar>
+            <w:vAlign w:val="center"/>
+          </w:tcPr>
+          <w:p>
+            <w:pPr>
+              <w:jc w:val="center"/>
+              <w:spacing w:after="40" w:before="40"/>
+              <w:ind w:firstLine="0" w:left="100" w:right="100"/>
+            </w:pPr>
+            <w:r xmlns:w="http://schemas.openxmlformats.org/wordprocessingml/2006/main" xmlns:wp="http://schemas.openxmlformats.org/drawingml/2006/wordprocessingDrawing" xmlns:r="http://schemas.openxmlformats.org/officeDocument/2006/relationships" xmlns:w14="http://schemas.microsoft.com/office/word/2010/wordml">
+              <w:rPr>
+                <w:rFonts w:ascii="Arial" w:hAnsi="Arial" w:eastAsia="Arial" w:cs="Arial"/>
+                <w:sz w:val="14"/>
+                <w:szCs w:val="14"/>
+                <w:color w:val="111111"/>
+              </w:rPr>
+              <w:t xml:space="preserve"/>
+            </w:r>
+          </w:p>
+        </w:tc>
+        <w:tc>
+          <w:tcPr>
+            <w:tcBorders/>
+            <w:shd w:val="clear" w:color="auto" w:fill="FFFFFF"/>
+            <w:tcMar>
+              <w:top w:w="0" w:type="dxa"/>
+              <w:bottom w:w="0" w:type="dxa"/>
+              <w:left w:w="0" w:type="dxa"/>
+              <w:right w:w="0" w:type="dxa"/>
+            </w:tcMar>
+            <w:vAlign w:val="center"/>
+          </w:tcPr>
+          <w:p>
+            <w:pPr>
+              <w:jc w:val="left"/>
+              <w:spacing w:after="40" w:before="40"/>
+              <w:ind w:firstLine="0" w:left="100" w:right="100"/>
+            </w:pPr>
+            <w:r xmlns:w="http://schemas.openxmlformats.org/wordprocessingml/2006/main" xmlns:wp="http://schemas.openxmlformats.org/drawingml/2006/wordprocessingDrawing" xmlns:r="http://schemas.openxmlformats.org/officeDocument/2006/relationships" xmlns:w14="http://schemas.microsoft.com/office/word/2010/wordml">
+              <w:rPr>
+                <w:rFonts w:ascii="Arial" w:hAnsi="Arial" w:eastAsia="Arial" w:cs="Arial"/>
+                <w:sz w:val="14"/>
+                <w:szCs w:val="14"/>
+                <w:color w:val="111111"/>
+              </w:rPr>
+              <w:t xml:space="preserve">"Data sharing not applicable to this article as no datasets were generated or analysed during the current study."[@ehrlich2019]</w:t>
+            </w:r>
+          </w:p>
+        </w:tc>
+      </w:tr>
+      <w:tr>
+        <w:trPr>
+          <w:cantSplit/>
+          <w:trHeight w:val="360" w:hRule="auto"/>
+        </w:trPr>
+        <w:tc>
+          <w:tcPr>
+            <w:tcBorders/>
+            <w:shd w:val="clear" w:color="auto" w:fill="DDDDDD"/>
+            <w:tcMar>
+              <w:top w:w="0" w:type="dxa"/>
+              <w:bottom w:w="0" w:type="dxa"/>
+              <w:left w:w="0" w:type="dxa"/>
+              <w:right w:w="0" w:type="dxa"/>
+            </w:tcMar>
+            <w:vAlign w:val="center"/>
+          </w:tcPr>
+          <w:p>
+            <w:pPr>
+              <w:jc w:val="center"/>
+              <w:spacing w:after="40" w:before="40"/>
+              <w:ind w:firstLine="0" w:left="100" w:right="100"/>
+            </w:pPr>
+            <w:r xmlns:w="http://schemas.openxmlformats.org/wordprocessingml/2006/main" xmlns:wp="http://schemas.openxmlformats.org/drawingml/2006/wordprocessingDrawing" xmlns:r="http://schemas.openxmlformats.org/officeDocument/2006/relationships" xmlns:w14="http://schemas.microsoft.com/office/word/2010/wordml">
+              <w:rPr>
+                <w:rFonts w:ascii="Arial" w:hAnsi="Arial" w:eastAsia="Arial" w:cs="Arial"/>
+                <w:b/>
+                <w:sz w:val="14"/>
+                <w:szCs w:val="14"/>
+                <w:color w:val="111111"/>
+              </w:rPr>
+              <w:t xml:space="preserve">1</w:t>
+            </w:r>
+          </w:p>
+        </w:tc>
+        <w:tc>
+          <w:tcPr>
+            <w:tcBorders/>
+            <w:shd w:val="clear" w:color="auto" w:fill="DDDDDD"/>
+            <w:tcMar>
+              <w:top w:w="0" w:type="dxa"/>
+              <w:bottom w:w="0" w:type="dxa"/>
+              <w:left w:w="0" w:type="dxa"/>
+              <w:right w:w="0" w:type="dxa"/>
+            </w:tcMar>
+            <w:vAlign w:val="center"/>
+          </w:tcPr>
+          <w:p>
+            <w:pPr>
+              <w:jc w:val="center"/>
+              <w:spacing w:after="40" w:before="40"/>
+              <w:ind w:firstLine="0" w:left="100" w:right="100"/>
+            </w:pPr>
+            <w:r xmlns:w="http://schemas.openxmlformats.org/wordprocessingml/2006/main" xmlns:wp="http://schemas.openxmlformats.org/drawingml/2006/wordprocessingDrawing" xmlns:r="http://schemas.openxmlformats.org/officeDocument/2006/relationships" xmlns:w14="http://schemas.microsoft.com/office/word/2010/wordml">
+              <w:rPr>
+                <w:rFonts w:ascii="Arial" w:hAnsi="Arial" w:eastAsia="Arial" w:cs="Arial"/>
+                <w:sz w:val="14"/>
+                <w:szCs w:val="14"/>
+                <w:color w:val="111111"/>
+              </w:rPr>
+              <w:t xml:space="preserve">Data not available</w:t>
+            </w:r>
+          </w:p>
+        </w:tc>
+        <w:tc>
+          <w:tcPr>
+            <w:tcBorders/>
+            <w:shd w:val="clear" w:color="auto" w:fill="DDDDDD"/>
+            <w:tcMar>
+              <w:top w:w="0" w:type="dxa"/>
+              <w:bottom w:w="0" w:type="dxa"/>
+              <w:left w:w="0" w:type="dxa"/>
+              <w:right w:w="0" w:type="dxa"/>
+            </w:tcMar>
+            <w:vAlign w:val="center"/>
+          </w:tcPr>
+          <w:p>
+            <w:pPr>
+              <w:jc w:val="center"/>
+              <w:spacing w:after="40" w:before="40"/>
+              <w:ind w:firstLine="0" w:left="100" w:right="100"/>
+            </w:pPr>
+            <w:r xmlns:w="http://schemas.openxmlformats.org/wordprocessingml/2006/main" xmlns:wp="http://schemas.openxmlformats.org/drawingml/2006/wordprocessingDrawing" xmlns:r="http://schemas.openxmlformats.org/officeDocument/2006/relationships" xmlns:w14="http://schemas.microsoft.com/office/word/2010/wordml">
+              <w:rPr>
+                <w:rFonts w:ascii="Arial" w:hAnsi="Arial" w:eastAsia="Arial" w:cs="Arial"/>
+                <w:sz w:val="14"/>
+                <w:szCs w:val="14"/>
+                <w:color w:val="111111"/>
+              </w:rPr>
+              <w:t xml:space="preserve">Data not made available</w:t>
+            </w:r>
+          </w:p>
+        </w:tc>
+        <w:tc>
+          <w:tcPr>
+            <w:tcBorders/>
+            <w:shd w:val="clear" w:color="auto" w:fill="DDDDDD"/>
+            <w:tcMar>
+              <w:top w:w="0" w:type="dxa"/>
+              <w:bottom w:w="0" w:type="dxa"/>
+              <w:left w:w="0" w:type="dxa"/>
+              <w:right w:w="0" w:type="dxa"/>
+            </w:tcMar>
+            <w:vAlign w:val="center"/>
+          </w:tcPr>
+          <w:p>
+            <w:pPr>
+              <w:jc w:val="left"/>
+              <w:spacing w:after="40" w:before="40"/>
+              <w:ind w:firstLine="0" w:left="100" w:right="100"/>
+            </w:pPr>
+            <w:r xmlns:w="http://schemas.openxmlformats.org/wordprocessingml/2006/main" xmlns:wp="http://schemas.openxmlformats.org/drawingml/2006/wordprocessingDrawing" xmlns:r="http://schemas.openxmlformats.org/officeDocument/2006/relationships" xmlns:w14="http://schemas.microsoft.com/office/word/2010/wordml">
+              <w:rPr>
+                <w:rFonts w:ascii="Arial" w:hAnsi="Arial" w:eastAsia="Arial" w:cs="Arial"/>
+                <w:sz w:val="14"/>
+                <w:szCs w:val="14"/>
+                <w:color w:val="111111"/>
+              </w:rPr>
+              <w:t xml:space="preserve">"Not available for public"[@septiandri2019]</w:t>
+            </w:r>
+          </w:p>
+        </w:tc>
+      </w:tr>
+      <w:tr>
+        <w:trPr>
+          <w:cantSplit/>
+          <w:trHeight w:val="360" w:hRule="auto"/>
+        </w:trPr>
+        <w:tc>
+          <w:tcPr>
+            <w:tcBorders/>
+            <w:shd w:val="clear" w:color="auto" w:fill="FFFFFF"/>
+            <w:tcMar>
+              <w:top w:w="0" w:type="dxa"/>
+              <w:bottom w:w="0" w:type="dxa"/>
+              <w:left w:w="0" w:type="dxa"/>
+              <w:right w:w="0" w:type="dxa"/>
+            </w:tcMar>
+            <w:vAlign w:val="center"/>
+          </w:tcPr>
+          <w:p>
+            <w:pPr>
+              <w:jc w:val="center"/>
+              <w:spacing w:after="40" w:before="40"/>
+              <w:ind w:firstLine="0" w:left="100" w:right="100"/>
+            </w:pPr>
+            <w:r xmlns:w="http://schemas.openxmlformats.org/wordprocessingml/2006/main" xmlns:wp="http://schemas.openxmlformats.org/drawingml/2006/wordprocessingDrawing" xmlns:r="http://schemas.openxmlformats.org/officeDocument/2006/relationships" xmlns:w14="http://schemas.microsoft.com/office/word/2010/wordml">
+              <w:rPr>
+                <w:rFonts w:ascii="Arial" w:hAnsi="Arial" w:eastAsia="Arial" w:cs="Arial"/>
+                <w:b/>
+                <w:sz w:val="14"/>
+                <w:szCs w:val="14"/>
+                <w:color w:val="111111"/>
+              </w:rPr>
+              <w:t xml:space="preserve">2</w:t>
+            </w:r>
+          </w:p>
+        </w:tc>
+        <w:tc>
+          <w:tcPr>
+            <w:tcBorders/>
+            <w:shd w:val="clear" w:color="auto" w:fill="FFFFFF"/>
+            <w:tcMar>
+              <w:top w:w="0" w:type="dxa"/>
+              <w:bottom w:w="0" w:type="dxa"/>
+              <w:left w:w="0" w:type="dxa"/>
+              <w:right w:w="0" w:type="dxa"/>
+            </w:tcMar>
+            <w:vAlign w:val="center"/>
+          </w:tcPr>
+          <w:p>
+            <w:pPr>
+              <w:jc w:val="center"/>
+              <w:spacing w:after="40" w:before="40"/>
+              <w:ind w:firstLine="0" w:left="100" w:right="100"/>
+            </w:pPr>
+            <w:r xmlns:w="http://schemas.openxmlformats.org/wordprocessingml/2006/main" xmlns:wp="http://schemas.openxmlformats.org/drawingml/2006/wordprocessingDrawing" xmlns:r="http://schemas.openxmlformats.org/officeDocument/2006/relationships" xmlns:w14="http://schemas.microsoft.com/office/word/2010/wordml">
+              <w:rPr>
+                <w:rFonts w:ascii="Arial" w:hAnsi="Arial" w:eastAsia="Arial" w:cs="Arial"/>
+                <w:sz w:val="14"/>
+                <w:szCs w:val="14"/>
+                <w:color w:val="111111"/>
+              </w:rPr>
+              <w:t xml:space="preserve">Data not available</w:t>
+            </w:r>
+          </w:p>
+        </w:tc>
+        <w:tc>
+          <w:tcPr>
+            <w:tcBorders/>
+            <w:shd w:val="clear" w:color="auto" w:fill="FFFFFF"/>
+            <w:tcMar>
+              <w:top w:w="0" w:type="dxa"/>
+              <w:bottom w:w="0" w:type="dxa"/>
+              <w:left w:w="0" w:type="dxa"/>
+              <w:right w:w="0" w:type="dxa"/>
+            </w:tcMar>
+            <w:vAlign w:val="center"/>
+          </w:tcPr>
+          <w:p>
+            <w:pPr>
+              <w:jc w:val="center"/>
+              <w:spacing w:after="40" w:before="40"/>
+              <w:ind w:firstLine="0" w:left="100" w:right="100"/>
+            </w:pPr>
+            <w:r xmlns:w="http://schemas.openxmlformats.org/wordprocessingml/2006/main" xmlns:wp="http://schemas.openxmlformats.org/drawingml/2006/wordprocessingDrawing" xmlns:r="http://schemas.openxmlformats.org/officeDocument/2006/relationships" xmlns:w14="http://schemas.microsoft.com/office/word/2010/wordml">
+              <w:rPr>
+                <w:rFonts w:ascii="Arial" w:hAnsi="Arial" w:eastAsia="Arial" w:cs="Arial"/>
+                <w:sz w:val="14"/>
+                <w:szCs w:val="14"/>
+                <w:color w:val="111111"/>
+              </w:rPr>
+              <w:t xml:space="preserve">Data available on request to authors</w:t>
+            </w:r>
+          </w:p>
+        </w:tc>
+        <w:tc>
+          <w:tcPr>
+            <w:tcBorders/>
+            <w:shd w:val="clear" w:color="auto" w:fill="FFFFFF"/>
+            <w:tcMar>
+              <w:top w:w="0" w:type="dxa"/>
+              <w:bottom w:w="0" w:type="dxa"/>
+              <w:left w:w="0" w:type="dxa"/>
+              <w:right w:w="0" w:type="dxa"/>
+            </w:tcMar>
+            <w:vAlign w:val="center"/>
+          </w:tcPr>
+          <w:p>
+            <w:pPr>
+              <w:jc w:val="left"/>
+              <w:spacing w:after="40" w:before="40"/>
+              <w:ind w:firstLine="0" w:left="100" w:right="100"/>
+            </w:pPr>
+            <w:r xmlns:w="http://schemas.openxmlformats.org/wordprocessingml/2006/main" xmlns:wp="http://schemas.openxmlformats.org/drawingml/2006/wordprocessingDrawing" xmlns:r="http://schemas.openxmlformats.org/officeDocument/2006/relationships" xmlns:w14="http://schemas.microsoft.com/office/word/2010/wordml">
+              <w:rPr>
+                <w:rFonts w:ascii="Arial" w:hAnsi="Arial" w:eastAsia="Arial" w:cs="Arial"/>
+                <w:sz w:val="14"/>
+                <w:szCs w:val="14"/>
+                <w:color w:val="111111"/>
+              </w:rPr>
+              <w:t xml:space="preserve">"Data can be available upon reasonable request to the corresponding author."[@solis2019]</w:t>
+            </w:r>
+          </w:p>
+        </w:tc>
+      </w:tr>
+      <w:tr>
+        <w:trPr>
+          <w:cantSplit/>
+          <w:trHeight w:val="360" w:hRule="auto"/>
+        </w:trPr>
+        <w:tc>
+          <w:tcPr>
+            <w:tcBorders/>
+            <w:shd w:val="clear" w:color="auto" w:fill="DDDDDD"/>
+            <w:tcMar>
+              <w:top w:w="0" w:type="dxa"/>
+              <w:bottom w:w="0" w:type="dxa"/>
+              <w:left w:w="0" w:type="dxa"/>
+              <w:right w:w="0" w:type="dxa"/>
+            </w:tcMar>
+            <w:vAlign w:val="center"/>
+          </w:tcPr>
+          <w:p>
+            <w:pPr>
+              <w:jc w:val="center"/>
+              <w:spacing w:after="40" w:before="40"/>
+              <w:ind w:firstLine="0" w:left="100" w:right="100"/>
+            </w:pPr>
+            <w:r xmlns:w="http://schemas.openxmlformats.org/wordprocessingml/2006/main" xmlns:wp="http://schemas.openxmlformats.org/drawingml/2006/wordprocessingDrawing" xmlns:r="http://schemas.openxmlformats.org/officeDocument/2006/relationships" xmlns:w14="http://schemas.microsoft.com/office/word/2010/wordml">
+              <w:rPr>
+                <w:rFonts w:ascii="Arial" w:hAnsi="Arial" w:eastAsia="Arial" w:cs="Arial"/>
+                <w:b/>
+                <w:sz w:val="14"/>
+                <w:szCs w:val="14"/>
+                <w:color w:val="111111"/>
+              </w:rPr>
+              <w:t xml:space="preserve">3</w:t>
+            </w:r>
+          </w:p>
+        </w:tc>
+        <w:tc>
+          <w:tcPr>
+            <w:tcBorders/>
+            <w:shd w:val="clear" w:color="auto" w:fill="DDDDDD"/>
+            <w:tcMar>
+              <w:top w:w="0" w:type="dxa"/>
+              <w:bottom w:w="0" w:type="dxa"/>
+              <w:left w:w="0" w:type="dxa"/>
+              <w:right w:w="0" w:type="dxa"/>
+            </w:tcMar>
+            <w:vAlign w:val="center"/>
+          </w:tcPr>
+          <w:p>
+            <w:pPr>
+              <w:jc w:val="center"/>
+              <w:spacing w:after="40" w:before="40"/>
+              <w:ind w:firstLine="0" w:left="100" w:right="100"/>
+            </w:pPr>
+            <w:r xmlns:w="http://schemas.openxmlformats.org/wordprocessingml/2006/main" xmlns:wp="http://schemas.openxmlformats.org/drawingml/2006/wordprocessingDrawing" xmlns:r="http://schemas.openxmlformats.org/officeDocument/2006/relationships" xmlns:w14="http://schemas.microsoft.com/office/word/2010/wordml">
+              <w:rPr>
+                <w:rFonts w:ascii="Arial" w:hAnsi="Arial" w:eastAsia="Arial" w:cs="Arial"/>
+                <w:sz w:val="14"/>
+                <w:szCs w:val="14"/>
+                <w:color w:val="111111"/>
+              </w:rPr>
+              <w:t xml:space="preserve">Data not available</w:t>
+            </w:r>
+          </w:p>
+        </w:tc>
+        <w:tc>
+          <w:tcPr>
+            <w:tcBorders/>
+            <w:shd w:val="clear" w:color="auto" w:fill="DDDDDD"/>
+            <w:tcMar>
+              <w:top w:w="0" w:type="dxa"/>
+              <w:bottom w:w="0" w:type="dxa"/>
+              <w:left w:w="0" w:type="dxa"/>
+              <w:right w:w="0" w:type="dxa"/>
+            </w:tcMar>
+            <w:vAlign w:val="center"/>
+          </w:tcPr>
+          <w:p>
+            <w:pPr>
+              <w:jc w:val="center"/>
+              <w:spacing w:after="40" w:before="40"/>
+              <w:ind w:firstLine="0" w:left="100" w:right="100"/>
+            </w:pPr>
+            <w:r xmlns:w="http://schemas.openxmlformats.org/wordprocessingml/2006/main" xmlns:wp="http://schemas.openxmlformats.org/drawingml/2006/wordprocessingDrawing" xmlns:r="http://schemas.openxmlformats.org/officeDocument/2006/relationships" xmlns:w14="http://schemas.microsoft.com/office/word/2010/wordml">
+              <w:rPr>
+                <w:rFonts w:ascii="Arial" w:hAnsi="Arial" w:eastAsia="Arial" w:cs="Arial"/>
+                <w:sz w:val="14"/>
+                <w:szCs w:val="14"/>
+                <w:color w:val="111111"/>
+              </w:rPr>
+              <w:t xml:space="preserve">Data will be available in the future</w:t>
+            </w:r>
+          </w:p>
+        </w:tc>
+        <w:tc>
+          <w:tcPr>
+            <w:tcBorders/>
+            <w:shd w:val="clear" w:color="auto" w:fill="DDDDDD"/>
+            <w:tcMar>
+              <w:top w:w="0" w:type="dxa"/>
+              <w:bottom w:w="0" w:type="dxa"/>
+              <w:left w:w="0" w:type="dxa"/>
+              <w:right w:w="0" w:type="dxa"/>
+            </w:tcMar>
+            <w:vAlign w:val="center"/>
+          </w:tcPr>
+          <w:p>
+            <w:pPr>
+              <w:jc w:val="left"/>
+              <w:spacing w:after="40" w:before="40"/>
+              <w:ind w:firstLine="0" w:left="100" w:right="100"/>
+            </w:pPr>
+            <w:r xmlns:w="http://schemas.openxmlformats.org/wordprocessingml/2006/main" xmlns:wp="http://schemas.openxmlformats.org/drawingml/2006/wordprocessingDrawing" xmlns:r="http://schemas.openxmlformats.org/officeDocument/2006/relationships" xmlns:w14="http://schemas.microsoft.com/office/word/2010/wordml">
+              <w:rPr>
+                <w:rFonts w:ascii="Arial" w:hAnsi="Arial" w:eastAsia="Arial" w:cs="Arial"/>
+                <w:sz w:val="14"/>
+                <w:szCs w:val="14"/>
+                <w:color w:val="111111"/>
+              </w:rPr>
+              <w:t xml:space="preserve">"The protocol and full dataset will be available at Open Science Framework upon peer review publication (https://osf.io/rvbuy/)."[@ebbeling2019]</w:t>
+            </w:r>
+          </w:p>
+        </w:tc>
+      </w:tr>
+      <w:tr>
+        <w:trPr>
+          <w:cantSplit/>
+          <w:trHeight w:val="360" w:hRule="auto"/>
+        </w:trPr>
+        <w:tc>
+          <w:tcPr>
+            <w:tcBorders/>
+            <w:shd w:val="clear" w:color="auto" w:fill="FFFFFF"/>
+            <w:tcMar>
+              <w:top w:w="0" w:type="dxa"/>
+              <w:bottom w:w="0" w:type="dxa"/>
+              <w:left w:w="0" w:type="dxa"/>
+              <w:right w:w="0" w:type="dxa"/>
+            </w:tcMar>
+            <w:vAlign w:val="center"/>
+          </w:tcPr>
+          <w:p>
+            <w:pPr>
+              <w:jc w:val="center"/>
+              <w:spacing w:after="40" w:before="40"/>
+              <w:ind w:firstLine="0" w:left="100" w:right="100"/>
+            </w:pPr>
+            <w:r xmlns:w="http://schemas.openxmlformats.org/wordprocessingml/2006/main" xmlns:wp="http://schemas.openxmlformats.org/drawingml/2006/wordprocessingDrawing" xmlns:r="http://schemas.openxmlformats.org/officeDocument/2006/relationships" xmlns:w14="http://schemas.microsoft.com/office/word/2010/wordml">
+              <w:rPr>
+                <w:rFonts w:ascii="Arial" w:hAnsi="Arial" w:eastAsia="Arial" w:cs="Arial"/>
+                <w:b/>
+                <w:sz w:val="14"/>
+                <w:szCs w:val="14"/>
+                <w:color w:val="111111"/>
+              </w:rPr>
+              <w:t xml:space="preserve">4</w:t>
+            </w:r>
+          </w:p>
+        </w:tc>
+        <w:tc>
+          <w:tcPr>
+            <w:tcBorders/>
+            <w:shd w:val="clear" w:color="auto" w:fill="FFFFFF"/>
+            <w:tcMar>
+              <w:top w:w="0" w:type="dxa"/>
+              <w:bottom w:w="0" w:type="dxa"/>
+              <w:left w:w="0" w:type="dxa"/>
+              <w:right w:w="0" w:type="dxa"/>
+            </w:tcMar>
+            <w:vAlign w:val="center"/>
+          </w:tcPr>
+          <w:p>
+            <w:pPr>
+              <w:jc w:val="center"/>
+              <w:spacing w:after="40" w:before="40"/>
+              <w:ind w:firstLine="0" w:left="100" w:right="100"/>
+            </w:pPr>
+            <w:r xmlns:w="http://schemas.openxmlformats.org/wordprocessingml/2006/main" xmlns:wp="http://schemas.openxmlformats.org/drawingml/2006/wordprocessingDrawing" xmlns:r="http://schemas.openxmlformats.org/officeDocument/2006/relationships" xmlns:w14="http://schemas.microsoft.com/office/word/2010/wordml">
+              <w:rPr>
+                <w:rFonts w:ascii="Arial" w:hAnsi="Arial" w:eastAsia="Arial" w:cs="Arial"/>
+                <w:sz w:val="14"/>
+                <w:szCs w:val="14"/>
+                <w:color w:val="111111"/>
+              </w:rPr>
+              <w:t xml:space="preserve">Data not available</w:t>
+            </w:r>
+          </w:p>
+        </w:tc>
+        <w:tc>
+          <w:tcPr>
+            <w:tcBorders/>
+            <w:shd w:val="clear" w:color="auto" w:fill="FFFFFF"/>
+            <w:tcMar>
+              <w:top w:w="0" w:type="dxa"/>
+              <w:bottom w:w="0" w:type="dxa"/>
+              <w:left w:w="0" w:type="dxa"/>
+              <w:right w:w="0" w:type="dxa"/>
+            </w:tcMar>
+            <w:vAlign w:val="center"/>
+          </w:tcPr>
+          <w:p>
+            <w:pPr>
+              <w:jc w:val="center"/>
+              <w:spacing w:after="40" w:before="40"/>
+              <w:ind w:firstLine="0" w:left="100" w:right="100"/>
+            </w:pPr>
+            <w:r xmlns:w="http://schemas.openxmlformats.org/wordprocessingml/2006/main" xmlns:wp="http://schemas.openxmlformats.org/drawingml/2006/wordprocessingDrawing" xmlns:r="http://schemas.openxmlformats.org/officeDocument/2006/relationships" xmlns:w14="http://schemas.microsoft.com/office/word/2010/wordml">
+              <w:rPr>
+                <w:rFonts w:ascii="Arial" w:hAnsi="Arial" w:eastAsia="Arial" w:cs="Arial"/>
+                <w:sz w:val="14"/>
+                <w:szCs w:val="14"/>
+                <w:color w:val="111111"/>
+              </w:rPr>
+              <w:t xml:space="preserve">Data vailable from central repository, but insufficient detail published to find</w:t>
+            </w:r>
+          </w:p>
+        </w:tc>
+        <w:tc>
+          <w:tcPr>
+            <w:tcBorders/>
+            <w:shd w:val="clear" w:color="auto" w:fill="FFFFFF"/>
+            <w:tcMar>
+              <w:top w:w="0" w:type="dxa"/>
+              <w:bottom w:w="0" w:type="dxa"/>
+              <w:left w:w="0" w:type="dxa"/>
+              <w:right w:w="0" w:type="dxa"/>
+            </w:tcMar>
+            <w:vAlign w:val="center"/>
+          </w:tcPr>
+          <w:p>
+            <w:pPr>
+              <w:jc w:val="left"/>
+              <w:spacing w:after="40" w:before="40"/>
+              <w:ind w:firstLine="0" w:left="100" w:right="100"/>
+            </w:pPr>
+            <w:r xmlns:w="http://schemas.openxmlformats.org/wordprocessingml/2006/main" xmlns:wp="http://schemas.openxmlformats.org/drawingml/2006/wordprocessingDrawing" xmlns:r="http://schemas.openxmlformats.org/officeDocument/2006/relationships" xmlns:w14="http://schemas.microsoft.com/office/word/2010/wordml">
+              <w:rPr>
+                <w:rFonts w:ascii="Arial" w:hAnsi="Arial" w:eastAsia="Arial" w:cs="Arial"/>
+                <w:sz w:val="14"/>
+                <w:szCs w:val="14"/>
+                <w:color w:val="111111"/>
+              </w:rPr>
+              <w:t xml:space="preserve">"Data were obtained from the international MSBase cohort study. Information regarding data availability can be obtained at https://www.msbase.org/."[@malpas2019]</w:t>
+            </w:r>
+          </w:p>
+        </w:tc>
+      </w:tr>
+      <w:tr>
+        <w:trPr>
+          <w:cantSplit/>
+          <w:trHeight w:val="360" w:hRule="auto"/>
+        </w:trPr>
+        <w:tc>
+          <w:tcPr>
+            <w:tcBorders/>
+            <w:shd w:val="clear" w:color="auto" w:fill="DDDDDD"/>
+            <w:tcMar>
+              <w:top w:w="0" w:type="dxa"/>
+              <w:bottom w:w="0" w:type="dxa"/>
+              <w:left w:w="0" w:type="dxa"/>
+              <w:right w:w="0" w:type="dxa"/>
+            </w:tcMar>
+            <w:vAlign w:val="center"/>
+          </w:tcPr>
+          <w:p>
+            <w:pPr>
+              <w:jc w:val="center"/>
+              <w:spacing w:after="40" w:before="40"/>
+              <w:ind w:firstLine="0" w:left="100" w:right="100"/>
+            </w:pPr>
+            <w:r xmlns:w="http://schemas.openxmlformats.org/wordprocessingml/2006/main" xmlns:wp="http://schemas.openxmlformats.org/drawingml/2006/wordprocessingDrawing" xmlns:r="http://schemas.openxmlformats.org/officeDocument/2006/relationships" xmlns:w14="http://schemas.microsoft.com/office/word/2010/wordml">
+              <w:rPr>
+                <w:rFonts w:ascii="Arial" w:hAnsi="Arial" w:eastAsia="Arial" w:cs="Arial"/>
+                <w:b/>
+                <w:sz w:val="14"/>
+                <w:szCs w:val="14"/>
+                <w:color w:val="111111"/>
+              </w:rPr>
+              <w:t xml:space="preserve">5</w:t>
+            </w:r>
+          </w:p>
+        </w:tc>
+        <w:tc>
+          <w:tcPr>
+            <w:tcBorders/>
+            <w:shd w:val="clear" w:color="auto" w:fill="DDDDDD"/>
+            <w:tcMar>
+              <w:top w:w="0" w:type="dxa"/>
+              <w:bottom w:w="0" w:type="dxa"/>
+              <w:left w:w="0" w:type="dxa"/>
+              <w:right w:w="0" w:type="dxa"/>
+            </w:tcMar>
+            <w:vAlign w:val="center"/>
+          </w:tcPr>
+          <w:p>
+            <w:pPr>
+              <w:jc w:val="center"/>
+              <w:spacing w:after="40" w:before="40"/>
+              <w:ind w:firstLine="0" w:left="100" w:right="100"/>
+            </w:pPr>
+            <w:r xmlns:w="http://schemas.openxmlformats.org/wordprocessingml/2006/main" xmlns:wp="http://schemas.openxmlformats.org/drawingml/2006/wordprocessingDrawing" xmlns:r="http://schemas.openxmlformats.org/officeDocument/2006/relationships" xmlns:w14="http://schemas.microsoft.com/office/word/2010/wordml">
+              <w:rPr>
+                <w:rFonts w:ascii="Arial" w:hAnsi="Arial" w:eastAsia="Arial" w:cs="Arial"/>
+                <w:sz w:val="14"/>
+                <w:szCs w:val="14"/>
+                <w:color w:val="111111"/>
+              </w:rPr>
+              <w:t xml:space="preserve">Data available</w:t>
+            </w:r>
+          </w:p>
+        </w:tc>
+        <w:tc>
+          <w:tcPr>
+            <w:tcBorders/>
+            <w:shd w:val="clear" w:color="auto" w:fill="DDDDDD"/>
+            <w:tcMar>
+              <w:top w:w="0" w:type="dxa"/>
+              <w:bottom w:w="0" w:type="dxa"/>
+              <w:left w:w="0" w:type="dxa"/>
+              <w:right w:w="0" w:type="dxa"/>
+            </w:tcMar>
+            <w:vAlign w:val="center"/>
+          </w:tcPr>
+          <w:p>
+            <w:pPr>
+              <w:jc w:val="center"/>
+              <w:spacing w:after="40" w:before="40"/>
+              <w:ind w:firstLine="0" w:left="100" w:right="100"/>
+            </w:pPr>
+            <w:r xmlns:w="http://schemas.openxmlformats.org/wordprocessingml/2006/main" xmlns:wp="http://schemas.openxmlformats.org/drawingml/2006/wordprocessingDrawing" xmlns:r="http://schemas.openxmlformats.org/officeDocument/2006/relationships" xmlns:w14="http://schemas.microsoft.com/office/word/2010/wordml">
+              <w:rPr>
+                <w:rFonts w:ascii="Arial" w:hAnsi="Arial" w:eastAsia="Arial" w:cs="Arial"/>
+                <w:sz w:val="14"/>
+                <w:szCs w:val="14"/>
+                <w:color w:val="111111"/>
+              </w:rPr>
+              <w:t xml:space="preserve">Data available in the manuscript/supplementary files</w:t>
+            </w:r>
+          </w:p>
+        </w:tc>
+        <w:tc>
+          <w:tcPr>
+            <w:tcBorders/>
+            <w:shd w:val="clear" w:color="auto" w:fill="DDDDDD"/>
+            <w:tcMar>
+              <w:top w:w="0" w:type="dxa"/>
+              <w:bottom w:w="0" w:type="dxa"/>
+              <w:left w:w="0" w:type="dxa"/>
+              <w:right w:w="0" w:type="dxa"/>
+            </w:tcMar>
+            <w:vAlign w:val="center"/>
+          </w:tcPr>
+          <w:p>
+            <w:pPr>
+              <w:jc w:val="left"/>
+              <w:spacing w:after="40" w:before="40"/>
+              <w:ind w:firstLine="0" w:left="100" w:right="100"/>
+            </w:pPr>
+            <w:r xmlns:w="http://schemas.openxmlformats.org/wordprocessingml/2006/main" xmlns:wp="http://schemas.openxmlformats.org/drawingml/2006/wordprocessingDrawing" xmlns:r="http://schemas.openxmlformats.org/officeDocument/2006/relationships" xmlns:w14="http://schemas.microsoft.com/office/word/2010/wordml">
+              <w:rPr>
+                <w:rFonts w:ascii="Arial" w:hAnsi="Arial" w:eastAsia="Arial" w:cs="Arial"/>
+                <w:sz w:val="14"/>
+                <w:szCs w:val="14"/>
+                <w:color w:val="111111"/>
+              </w:rPr>
+              <w:t xml:space="preserve">"All data related to this study are present in the paper or the Supplementary Materials. . ."[@thompson2019]</w:t>
+            </w:r>
+          </w:p>
+        </w:tc>
+      </w:tr>
+      <w:tr>
+        <w:trPr>
+          <w:cantSplit/>
+          <w:trHeight w:val="360" w:hRule="auto"/>
+        </w:trPr>
+        <w:tc>
+          <w:tcPr>
+            <w:tcBorders/>
+            <w:shd w:val="clear" w:color="auto" w:fill="FFFFFF"/>
+            <w:tcMar>
+              <w:top w:w="0" w:type="dxa"/>
+              <w:bottom w:w="0" w:type="dxa"/>
+              <w:left w:w="0" w:type="dxa"/>
+              <w:right w:w="0" w:type="dxa"/>
+            </w:tcMar>
+            <w:vAlign w:val="center"/>
+          </w:tcPr>
+          <w:p>
+            <w:pPr>
+              <w:jc w:val="center"/>
+              <w:spacing w:after="40" w:before="40"/>
+              <w:ind w:firstLine="0" w:left="100" w:right="100"/>
+            </w:pPr>
+            <w:r xmlns:w="http://schemas.openxmlformats.org/wordprocessingml/2006/main" xmlns:wp="http://schemas.openxmlformats.org/drawingml/2006/wordprocessingDrawing" xmlns:r="http://schemas.openxmlformats.org/officeDocument/2006/relationships" xmlns:w14="http://schemas.microsoft.com/office/word/2010/wordml">
+              <w:rPr>
+                <w:rFonts w:ascii="Arial" w:hAnsi="Arial" w:eastAsia="Arial" w:cs="Arial"/>
+                <w:b/>
+                <w:sz w:val="14"/>
+                <w:szCs w:val="14"/>
+                <w:color w:val="111111"/>
+              </w:rPr>
+              <w:t xml:space="preserve">6</w:t>
+            </w:r>
+          </w:p>
+        </w:tc>
+        <w:tc>
+          <w:tcPr>
+            <w:tcBorders/>
+            <w:shd w:val="clear" w:color="auto" w:fill="FFFFFF"/>
+            <w:tcMar>
+              <w:top w:w="0" w:type="dxa"/>
+              <w:bottom w:w="0" w:type="dxa"/>
+              <w:left w:w="0" w:type="dxa"/>
+              <w:right w:w="0" w:type="dxa"/>
+            </w:tcMar>
+            <w:vAlign w:val="center"/>
+          </w:tcPr>
+          <w:p>
+            <w:pPr>
+              <w:jc w:val="center"/>
+              <w:spacing w:after="40" w:before="40"/>
+              <w:ind w:firstLine="0" w:left="100" w:right="100"/>
+            </w:pPr>
+            <w:r xmlns:w="http://schemas.openxmlformats.org/wordprocessingml/2006/main" xmlns:wp="http://schemas.openxmlformats.org/drawingml/2006/wordprocessingDrawing" xmlns:r="http://schemas.openxmlformats.org/officeDocument/2006/relationships" xmlns:w14="http://schemas.microsoft.com/office/word/2010/wordml">
+              <w:rPr>
+                <w:rFonts w:ascii="Arial" w:hAnsi="Arial" w:eastAsia="Arial" w:cs="Arial"/>
+                <w:sz w:val="14"/>
+                <w:szCs w:val="14"/>
+                <w:color w:val="111111"/>
+              </w:rPr>
+              <w:t xml:space="preserve">Data available</w:t>
+            </w:r>
+          </w:p>
+        </w:tc>
+        <w:tc>
+          <w:tcPr>
+            <w:tcBorders/>
+            <w:shd w:val="clear" w:color="auto" w:fill="FFFFFF"/>
+            <w:tcMar>
+              <w:top w:w="0" w:type="dxa"/>
+              <w:bottom w:w="0" w:type="dxa"/>
+              <w:left w:w="0" w:type="dxa"/>
+              <w:right w:w="0" w:type="dxa"/>
+            </w:tcMar>
+            <w:vAlign w:val="center"/>
+          </w:tcPr>
+          <w:p>
+            <w:pPr>
+              <w:jc w:val="center"/>
+              <w:spacing w:after="40" w:before="40"/>
+              <w:ind w:firstLine="0" w:left="100" w:right="100"/>
+            </w:pPr>
+            <w:r xmlns:w="http://schemas.openxmlformats.org/wordprocessingml/2006/main" xmlns:wp="http://schemas.openxmlformats.org/drawingml/2006/wordprocessingDrawing" xmlns:r="http://schemas.openxmlformats.org/officeDocument/2006/relationships" xmlns:w14="http://schemas.microsoft.com/office/word/2010/wordml">
+              <w:rPr>
+                <w:rFonts w:ascii="Arial" w:hAnsi="Arial" w:eastAsia="Arial" w:cs="Arial"/>
+                <w:sz w:val="14"/>
+                <w:szCs w:val="14"/>
+                <w:color w:val="111111"/>
+              </w:rPr>
+              <w:t xml:space="preserve">Data available in online repository e.g. GitHub, Zenodo</w:t>
+            </w:r>
+          </w:p>
+        </w:tc>
+        <w:tc>
+          <w:tcPr>
+            <w:tcBorders/>
+            <w:shd w:val="clear" w:color="auto" w:fill="FFFFFF"/>
+            <w:tcMar>
+              <w:top w:w="0" w:type="dxa"/>
+              <w:bottom w:w="0" w:type="dxa"/>
+              <w:left w:w="0" w:type="dxa"/>
+              <w:right w:w="0" w:type="dxa"/>
+            </w:tcMar>
+            <w:vAlign w:val="center"/>
+          </w:tcPr>
+          <w:p>
+            <w:pPr>
+              <w:jc w:val="left"/>
+              <w:spacing w:after="40" w:before="40"/>
+              <w:ind w:firstLine="0" w:left="100" w:right="100"/>
+            </w:pPr>
+            <w:r xmlns:w="http://schemas.openxmlformats.org/wordprocessingml/2006/main" xmlns:wp="http://schemas.openxmlformats.org/drawingml/2006/wordprocessingDrawing" xmlns:r="http://schemas.openxmlformats.org/officeDocument/2006/relationships" xmlns:w14="http://schemas.microsoft.com/office/word/2010/wordml">
+              <w:rPr>
+                <w:rFonts w:ascii="Arial" w:hAnsi="Arial" w:eastAsia="Arial" w:cs="Arial"/>
+                <w:sz w:val="14"/>
+                <w:szCs w:val="14"/>
+                <w:color w:val="111111"/>
+              </w:rPr>
+              <w:t xml:space="preserve">"Extracted data used in this meta-analysis and analysis code are available at www.doi.org/10.5281/zenodo.3149365."[@moriarty2019a]</w:t>
+            </w:r>
+          </w:p>
+        </w:tc>
+      </w:tr>
+      <w:tr>
+        <w:trPr>
+          <w:cantSplit/>
+          <w:trHeight w:val="360" w:hRule="auto"/>
+        </w:trPr>
+        <w:tc>
+          <w:tcPr>
+            <w:tcBorders>
+              <w:bottom w:val="single" w:sz="16" w:space="0" w:color="000000"/>
+            </w:tcBorders>
+            <w:shd w:val="clear" w:color="auto" w:fill="DDDDDD"/>
+            <w:tcMar>
+              <w:top w:w="0" w:type="dxa"/>
+              <w:bottom w:w="0" w:type="dxa"/>
+              <w:left w:w="0" w:type="dxa"/>
+              <w:right w:w="0" w:type="dxa"/>
+            </w:tcMar>
+            <w:vAlign w:val="center"/>
+          </w:tcPr>
+          <w:p>
+            <w:pPr>
+              <w:jc w:val="center"/>
+              <w:spacing w:after="40" w:before="40"/>
+              <w:ind w:firstLine="0" w:left="100" w:right="100"/>
+            </w:pPr>
+            <w:r xmlns:w="http://schemas.openxmlformats.org/wordprocessingml/2006/main" xmlns:wp="http://schemas.openxmlformats.org/drawingml/2006/wordprocessingDrawing" xmlns:r="http://schemas.openxmlformats.org/officeDocument/2006/relationships" xmlns:w14="http://schemas.microsoft.com/office/word/2010/wordml">
+              <w:rPr>
+                <w:rFonts w:ascii="Arial" w:hAnsi="Arial" w:eastAsia="Arial" w:cs="Arial"/>
+                <w:b/>
+                <w:sz w:val="14"/>
+                <w:szCs w:val="14"/>
+                <w:color w:val="111111"/>
+              </w:rPr>
+              <w:t xml:space="preserve">7</w:t>
+            </w:r>
+          </w:p>
+        </w:tc>
+        <w:tc>
+          <w:tcPr>
+            <w:tcBorders>
+              <w:bottom w:val="single" w:sz="16" w:space="0" w:color="000000"/>
+            </w:tcBorders>
+            <w:shd w:val="clear" w:color="auto" w:fill="DDDDDD"/>
+            <w:tcMar>
+              <w:top w:w="0" w:type="dxa"/>
+              <w:bottom w:w="0" w:type="dxa"/>
+              <w:left w:w="0" w:type="dxa"/>
+              <w:right w:w="0" w:type="dxa"/>
+            </w:tcMar>
+            <w:vAlign w:val="center"/>
+          </w:tcPr>
+          <w:p>
+            <w:pPr>
+              <w:jc w:val="center"/>
+              <w:spacing w:after="40" w:before="40"/>
+              <w:ind w:firstLine="0" w:left="100" w:right="100"/>
+            </w:pPr>
+            <w:r xmlns:w="http://schemas.openxmlformats.org/wordprocessingml/2006/main" xmlns:wp="http://schemas.openxmlformats.org/drawingml/2006/wordprocessingDrawing" xmlns:r="http://schemas.openxmlformats.org/officeDocument/2006/relationships" xmlns:w14="http://schemas.microsoft.com/office/word/2010/wordml">
+              <w:rPr>
+                <w:rFonts w:ascii="Arial" w:hAnsi="Arial" w:eastAsia="Arial" w:cs="Arial"/>
+                <w:sz w:val="14"/>
+                <w:szCs w:val="14"/>
+                <w:color w:val="111111"/>
+              </w:rPr>
+              <w:t xml:space="preserve">Data available</w:t>
+            </w:r>
+          </w:p>
+        </w:tc>
+        <w:tc>
+          <w:tcPr>
+            <w:tcBorders>
+              <w:bottom w:val="single" w:sz="16" w:space="0" w:color="000000"/>
+            </w:tcBorders>
+            <w:shd w:val="clear" w:color="auto" w:fill="DDDDDD"/>
+            <w:tcMar>
+              <w:top w:w="0" w:type="dxa"/>
+              <w:bottom w:w="0" w:type="dxa"/>
+              <w:left w:w="0" w:type="dxa"/>
+              <w:right w:w="0" w:type="dxa"/>
+            </w:tcMar>
+            <w:vAlign w:val="center"/>
+          </w:tcPr>
+          <w:p>
+            <w:pPr>
+              <w:jc w:val="center"/>
+              <w:spacing w:after="40" w:before="40"/>
+              <w:ind w:firstLine="0" w:left="100" w:right="100"/>
+            </w:pPr>
+            <w:r xmlns:w="http://schemas.openxmlformats.org/wordprocessingml/2006/main" xmlns:wp="http://schemas.openxmlformats.org/drawingml/2006/wordprocessingDrawing" xmlns:r="http://schemas.openxmlformats.org/officeDocument/2006/relationships" xmlns:w14="http://schemas.microsoft.com/office/word/2010/wordml">
+              <w:rPr>
+                <w:rFonts w:ascii="Arial" w:hAnsi="Arial" w:eastAsia="Arial" w:cs="Arial"/>
+                <w:sz w:val="14"/>
+                <w:szCs w:val="14"/>
+                <w:color w:val="111111"/>
+              </w:rPr>
+              <w:t xml:space="preserve">Data available from central repository (requires sufficient details to identify e.g. extract or accession ID)</w:t>
+            </w:r>
+          </w:p>
+        </w:tc>
+        <w:tc>
+          <w:tcPr>
+            <w:tcBorders>
+              <w:bottom w:val="single" w:sz="16" w:space="0" w:color="000000"/>
+            </w:tcBorders>
+            <w:shd w:val="clear" w:color="auto" w:fill="DDDDDD"/>
+            <w:tcMar>
+              <w:top w:w="0" w:type="dxa"/>
+              <w:bottom w:w="0" w:type="dxa"/>
+              <w:left w:w="0" w:type="dxa"/>
+              <w:right w:w="0" w:type="dxa"/>
+            </w:tcMar>
+            <w:vAlign w:val="center"/>
+          </w:tcPr>
+          <w:p>
+            <w:pPr>
+              <w:jc w:val="left"/>
+              <w:spacing w:after="40" w:before="40"/>
+              <w:ind w:firstLine="0" w:left="100" w:right="100"/>
+            </w:pPr>
+            <w:r xmlns:w="http://schemas.openxmlformats.org/wordprocessingml/2006/main" xmlns:wp="http://schemas.openxmlformats.org/drawingml/2006/wordprocessingDrawing" xmlns:r="http://schemas.openxmlformats.org/officeDocument/2006/relationships" xmlns:w14="http://schemas.microsoft.com/office/word/2010/wordml">
+              <w:rPr>
+                <w:rFonts w:ascii="Arial" w:hAnsi="Arial" w:eastAsia="Arial" w:cs="Arial"/>
+                <w:sz w:val="14"/>
+                <w:szCs w:val="14"/>
+                <w:color w:val="111111"/>
+              </w:rPr>
+              <w:t xml:space="preserve">"This research has been conducted using the UK Biobank Resource under application number 24494. All bona fide researchers can apply to use the UK Biobank resource for health related research that is in the public interest."[@knuppel2019]</w:t>
+            </w:r>
+          </w:p>
+        </w:tc>
+      </w:tr>
+    </w:tbl>
+    <w:p>
+      <w:pPr>
+        <w:pStyle w:val="Heading5"/>
+      </w:pPr>
+      <w:bookmarkStart w:id="31" w:name="section-3"/>
+      <w:bookmarkEnd w:id="31"/>
+    </w:p>
+    <w:p>
+      <w:pPr>
         <w:pStyle w:val="Heading1"/>
       </w:pPr>
-      <w:bookmarkStart w:id="29" w:name="methods"/>
+      <w:bookmarkStart w:id="32" w:name="methods"/>
       <w:r>
         <w:t xml:space="preserve">Methods</w:t>
       </w:r>
-      <w:bookmarkEnd w:id="29"/>
+      <w:bookmarkEnd w:id="32"/>
     </w:p>
     <w:p>
       <w:pPr>
         <w:pStyle w:val="Heading2"/>
       </w:pPr>
-      <w:bookmarkStart w:id="30" w:name="data-extraction"/>
+      <w:bookmarkStart w:id="33" w:name="data-extraction"/>
       <w:r>
         <w:t xml:space="preserve">Data extraction</w:t>
       </w:r>
-      <w:bookmarkEnd w:id="30"/>
+      <w:bookmarkEnd w:id="33"/>
     </w:p>
     <w:p>
       <w:pPr>
         <w:pStyle w:val="FirstParagraph"/>
       </w:pPr>
       <w:r>
-        <w:t xml:space="preserve">On 22nd May 2020, the data availability statements of preprints posted on the medRxiv preprint repository between 25th June 2019 (the date of first publication ofan preprint on medRxiv) and 1st May 2020 were extracted using the</w:t>
+        <w:t xml:space="preserve">On 26th May 2020, the data availability statements of preprints posted on the medRxiv preprint repository between 25th June 2019 (the date of first publication of a preprint on medRxiv) and 1st May 2020 were extracted using the</w:t>
       </w:r>
       <w:r>
         <w:t xml:space="preserve"> </w:t>
@@ -389,12 +2133,12 @@
         <w:pStyle w:val="BodyText"/>
       </w:pPr>
       <w:r>
-        <w:t xml:space="preserve">The script used to extract the data availabilty statements, in addition to the data used for this analysis can be found here:</w:t>
+        <w:t xml:space="preserve">The script used to extract the data availability statements, in addition all data related to this analysis can be found here:</w:t>
       </w:r>
       <w:r>
         <w:t xml:space="preserve"> </w:t>
       </w:r>
-      <w:hyperlink r:id="rId31">
+      <w:hyperlink r:id="rId34">
         <w:r>
           <w:rPr>
             <w:rStyle w:val="Hyperlink"/>
@@ -407,18 +2151,18 @@
       <w:pPr>
         <w:pStyle w:val="Heading2"/>
       </w:pPr>
-      <w:bookmarkStart w:id="32" w:name="manual-coding"/>
+      <w:bookmarkStart w:id="35" w:name="manual-coding"/>
       <w:r>
         <w:t xml:space="preserve">Manual coding</w:t>
       </w:r>
-      <w:bookmarkEnd w:id="32"/>
+      <w:bookmarkEnd w:id="35"/>
     </w:p>
     <w:p>
       <w:pPr>
         <w:pStyle w:val="FirstParagraph"/>
       </w:pPr>
       <w:r>
-        <w:t xml:space="preserve">The data availability statements for each record was assessed by two independent researchers.</w:t>
+        <w:t xml:space="preserve">The data availability statements for each record was labeled by two independent researchers. Researchers were only provided with the data availability statements, and were blinded to the associated preprint metadata (e.g. title, authors, corresponding author institution) in case this could affect their assessments. Any disagreements in the coding of the DAS were resolved through discussion with a third researchers.</w:t>
       </w:r>
     </w:p>
     <w:p>
@@ -426,7 +2170,7 @@
         <w:pStyle w:val="BodyText"/>
       </w:pPr>
       <w:r>
-        <w:t xml:space="preserve">Researchers were only provided with the data availability statements, and were blinded to the associated preprint metadata (title, authors, corresponding author insitution) in case this could affect their assessments. Any disagreements in the coding of the DAS were resolved through discussion with a third researchers.</w:t>
+        <w:t xml:space="preserve">Due to our large sample, we took authors at their word. For example, if an author team claimed that all data used in the manuscript was available in the manuscript or as a supplemental file, or that their article did not use any data. However, claims to make it publicly at some point in the future (except through a formal embargo process, e.g. OSF) were counted as not available. Similarly as we sought to blind assessors to the study design - this feeds into our theory that data availability statements should be self contained - if no data is shared, they should justify how their design produced no data. This is particularly true for preprints hosted in medRxiv, which does not accept editorials/commentaries.</w:t>
       </w:r>
     </w:p>
     <w:p>
@@ -434,23 +2178,7 @@
         <w:pStyle w:val="BodyText"/>
       </w:pPr>
       <w:r>
-        <w:t xml:space="preserve">Due to our large sample, we took authors at their word. For example, if an author team claimed that all data used in the manscript was available in the manuscript oras a supplemental file, or that their article did not use any data. However, claims to make it publically at some point in the future (except through a formal embargo process, e.g. OSF) were counted as not available. Similarly as we sought to blind assessors to the study design - this feeds into our theory that data availability statements should be self contained - if no data is shared, they should justify how their design produced no data.</w:t>
-      </w:r>
-    </w:p>
-    <w:p>
-      <w:pPr>
-        <w:pStyle w:val="BodyText"/>
-      </w:pPr>
-      <w:r>
-        <w:t xml:space="preserve">This is particularly true for preprints hosted in medRxiv - leans against commentary pieces.</w:t>
-      </w:r>
-    </w:p>
-    <w:p>
-      <w:pPr>
-        <w:pStyle w:val="BodyText"/>
-      </w:pPr>
-      <w:r>
-        <w:t xml:space="preserve">While in a lot of publishing venues, the availability of data and the code used to analyze it are conflated into a single section, we focused specifically on the aviailability of data. This is largely because the guidance provided by medRxiv for the</w:t>
+        <w:t xml:space="preserve">While at many publishers, the availability of both the data and the code used to analyze it are conflated into a single section, we focused specifically on the availability of data. This is largely because the guidance provided by medRxiv for the</w:t>
       </w:r>
       <w:r>
         <w:t xml:space="preserve"> </w:t>
@@ -475,7 +2203,7 @@
       <w:pPr>
         <w:pStyle w:val="Compact"/>
         <w:numPr>
-          <w:numId w:val="1002"/>
+          <w:numId w:val="1004"/>
           <w:ilvl w:val="0"/>
         </w:numPr>
       </w:pPr>
@@ -510,375 +2238,21 @@
       <w:pPr>
         <w:pStyle w:val="Heading5"/>
       </w:pPr>
-      <w:bookmarkStart w:id="33" w:name="section-3"/>
-      <w:bookmarkEnd w:id="33"/>
-    </w:p>
-    <w:p>
-      <w:pPr>
-        <w:pStyle w:val="TableCaption"/>
-      </w:pPr>
-      <w:r>
-        <w:t xml:space="preserve">Table 1: Categories used to classify the data availability statements</w:t>
-      </w:r>
-    </w:p>
-    <w:tbl>
-      <w:tblPr>
-        <w:tblStyle w:val="Table"/>
-        <w:tblW w:type="pct" w:w="0.0"/>
-        <w:tblLook w:firstRow="1"/>
-        <w:tblCaption w:val="Table 1: Categories used to classify the data availability statements"/>
-      </w:tblPr>
-      <w:tblGrid/>
-      <w:tr>
-        <w:trPr>
-          <w:cnfStyle w:firstRow="1"/>
-        </w:trPr>
-        <w:tc>
-          <w:tcPr>
-            <w:tcBorders>
-              <w:bottom w:val="single"/>
-            </w:tcBorders>
-            <w:vAlign w:val="bottom"/>
-          </w:tcPr>
-          <w:p>
-            <w:pPr>
-              <w:pStyle w:val="Compact"/>
-              <w:jc w:val="left"/>
-            </w:pPr>
-            <w:r>
-              <w:t xml:space="preserve">Label</w:t>
-            </w:r>
-          </w:p>
-        </w:tc>
-        <w:tc>
-          <w:tcPr>
-            <w:tcBorders>
-              <w:bottom w:val="single"/>
-            </w:tcBorders>
-            <w:vAlign w:val="bottom"/>
-          </w:tcPr>
-          <w:p>
-            <w:pPr>
-              <w:pStyle w:val="Compact"/>
-              <w:jc w:val="left"/>
-            </w:pPr>
-            <w:r>
-              <w:t xml:space="preserve">Sub label</w:t>
-            </w:r>
-          </w:p>
-        </w:tc>
-        <w:tc>
-          <w:tcPr>
-            <w:tcBorders>
-              <w:bottom w:val="single"/>
-            </w:tcBorders>
-            <w:vAlign w:val="bottom"/>
-          </w:tcPr>
-          <w:p>
-            <w:pPr>
-              <w:pStyle w:val="Compact"/>
-              <w:jc w:val="left"/>
-            </w:pPr>
-            <w:r>
-              <w:t xml:space="preserve">Example</w:t>
-            </w:r>
-          </w:p>
-        </w:tc>
-      </w:tr>
-      <w:tr>
-        <w:tc>
-          <w:p>
-            <w:pPr>
-              <w:pStyle w:val="Compact"/>
-              <w:jc w:val="left"/>
-            </w:pPr>
-            <w:r>
-              <w:t xml:space="preserve">Not applicable (protocol for a review, commentary, etc)</w:t>
-            </w:r>
-          </w:p>
-        </w:tc>
-        <w:tc>
-          <w:p/>
-        </w:tc>
-        <w:tc>
-          <w:p>
-            <w:pPr>
-              <w:pStyle w:val="Compact"/>
-              <w:jc w:val="left"/>
-            </w:pPr>
-            <w:r>
-              <w:t xml:space="preserve">“</w:t>
-            </w:r>
-            <w:r>
-              <w:t xml:space="preserve">Data sharing not applicable to this article as no datasets were generated or analysed during the current study.</w:t>
-            </w:r>
-            <w:r>
-              <w:t xml:space="preserve">”</w:t>
-            </w:r>
-            <w:r>
-              <w:rPr>
-                <w:vertAlign w:val="superscript"/>
-              </w:rPr>
-              <w:t xml:space="preserve">1</w:t>
-            </w:r>
-          </w:p>
-        </w:tc>
-      </w:tr>
-      <w:tr>
-        <w:tc>
-          <w:p>
-            <w:pPr>
-              <w:pStyle w:val="Compact"/>
-              <w:jc w:val="left"/>
-            </w:pPr>
-            <w:r>
-              <w:t xml:space="preserve">Data not available</w:t>
-            </w:r>
-          </w:p>
-        </w:tc>
-        <w:tc>
-          <w:p>
-            <w:pPr>
-              <w:pStyle w:val="Compact"/>
-              <w:jc w:val="left"/>
-            </w:pPr>
-            <w:r>
-              <w:t xml:space="preserve">Data not made available</w:t>
-            </w:r>
-          </w:p>
-        </w:tc>
-        <w:tc>
-          <w:p>
-            <w:pPr>
-              <w:pStyle w:val="Compact"/>
-              <w:jc w:val="left"/>
-            </w:pPr>
-            <w:r>
-              <w:t xml:space="preserve">“</w:t>
-            </w:r>
-            <w:r>
-              <w:t xml:space="preserve">Not available for public</w:t>
-            </w:r>
-            <w:r>
-              <w:t xml:space="preserve">”</w:t>
-            </w:r>
-            <w:r>
-              <w:rPr>
-                <w:vertAlign w:val="superscript"/>
-              </w:rPr>
-              <w:t xml:space="preserve">2</w:t>
-            </w:r>
-          </w:p>
-        </w:tc>
-      </w:tr>
-      <w:tr>
-        <w:tc>
-          <w:p>
-            <w:pPr>
-              <w:pStyle w:val="Compact"/>
-              <w:jc w:val="left"/>
-            </w:pPr>
-            <w:r>
-              <w:t xml:space="preserve">Data not available</w:t>
-            </w:r>
-          </w:p>
-        </w:tc>
-        <w:tc>
-          <w:p>
-            <w:pPr>
-              <w:pStyle w:val="Compact"/>
-              <w:jc w:val="left"/>
-            </w:pPr>
-            <w:r>
-              <w:t xml:space="preserve">Data available on request to authors</w:t>
-            </w:r>
-          </w:p>
-        </w:tc>
-        <w:tc>
-          <w:p>
-            <w:pPr>
-              <w:pStyle w:val="Compact"/>
-              <w:jc w:val="left"/>
-            </w:pPr>
-            <w:r>
-              <w:t xml:space="preserve">“</w:t>
-            </w:r>
-            <w:r>
-              <w:t xml:space="preserve">Data can be available upon reasonable request to the corresponding author.</w:t>
-            </w:r>
-            <w:r>
-              <w:t xml:space="preserve">”</w:t>
-            </w:r>
-            <w:r>
-              <w:rPr>
-                <w:vertAlign w:val="superscript"/>
-              </w:rPr>
-              <w:t xml:space="preserve">3</w:t>
-            </w:r>
-          </w:p>
-        </w:tc>
-      </w:tr>
-      <w:tr>
-        <w:tc>
-          <w:p>
-            <w:pPr>
-              <w:pStyle w:val="Compact"/>
-              <w:jc w:val="left"/>
-            </w:pPr>
-            <w:r>
-              <w:t xml:space="preserve">Data available</w:t>
-            </w:r>
-          </w:p>
-        </w:tc>
-        <w:tc>
-          <w:p>
-            <w:pPr>
-              <w:pStyle w:val="Compact"/>
-              <w:jc w:val="left"/>
-            </w:pPr>
-            <w:r>
-              <w:t xml:space="preserve">Data available in the manuscript/supplementary files</w:t>
-            </w:r>
-          </w:p>
-        </w:tc>
-        <w:tc>
-          <w:p>
-            <w:pPr>
-              <w:pStyle w:val="Compact"/>
-              <w:jc w:val="left"/>
-            </w:pPr>
-            <w:r>
-              <w:t xml:space="preserve">“</w:t>
-            </w:r>
-            <w:r>
-              <w:t xml:space="preserve">All data related to this study are present in the paper or the Supplementary Materials. . .</w:t>
-            </w:r>
-            <w:r>
-              <w:t xml:space="preserve">”</w:t>
-            </w:r>
-            <w:r>
-              <w:rPr>
-                <w:vertAlign w:val="superscript"/>
-              </w:rPr>
-              <w:t xml:space="preserve">4</w:t>
-            </w:r>
-          </w:p>
-        </w:tc>
-      </w:tr>
-      <w:tr>
-        <w:tc>
-          <w:p>
-            <w:pPr>
-              <w:pStyle w:val="Compact"/>
-              <w:jc w:val="left"/>
-            </w:pPr>
-            <w:r>
-              <w:t xml:space="preserve">Data available</w:t>
-            </w:r>
-          </w:p>
-        </w:tc>
-        <w:tc>
-          <w:p>
-            <w:pPr>
-              <w:pStyle w:val="Compact"/>
-              <w:jc w:val="left"/>
-            </w:pPr>
-            <w:r>
-              <w:t xml:space="preserve">Data available in online repository e.g. GitHub, Zenodo</w:t>
-            </w:r>
-          </w:p>
-        </w:tc>
-        <w:tc>
-          <w:p>
-            <w:pPr>
-              <w:pStyle w:val="Compact"/>
-              <w:jc w:val="left"/>
-            </w:pPr>
-            <w:r>
-              <w:t xml:space="preserve">“</w:t>
-            </w:r>
-            <w:r>
-              <w:t xml:space="preserve">Extracted data used in this meta-analysis and analysis code are available at www.doi.org/10.5281/zenodo.3149365.</w:t>
-            </w:r>
-            <w:r>
-              <w:t xml:space="preserve">”</w:t>
-            </w:r>
-            <w:r>
-              <w:rPr>
-                <w:vertAlign w:val="superscript"/>
-              </w:rPr>
-              <w:t xml:space="preserve">5</w:t>
-            </w:r>
-          </w:p>
-        </w:tc>
-      </w:tr>
-      <w:tr>
-        <w:tc>
-          <w:p>
-            <w:pPr>
-              <w:pStyle w:val="Compact"/>
-              <w:jc w:val="left"/>
-            </w:pPr>
-            <w:r>
-              <w:t xml:space="preserve">Data available</w:t>
-            </w:r>
-          </w:p>
-        </w:tc>
-        <w:tc>
-          <w:p>
-            <w:pPr>
-              <w:pStyle w:val="Compact"/>
-              <w:jc w:val="left"/>
-            </w:pPr>
-            <w:r>
-              <w:t xml:space="preserve">Data available from central repository (requires sufficient details to identify e.g. extract ID. For example: acceptable )</w:t>
-            </w:r>
-          </w:p>
-        </w:tc>
-        <w:tc>
-          <w:p>
-            <w:pPr>
-              <w:pStyle w:val="Compact"/>
-              <w:jc w:val="left"/>
-            </w:pPr>
-            <w:r>
-              <w:t xml:space="preserve">“</w:t>
-            </w:r>
-            <w:r>
-              <w:t xml:space="preserve">This research has been conducted using the UK Biobank Resource under application number 24494. All bona fide researchers can apply to use the UK Biobank resource for health related research that is in the public interest.</w:t>
-            </w:r>
-            <w:r>
-              <w:t xml:space="preserve">”</w:t>
-            </w:r>
-            <w:r>
-              <w:rPr>
-                <w:vertAlign w:val="superscript"/>
-              </w:rPr>
-              <w:t xml:space="preserve">6</w:t>
-            </w:r>
-          </w:p>
-        </w:tc>
-      </w:tr>
-    </w:tbl>
-    <w:p>
-      <w:pPr>
-        <w:pStyle w:val="Heading5"/>
-      </w:pPr>
-      <w:bookmarkStart w:id="34" w:name="section-4"/>
-      <w:bookmarkEnd w:id="34"/>
+      <w:bookmarkStart w:id="36" w:name="section-4"/>
+      <w:bookmarkEnd w:id="36"/>
     </w:p>
     <w:p>
       <w:pPr>
         <w:pStyle w:val="FirstParagraph"/>
       </w:pPr>
       <w:r>
-        <w:t xml:space="preserve">How to code exceptional items??</w:t>
+        <w:t xml:space="preserve">How to code exceptional items? I think we will need to have decision rules in the appendix.</w:t>
       </w:r>
     </w:p>
     <w:p>
       <w:pPr>
         <w:numPr>
-          <w:numId w:val="1003"/>
+          <w:numId w:val="1005"/>
           <w:ilvl w:val="0"/>
         </w:numPr>
       </w:pPr>
@@ -900,11 +2274,56 @@
       <w:r>
         <w:t xml:space="preserve">”</w:t>
       </w:r>
+      <w:r>
+        <w:t xml:space="preserve"> </w:t>
+      </w:r>
+      <w:r>
+        <w:t xml:space="preserve">[</w:t>
+      </w:r>
+      <w:r>
+        <w:rPr>
+          <w:i/>
+        </w:rPr>
+        <w:t xml:space="preserve">LAM: my thinking here is that we code it as</w:t>
+      </w:r>
+      <w:r>
+        <w:rPr>
+          <w:i/>
+        </w:rPr>
+        <w:t xml:space="preserve"> </w:t>
+      </w:r>
+      <w:r>
+        <w:rPr>
+          <w:i/>
+        </w:rPr>
+        <w:t xml:space="preserve">“</w:t>
+      </w:r>
+      <w:r>
+        <w:rPr>
+          <w:i/>
+        </w:rPr>
+        <w:t xml:space="preserve">closed</w:t>
+      </w:r>
+      <w:r>
+        <w:rPr>
+          <w:i/>
+        </w:rPr>
+        <w:t xml:space="preserve">”</w:t>
+      </w:r>
+      <w:r>
+        <w:rPr>
+          <w:i/>
+        </w:rPr>
+        <w:t xml:space="preserve">.</w:t>
+      </w:r>
+      <w:r>
+        <w:t xml:space="preserve">]</w:t>
+      </w:r>
     </w:p>
     <w:p>
       <w:pPr>
         <w:numPr>
-          <w:numId w:val="1003"/>
+          <w:numId w:val="1005"/>
           <w:ilvl w:val="0"/>
         </w:numPr>
       </w:pPr>
@@ -912,68 +2331,18 @@
         <w:rPr>
           <w:b/>
         </w:rPr>
-        <w:t xml:space="preserve">Items where the data is claimed to be available and</w:t>
-      </w:r>
-      <w:r>
-        <w:rPr>
-          <w:b/>
-        </w:rPr>
+        <w:t xml:space="preserve">Items that almost meet the criteria for multiple categories</w:t>
+      </w:r>
+      <w:r>
+        <w:t xml:space="preserve">“</w:t>
+      </w:r>
+      <w:r>
+        <w:t xml:space="preserve">Most of the data analyzed in this manuscript are provided either within the manuscript itself, or in the manuscript posted by Sasani et al. on bioRxiv at</w:t>
+      </w:r>
+      <w:r>
         <w:t xml:space="preserve"> </w:t>
       </w:r>
-      <w:r>
-        <w:t xml:space="preserve"> </w:t>
-      </w:r>
-      <w:r>
-        <w:t xml:space="preserve">All data, code, and output for our models, maps, and sensitivity analyses is available on</w:t>
-      </w:r>
-      <w:r>
-        <w:t xml:space="preserve"> </w:t>
-      </w:r>
-      <w:r>
-        <w:t xml:space="preserve">Github." [In the manuscript text,</w:t>
-      </w:r>
-      <w:r>
-        <w:t xml:space="preserve"> </w:t>
-      </w:r>
-      <w:r>
-        <w:t xml:space="preserve">“</w:t>
-      </w:r>
-      <w:r>
-        <w:t xml:space="preserve">available on GitHub</w:t>
-      </w:r>
-      <w:r>
-        <w:t xml:space="preserve">”</w:t>
-      </w:r>
-      <w:r>
-        <w:t xml:space="preserve"> </w:t>
-      </w:r>
-      <w:r>
-        <w:t xml:space="preserve">is hyperlinked.]</w:t>
-      </w:r>
-    </w:p>
-    <w:p>
-      <w:pPr>
-        <w:numPr>
-          <w:numId w:val="1003"/>
-          <w:ilvl w:val="0"/>
-        </w:numPr>
-      </w:pPr>
-      <w:r>
-        <w:rPr>
-          <w:b/>
-        </w:rPr>
-        <w:t xml:space="preserve">Items that almost meet the criteria for a category</w:t>
-      </w:r>
-      <w:r>
-        <w:t xml:space="preserve">“</w:t>
-      </w:r>
-      <w:r>
-        <w:t xml:space="preserve">Most of the data analyzed in this manuscript are provided either within the manuscript itself, or in the manuscript posted by Sasani et al. on bioRxiv at</w:t>
-      </w:r>
-      <w:r>
-        <w:t xml:space="preserve"> </w:t>
-      </w:r>
-      <w:hyperlink r:id="rId35">
+      <w:hyperlink r:id="rId37">
         <w:r>
           <w:rPr>
             <w:rStyle w:val="Hyperlink"/>
@@ -995,36 +2364,264 @@
       <w:pPr>
         <w:pStyle w:val="Heading2"/>
       </w:pPr>
-      <w:bookmarkStart w:id="36" w:name="analysis"/>
+      <w:bookmarkStart w:id="38" w:name="analysis"/>
       <w:r>
         <w:t xml:space="preserve">Analysis</w:t>
       </w:r>
-      <w:bookmarkEnd w:id="36"/>
+      <w:bookmarkEnd w:id="38"/>
     </w:p>
     <w:p>
       <w:pPr>
         <w:pStyle w:val="FirstParagraph"/>
       </w:pPr>
       <w:r>
-        <w:t xml:space="preserve">This is an exploratory analysis of the distribution of preprint availabil</w:t>
+        <w:t xml:space="preserve">Records for which a DAS was deemed not appropriate (e.g. protocols for trials or systematic reviews) were excluded from any further analysis.</w:t>
+      </w:r>
+    </w:p>
+    <w:p>
+      <w:pPr>
+        <w:pStyle w:val="BodyText"/>
+      </w:pPr>
+      <w:r>
+        <w:t xml:space="preserve">We graphed the distribution of preprints across the 7 categories presented in Table</w:t>
+      </w:r>
+      <w:r>
+        <w:t xml:space="preserve"> </w:t>
+      </w:r>
+      <w:r>
+        <w:t xml:space="preserve">1</w:t>
+      </w:r>
+      <w:r>
+        <w:t xml:space="preserve">. For the subset of preprints which had a final version posted up to and including , we explored whether an</w:t>
+      </w:r>
+      <w:r>
+        <w:t xml:space="preserve"> </w:t>
+      </w:r>
+      <w:r>
+        <w:t xml:space="preserve">“</w:t>
+      </w:r>
+      <w:r>
+        <w:t xml:space="preserve">open</w:t>
+      </w:r>
+      <w:r>
+        <w:t xml:space="preserve">”</w:t>
+      </w:r>
+      <w:r>
+        <w:t xml:space="preserve"> </w:t>
+      </w:r>
+      <w:r>
+        <w:t xml:space="preserve">data sharing statement was associated with publication for the subset of records published prior to J</w:t>
+      </w:r>
+    </w:p>
+    <w:p>
+      <w:pPr>
+        <w:pStyle w:val="BodyText"/>
+      </w:pPr>
+      <w:r>
+        <w:t xml:space="preserve">We also examined published paper any record which claimed to make data available following publication,</w:t>
+      </w:r>
+    </w:p>
+    <w:p>
+      <w:pPr>
+        <w:pStyle w:val="BodyText"/>
+      </w:pPr>
+      <w:r>
+        <w:t xml:space="preserve">Where papers claimed to have provided all relevant material either in the paper or supplementary material.</w:t>
+      </w:r>
+    </w:p>
+    <w:p>
+      <w:pPr>
+        <w:pStyle w:val="Heading1"/>
+      </w:pPr>
+      <w:bookmarkStart w:id="39" w:name="results"/>
+      <w:r>
+        <w:t xml:space="preserve">Results</w:t>
+      </w:r>
+      <w:bookmarkEnd w:id="39"/>
+    </w:p>
+    <w:p>
+      <w:pPr>
+        <w:pStyle w:val="FirstParagraph"/>
+      </w:pPr>
+      <w:r>
+        <w:rPr>
+          <w:b/>
+        </w:rPr>
+        <w:t xml:space="preserve">Note: the 100 results below are used for illustration purposes, and to design the analysis in advance of the full result set. The total number of records for the period examined is 4101.</w:t>
+      </w:r>
+    </w:p>
+    <w:p>
+      <w:pPr>
+        <w:pStyle w:val="BodyText"/>
+      </w:pPr>
+      <w:r>
+        <w:t xml:space="preserve">100 preprints were extracted from the medRxiv preprint repository on the 26th May 2020, covering the period between 25th June 2019 and 1st May 2020. Of these records, 40 had been subsequently published.</w:t>
+      </w:r>
+    </w:p>
+    <w:p>
+      <w:pPr>
+        <w:pStyle w:val="BodyText"/>
+      </w:pPr>
+      <w:r>
+        <w:t xml:space="preserve">Of a test subset of 100 records, 7 were excluded as they were articles to which data availability statements did not apply (e.g. a protocol for a systematic review or clinical trial), leaving 93 remaining records. Of these, 59 (63.4%) had made their data available as per the criteria in Table</w:t>
+      </w:r>
+      <w:r>
+        <w:t xml:space="preserve"> </w:t>
+      </w:r>
+      <w:r>
+        <w:t xml:space="preserve">1</w:t>
+      </w:r>
+      <w:r>
+        <w:t xml:space="preserve">. A illustration of the distribution can be seen in Figure</w:t>
+      </w:r>
+      <w:r>
+        <w:t xml:space="preserve"> </w:t>
+      </w:r>
+      <w:r>
+        <w:t xml:space="preserve">1</w:t>
+      </w:r>
+      <w:r>
+        <w:t xml:space="preserve">.</w:t>
+      </w:r>
+    </w:p>
+    <w:p>
+      <w:pPr>
+        <w:pStyle w:val="CaptionedFigure"/>
+      </w:pPr>
+      <w:r>
+        <w:drawing>
+          <wp:inline>
+            <wp:extent cx="4620126" cy="3696101"/>
+            <wp:effectExtent b="0" l="0" r="0" t="0"/>
+            <wp:docPr descr="Figure 1: Distribution of preprint by category and subcategory. The numbers on the X axis refer to the key column presented in the table above." title="" id="1" name="Picture"/>
+            <a:graphic>
+              <a:graphicData uri="http://schemas.openxmlformats.org/drawingml/2006/picture">
+                <pic:pic>
+                  <pic:nvPicPr>
+                    <pic:cNvPr descr="report_files/figure-docx/fig-distrib-1.png" id="0" name="Picture"/>
+                    <pic:cNvPicPr>
+                      <a:picLocks noChangeArrowheads="1" noChangeAspect="1"/>
+                    </pic:cNvPicPr>
+                  </pic:nvPicPr>
+                  <pic:blipFill>
+                    <a:blip r:embed="rId40"/>
+                    <a:stretch>
+                      <a:fillRect/>
+                    </a:stretch>
+                  </pic:blipFill>
+                  <pic:spPr bwMode="auto">
+                    <a:xfrm>
+                      <a:off x="0" y="0"/>
+                      <a:ext cx="4620126" cy="3696101"/>
+                    </a:xfrm>
+                    <a:prstGeom prst="rect">
+                      <a:avLst/>
+                    </a:prstGeom>
+                    <a:noFill/>
+                    <a:ln w="9525">
+                      <a:noFill/>
+                      <a:headEnd/>
+                      <a:tailEnd/>
+                    </a:ln>
+                  </pic:spPr>
+                </pic:pic>
+              </a:graphicData>
+            </a:graphic>
+          </wp:inline>
+        </w:drawing>
+      </w:r>
+    </w:p>
+    <w:p>
+      <w:pPr>
+        <w:pStyle w:val="ImageCaption"/>
+      </w:pPr>
+      <w:r>
+        <w:t xml:space="preserve">Figure 1: Distribution of preprint by category and subcategory. The numbers on the X axis refer to the key column presented in the table above.</w:t>
+      </w:r>
+    </w:p>
+    <w:p>
+      <w:pPr>
+        <w:pStyle w:val="BodyText"/>
+      </w:pPr>
+      <w:r>
+        <w:t xml:space="preserve">The association between an</w:t>
+      </w:r>
+      <w:r>
+        <w:t xml:space="preserve"> </w:t>
+      </w:r>
+      <w:r>
+        <w:t xml:space="preserve">“</w:t>
+      </w:r>
+      <w:r>
+        <w:t xml:space="preserve">open</w:t>
+      </w:r>
+      <w:r>
+        <w:t xml:space="preserve">”</w:t>
+      </w:r>
+      <w:r>
+        <w:t xml:space="preserve"> </w:t>
+      </w:r>
+      <w:r>
+        <w:t xml:space="preserve">data availabilit statement and subsequent publication was OR: 1.53, 95% CI: 0.64-3.69,</w:t>
+      </w:r>
+      <w:r>
+        <w:t xml:space="preserve"> </w:t>
+      </w:r>
+      <w:r>
+        <w:rPr>
+          <w:i/>
+        </w:rPr>
+        <w:t xml:space="preserve">p</w:t>
+      </w:r>
+      <w:r>
+        <w:t xml:space="preserve"> </w:t>
+      </w:r>
+      <w:r>
+        <w:t xml:space="preserve">= 0.33.</w:t>
+      </w:r>
+    </w:p>
+    <w:p>
+      <w:pPr>
+        <w:pStyle w:val="Heading1"/>
+      </w:pPr>
+      <w:bookmarkStart w:id="41" w:name="discussion"/>
+      <w:r>
+        <w:t xml:space="preserve">Discussion</w:t>
+      </w:r>
+      <w:bookmarkEnd w:id="41"/>
+    </w:p>
+    <w:p>
+      <w:pPr>
+        <w:pStyle w:val="FirstParagraph"/>
+      </w:pPr>
+      <w:r>
+        <w:t xml:space="preserve">The sharing of data in the health sciences is substantially more challenging that.</w:t>
+      </w:r>
+    </w:p>
+    <w:p>
+      <w:pPr>
+        <w:pStyle w:val="BodyText"/>
+      </w:pPr>
+      <w:r>
+        <w:t xml:space="preserve">A range of potential solutions and suggestions:</w:t>
       </w:r>
     </w:p>
     <w:p>
       <w:pPr>
         <w:pStyle w:val="Heading2"/>
       </w:pPr>
-      <w:bookmarkStart w:id="37" w:name="results"/>
-      <w:r>
-        <w:t xml:space="preserve">Results</w:t>
-      </w:r>
-      <w:bookmarkEnd w:id="37"/>
+      <w:bookmarkStart w:id="42" w:name="limitations"/>
+      <w:r>
+        <w:t xml:space="preserve">Limitations</w:t>
+      </w:r>
+      <w:bookmarkEnd w:id="42"/>
     </w:p>
     <w:p>
       <w:pPr>
         <w:pStyle w:val="FirstParagraph"/>
       </w:pPr>
       <w:r>
-        <w:t xml:space="preserve">4101 preprints were extracted from the medRxiv preprint repository on the 22nd May 2020, covering the period between 25th June 2019 and 1st May 2020.</w:t>
+        <w:t xml:space="preserve">We believe there are three major criticism of our work that we wish to forestall.</w:t>
       </w:r>
     </w:p>
     <w:p>
@@ -1032,7 +2629,7 @@
         <w:pStyle w:val="BodyText"/>
       </w:pPr>
       <w:r>
-        <w:t xml:space="preserve">Of these records, XXX had been subsequently published</w:t>
+        <w:t xml:space="preserve">The primary one is that manuscripts might have included links to the data/code within the text. Our response to this important limitation is that if this is the case, data availability statements are redundant. Whats the point of having something no one uses? Further, while the full-text of a manuscript is often locked behind a paywall, the data availability sometimes count as metadata and so are available. Secondary analyses showed that:</w:t>
       </w:r>
     </w:p>
     <w:p>
@@ -1040,175 +2637,152 @@
         <w:pStyle w:val="BodyText"/>
       </w:pPr>
       <w:r>
-        <w:t xml:space="preserve">Provide examples for each category</w:t>
-      </w:r>
+        <w:t xml:space="preserve">Second limitation is that authors may not wish to share their data at preprint stage. This seems counter intuitive to the core purpose of preprints, which is to solicit feedback on the methods. It is particularly weak in light of the substantial impact that preprints posted on repositories like medRxiv have played in the recent pandemic. Secondary analyses showed that:</w:t>
+      </w:r>
+    </w:p>
+    <w:p>
+      <w:pPr>
+        <w:pStyle w:val="BodyText"/>
+      </w:pPr>
+      <w:r>
+        <w:t xml:space="preserve">Third is that the authors could be planning to update their DAS before final publication. Secondary analyses showed that:</w:t>
+      </w:r>
+    </w:p>
+    <w:p>
+      <w:pPr>
+        <w:pStyle w:val="Heading2"/>
+      </w:pPr>
+      <w:bookmarkStart w:id="43" w:name="recommendations-for-policy"/>
+      <w:r>
+        <w:t xml:space="preserve">Recommendations for policy</w:t>
+      </w:r>
+      <w:bookmarkEnd w:id="43"/>
+    </w:p>
+    <w:p>
+      <w:pPr>
+        <w:pStyle w:val="FirstParagraph"/>
+      </w:pPr>
+      <w:r>
+        <w:t xml:space="preserve">(Provisional)</w:t>
+      </w:r>
+    </w:p>
+    <w:p>
+      <w:pPr>
+        <w:pStyle w:val="BodyText"/>
+      </w:pPr>
+      <w:r>
+        <w:t xml:space="preserve">Critical peer-review of data availability statements is required prior to publication. If you don’t want to make the data available, that’s fine, but you need to have a very good reason why.</w:t>
+      </w:r>
+    </w:p>
+    <w:p>
+      <w:pPr>
+        <w:pStyle w:val="BodyText"/>
+      </w:pPr>
+      <w:r>
+        <w:t xml:space="preserve">Many journals require data sharing in principle. The BMJ editorial on requiring data-sharing ends with the final quote:</w:t>
+      </w:r>
+      <w:r>
+        <w:t xml:space="preserve"> </w:t>
+      </w:r>
+      <w:r>
+        <w:t xml:space="preserve">“</w:t>
+      </w:r>
+      <w:r>
+        <w:t xml:space="preserve">An initial investment of time and money is needed to prepare trial data for sharing, but after the first use there are few additional costs; in essence, the value of the data increases with each use</w:t>
+      </w:r>
+      <w:r>
+        <w:t xml:space="preserve">”</w:t>
+      </w:r>
+      <w:r>
+        <w:t xml:space="preserve">. Perhaps further grants should require a direct budget line for costs associated with making the resulting data open-access, and should assess the</w:t>
+      </w:r>
+    </w:p>
+    <w:p>
+      <w:pPr>
+        <w:pStyle w:val="BodyText"/>
+      </w:pPr>
+      <w:r>
+        <w:t xml:space="preserve">The BMJ editorial on data sharing</w:t>
+      </w:r>
+    </w:p>
+    <w:p>
+      <w:pPr>
+        <w:pStyle w:val="BodyText"/>
+      </w:pPr>
+      <w:r>
+        <w:t xml:space="preserve">Further, improved guidelines</w:t>
+      </w:r>
+      <w:r>
+        <w:t xml:space="preserve"> </w:t>
+      </w:r>
+      <w:r>
+        <w:t xml:space="preserve">For example, the upcoming PRISMA (Preferred Reporting Items for Systematic Reviews and Meta-analyses)</w:t>
+      </w:r>
+    </w:p>
+    <w:p>
+      <w:pPr>
+        <w:pStyle w:val="BodyText"/>
+      </w:pPr>
+      <w:r>
+        <w:t xml:space="preserve">Additionally, and crucially, data availability statements should be subjected to critical peer review. If authors are unable to share their data</w:t>
+      </w:r>
+    </w:p>
+    <w:p>
+      <w:pPr>
+        <w:pStyle w:val="Heading5"/>
+      </w:pPr>
+      <w:bookmarkStart w:id="44" w:name="section-5"/>
+      <w:bookmarkEnd w:id="44"/>
     </w:p>
     <w:p>
       <w:pPr>
         <w:pStyle w:val="Heading1"/>
       </w:pPr>
-      <w:bookmarkStart w:id="38" w:name="discussion"/>
-      <w:r>
-        <w:t xml:space="preserve">Discussion</w:t>
-      </w:r>
-      <w:bookmarkEnd w:id="38"/>
-    </w:p>
-    <w:p>
-      <w:pPr>
-        <w:pStyle w:val="FirstParagraph"/>
-      </w:pPr>
-      <w:r>
-        <w:t xml:space="preserve">The sharing of data in the health sciences is substantially more challenging that</w:t>
-      </w:r>
-    </w:p>
-    <w:p>
-      <w:pPr>
-        <w:pStyle w:val="BodyText"/>
-      </w:pPr>
-      <w:r>
-        <w:t xml:space="preserve">A range of potential solt</w:t>
-      </w:r>
+      <w:bookmarkStart w:id="45" w:name="highlights"/>
+      <w:r>
+        <w:t xml:space="preserve">Highlights</w:t>
+      </w:r>
+      <w:bookmarkEnd w:id="45"/>
     </w:p>
     <w:p>
       <w:pPr>
         <w:pStyle w:val="Heading2"/>
       </w:pPr>
-      <w:bookmarkStart w:id="39" w:name="limitations"/>
-      <w:r>
-        <w:t xml:space="preserve">Limitations</w:t>
-      </w:r>
-      <w:bookmarkEnd w:id="39"/>
-    </w:p>
-    <w:p>
-      <w:pPr>
-        <w:pStyle w:val="FirstParagraph"/>
-      </w:pPr>
-      <w:r>
-        <w:t xml:space="preserve">We believe there are three major criticism of our work that we wish to forestall.</w:t>
-      </w:r>
-    </w:p>
-    <w:p>
-      <w:pPr>
-        <w:pStyle w:val="BodyText"/>
-      </w:pPr>
-      <w:r>
-        <w:t xml:space="preserve">The primary one is that manuscripts might have included links to the data/code within the text. Our response to this important limitation is that if this is the case, data availability statements are redundant. Whats the point of having something no one uses? Further, while the full-text of a manuscript is often locked behind a paywall, the data availabilty sometimes count as metadata and so are available.</w:t>
-      </w:r>
-    </w:p>
-    <w:p>
-      <w:pPr>
-        <w:pStyle w:val="BodyText"/>
-      </w:pPr>
-      <w:r>
-        <w:t xml:space="preserve">Second limitation is that authors may not wish to share their data at preprint stage. This seems counter intuitive to the core purpose of preprints, which is to solict feedback</w:t>
-      </w:r>
-    </w:p>
-    <w:p>
-      <w:pPr>
-        <w:pStyle w:val="BodyText"/>
-      </w:pPr>
-      <w:r>
-        <w:t xml:space="preserve">We echo the concerns of</w:t>
-      </w:r>
-    </w:p>
-    <w:p>
-      <w:pPr>
-        <w:pStyle w:val="BlockText"/>
-      </w:pPr>
-      <w:r>
-        <w:t xml:space="preserve">“</w:t>
-      </w:r>
-      <w:r>
-        <w:t xml:space="preserve">The data is a lot more valuable than what you write about it, and if you don’t pony it up if it becomes important, people will try to extract it from you with forceps.</w:t>
-      </w:r>
-      <w:r>
-        <w:t xml:space="preserve">”</w:t>
-      </w:r>
-    </w:p>
-    <w:p>
-      <w:pPr>
-        <w:pStyle w:val="FirstParagraph"/>
-      </w:pPr>
-      <w:r>
-        <w:t xml:space="preserve">Third is that the authors could be planning to update their DAS before final publication. To address this criticism we used 100 randomly chosen preprints which had subsequently been published to compare the preprint DAS with the published DAS.</w:t>
-      </w:r>
-    </w:p>
-    <w:p>
-      <w:pPr>
-        <w:pStyle w:val="BodyText"/>
-      </w:pPr>
-      <w:r>
-        <w:t xml:space="preserve">We also took a second random sample from the studies that claimed to provide the data in their manuscript</w:t>
-      </w:r>
-    </w:p>
-    <w:p>
-      <w:pPr>
-        <w:pStyle w:val="BodyText"/>
-      </w:pPr>
-      <w:r>
-        <w:t xml:space="preserve">Finally, we also examined a random sub-sample of preprints which were subsequently published and which claimed in their preprint DAS that the data will be made available post-publication to see if this is true. We examined qualitatively the factors of the DAS which seemed to make a difference to whether this occured (formal embargo open, by providing link and then makign it public)</w:t>
-      </w:r>
-    </w:p>
-    <w:p>
-      <w:pPr>
-        <w:pStyle w:val="BodyText"/>
-      </w:pPr>
-      <w:r>
-        <w:t xml:space="preserve">Some other small limitations include the possibility that - we took authors at their word</w:t>
-      </w:r>
+      <w:bookmarkStart w:id="46" w:name="what-is-already-known-on-this-topic"/>
+      <w:r>
+        <w:t xml:space="preserve">What is already known on this topic</w:t>
+      </w:r>
+      <w:bookmarkEnd w:id="46"/>
     </w:p>
     <w:p>
       <w:pPr>
         <w:pStyle w:val="Heading2"/>
       </w:pPr>
-      <w:bookmarkStart w:id="40" w:name="recommendations"/>
-      <w:r>
-        <w:t xml:space="preserve">Recommendations</w:t>
-      </w:r>
-      <w:bookmarkEnd w:id="40"/>
-    </w:p>
-    <w:p>
-      <w:pPr>
-        <w:pStyle w:val="FirstParagraph"/>
-      </w:pPr>
-      <w:r>
-        <w:t xml:space="preserve">For example, the upcoming PRIMSA (Preferred Reporting )</w:t>
-      </w:r>
-    </w:p>
-    <w:p>
-      <w:pPr>
-        <w:pStyle w:val="BodyText"/>
-      </w:pPr>
-      <w:r>
-        <w:t xml:space="preserve">Additionally, and crucially, data availability statements should eb subjected to critical peer review. If authors are unable to share their data</w:t>
-      </w:r>
+      <w:bookmarkStart w:id="47" w:name="what-this-study-adds"/>
+      <w:r>
+        <w:t xml:space="preserve">What this study adds</w:t>
+      </w:r>
+      <w:bookmarkEnd w:id="47"/>
     </w:p>
     <w:p>
       <w:pPr>
         <w:pStyle w:val="Heading5"/>
       </w:pPr>
-      <w:bookmarkStart w:id="41" w:name="section-5"/>
-      <w:bookmarkEnd w:id="41"/>
-    </w:p>
-    <w:p>
-      <w:pPr>
-        <w:pStyle w:val="Heading5"/>
-      </w:pPr>
-      <w:bookmarkStart w:id="42" w:name="section-6"/>
-      <w:bookmarkEnd w:id="42"/>
+      <w:bookmarkStart w:id="48" w:name="section-6"/>
+      <w:bookmarkEnd w:id="48"/>
     </w:p>
     <w:p>
       <w:pPr>
         <w:pStyle w:val="Heading1"/>
       </w:pPr>
-      <w:bookmarkStart w:id="43" w:name="bibliography"/>
+      <w:bookmarkStart w:id="49" w:name="bibliography"/>
       <w:r>
         <w:t xml:space="preserve">Bibliography</w:t>
       </w:r>
-      <w:bookmarkEnd w:id="43"/>
-    </w:p>
-    <w:bookmarkStart w:id="56" w:name="refs"/>
-    <w:bookmarkStart w:id="45" w:name="ref-ehrlich2019"/>
+      <w:bookmarkEnd w:id="49"/>
+    </w:p>
+    <w:bookmarkStart w:id="66" w:name="refs"/>
+    <w:bookmarkStart w:id="51" w:name="ref-ehrlich2019"/>
     <w:p>
       <w:pPr>
         <w:pStyle w:val="Bibliography"/>
@@ -1228,7 +2802,7 @@
       <w:r>
         <w:t xml:space="preserve">. June 2019:19000273. doi:</w:t>
       </w:r>
-      <w:hyperlink r:id="rId44">
+      <w:hyperlink r:id="rId50">
         <w:r>
           <w:rPr>
             <w:rStyle w:val="Hyperlink"/>
@@ -1240,8 +2814,8 @@
         <w:t xml:space="preserve">.</w:t>
       </w:r>
     </w:p>
-    <w:bookmarkEnd w:id="45"/>
-    <w:bookmarkStart w:id="47" w:name="ref-septiandri2019"/>
+    <w:bookmarkEnd w:id="51"/>
+    <w:bookmarkStart w:id="53" w:name="ref-septiandri2019"/>
     <w:p>
       <w:pPr>
         <w:pStyle w:val="Bibliography"/>
@@ -1261,7 +2835,7 @@
       <w:r>
         <w:t xml:space="preserve">. June 2019:19000190. doi:</w:t>
       </w:r>
-      <w:hyperlink r:id="rId46">
+      <w:hyperlink r:id="rId52">
         <w:r>
           <w:rPr>
             <w:rStyle w:val="Hyperlink"/>
@@ -1273,8 +2847,8 @@
         <w:t xml:space="preserve">.</w:t>
       </w:r>
     </w:p>
-    <w:bookmarkEnd w:id="47"/>
-    <w:bookmarkStart w:id="49" w:name="ref-solis2019"/>
+    <w:bookmarkEnd w:id="53"/>
+    <w:bookmarkStart w:id="55" w:name="ref-solis2019"/>
     <w:p>
       <w:pPr>
         <w:pStyle w:val="Bibliography"/>
@@ -1294,7 +2868,7 @@
       <w:r>
         <w:t xml:space="preserve">. August 2019:19005504. doi:</w:t>
       </w:r>
-      <w:hyperlink r:id="rId48">
+      <w:hyperlink r:id="rId54">
         <w:r>
           <w:rPr>
             <w:rStyle w:val="Hyperlink"/>
@@ -1306,14 +2880,14 @@
         <w:t xml:space="preserve">.</w:t>
       </w:r>
     </w:p>
-    <w:bookmarkEnd w:id="49"/>
-    <w:bookmarkStart w:id="51" w:name="ref-thompson2019"/>
+    <w:bookmarkEnd w:id="55"/>
+    <w:bookmarkStart w:id="57" w:name="ref-ebbeling2019"/>
     <w:p>
       <w:pPr>
         <w:pStyle w:val="Bibliography"/>
       </w:pPr>
       <w:r>
-        <w:t xml:space="preserve">4. Thompson ER, Bates L, Ibrahim IK, et al. Novel delivery of cellular therapy to reduce ischaemia reperfusion injury in kidney transplantation.</w:t>
+        <w:t xml:space="preserve">4. Ebbeling CB, Bielak L, Lakin PR, et al. Higher energy requirement during weight-loss maintenance on a low- versus high-carbohydrate diet: Secondary analyses from a randomized controlled feeding study.</w:t>
       </w:r>
       <w:r>
         <w:t xml:space="preserve"> </w:t>
@@ -1325,9 +2899,75 @@
         <w:t xml:space="preserve">medRxiv</w:t>
       </w:r>
       <w:r>
+        <w:t xml:space="preserve">. July 2019. doi:</w:t>
+      </w:r>
+      <w:hyperlink r:id="rId56">
+        <w:r>
+          <w:rPr>
+            <w:rStyle w:val="Hyperlink"/>
+          </w:rPr>
+          <w:t xml:space="preserve">10.1101/19001248</w:t>
+        </w:r>
+      </w:hyperlink>
+      <w:r>
+        <w:t xml:space="preserve">.</w:t>
+      </w:r>
+    </w:p>
+    <w:bookmarkEnd w:id="57"/>
+    <w:bookmarkStart w:id="59" w:name="ref-malpas2019"/>
+    <w:p>
+      <w:pPr>
+        <w:pStyle w:val="Bibliography"/>
+      </w:pPr>
+      <w:r>
+        <w:t xml:space="preserve">5. Malpas CB, Ali Manouchehrinia A, Sharmin S, et al. Early clinical markers of aggressive multiple sclerosis.</w:t>
+      </w:r>
+      <w:r>
+        <w:t xml:space="preserve"> </w:t>
+      </w:r>
+      <w:r>
+        <w:rPr>
+          <w:i/>
+        </w:rPr>
+        <w:t xml:space="preserve">medRxiv</w:t>
+      </w:r>
+      <w:r>
+        <w:t xml:space="preserve">. July 2019. doi:</w:t>
+      </w:r>
+      <w:hyperlink r:id="rId58">
+        <w:r>
+          <w:rPr>
+            <w:rStyle w:val="Hyperlink"/>
+          </w:rPr>
+          <w:t xml:space="preserve">10.1101/19002063</w:t>
+        </w:r>
+      </w:hyperlink>
+      <w:r>
+        <w:t xml:space="preserve">.</w:t>
+      </w:r>
+    </w:p>
+    <w:bookmarkEnd w:id="59"/>
+    <w:bookmarkStart w:id="61" w:name="ref-thompson2019"/>
+    <w:p>
+      <w:pPr>
+        <w:pStyle w:val="Bibliography"/>
+      </w:pPr>
+      <w:r>
+        <w:t xml:space="preserve">6. Thompson ER, Bates L, Ibrahim IK, et al. Novel delivery of cellular therapy to reduce ischaemia reperfusion injury in kidney transplantation.</w:t>
+      </w:r>
+      <w:r>
+        <w:t xml:space="preserve"> </w:t>
+      </w:r>
+      <w:r>
+        <w:rPr>
+          <w:i/>
+        </w:rPr>
+        <w:t xml:space="preserve">medRxiv</w:t>
+      </w:r>
+      <w:r>
         <w:t xml:space="preserve">. September 2019:19005546. doi:</w:t>
       </w:r>
-      <w:hyperlink r:id="rId50">
+      <w:hyperlink r:id="rId60">
         <w:r>
           <w:rPr>
             <w:rStyle w:val="Hyperlink"/>
@@ -1339,14 +2979,14 @@
         <w:t xml:space="preserve">.</w:t>
       </w:r>
     </w:p>
-    <w:bookmarkEnd w:id="51"/>
-    <w:bookmarkStart w:id="53" w:name="ref-moriarty2019a"/>
+    <w:bookmarkEnd w:id="61"/>
+    <w:bookmarkStart w:id="63" w:name="ref-moriarty2019a"/>
     <w:p>
       <w:pPr>
         <w:pStyle w:val="Bibliography"/>
       </w:pPr>
       <w:r>
-        <w:t xml:space="preserve">5. Moriarty F, Ebell MH. A comparison of contemporary versus older studies of aspirin for primary prevention.</w:t>
+        <w:t xml:space="preserve">7. Moriarty F, Ebell MH. A comparison of contemporary versus older studies of aspirin for primary prevention.</w:t>
       </w:r>
       <w:r>
         <w:t xml:space="preserve"> </w:t>
@@ -1360,7 +3000,7 @@
       <w:r>
         <w:t xml:space="preserve">. August 2019:19004267. doi:</w:t>
       </w:r>
-      <w:hyperlink r:id="rId52">
+      <w:hyperlink r:id="rId62">
         <w:r>
           <w:rPr>
             <w:rStyle w:val="Hyperlink"/>
@@ -1372,14 +3012,14 @@
         <w:t xml:space="preserve">.</w:t>
       </w:r>
     </w:p>
-    <w:bookmarkEnd w:id="53"/>
-    <w:bookmarkStart w:id="55" w:name="ref-knuppel2019"/>
+    <w:bookmarkEnd w:id="63"/>
+    <w:bookmarkStart w:id="65" w:name="ref-knuppel2019"/>
     <w:p>
       <w:pPr>
         <w:pStyle w:val="Bibliography"/>
       </w:pPr>
       <w:r>
-        <w:t xml:space="preserve">6. Knuppel A, Papier K, Fensom GK, et al. Meat intake and cancer risk: Prospective analyses in UK Biobank.</w:t>
+        <w:t xml:space="preserve">8. Knuppel A, Papier K, Fensom GK, et al. Meat intake and cancer risk: Prospective analyses in UK Biobank.</w:t>
       </w:r>
       <w:r>
         <w:t xml:space="preserve"> </w:t>
@@ -1393,7 +3033,7 @@
       <w:r>
         <w:t xml:space="preserve">. August 2019:19003822. doi:</w:t>
       </w:r>
-      <w:hyperlink r:id="rId54">
+      <w:hyperlink r:id="rId64">
         <w:r>
           <w:rPr>
             <w:rStyle w:val="Hyperlink"/>
@@ -1405,8 +3045,8 @@
         <w:t xml:space="preserve">.</w:t>
       </w:r>
     </w:p>
-    <w:bookmarkEnd w:id="55"/>
-    <w:bookmarkEnd w:id="56"/>
+    <w:bookmarkEnd w:id="65"/>
+    <w:bookmarkEnd w:id="66"/>
     <w:sectPr>
       <w:footerReference w:type="default" r:id="rId9"/>
       <w:pgSz w:w="12240" w:h="15840"/>
@@ -2785,6 +4425,12 @@
     <w:abstractNumId w:val="991"/>
   </w:num>
   <w:num w:numId="1003">
+    <w:abstractNumId w:val="991"/>
+  </w:num>
+  <w:num w:numId="1004">
+    <w:abstractNumId w:val="991"/>
+  </w:num>
+  <w:num w:numId="1005">
     <w:abstractNumId w:val="991"/>
   </w:num>
 </w:numbering>
@@ -4044,6 +5690,11 @@
       </w:tblBorders>
     </w:tblPr>
   </w:style>
+  <w:style w:type="paragraph" w:customStyle="1" w:styleId="">
+    <w:name w:val=""/>
+    <w:basedOn w:val="BodyText"/>
+    <w:qFormat/>
+  </w:style>
 </w:styles>
 </file>
 

</xml_diff>

<commit_message>
Range of updates to report/report data
</commit_message>
<xml_diff>
--- a/report/report.docx
+++ b/report/report.docx
@@ -374,7 +374,7 @@
         <w:pStyle w:val="FirstParagraph"/>
       </w:pPr>
       <w:r>
-        <w:t xml:space="preserve">Data availability statements (DAS) provide the reader with important information about what data are available, and how they can be accessed. Or at least they should.</w:t>
+        <w:t xml:space="preserve">Data availability statements (DAS) are used to provide readers with important information about whether and where the data described in an academic paper are available for inspection. can b are available, and how they can be accessed.</w:t>
       </w:r>
     </w:p>
     <w:p>
@@ -391,6 +391,22 @@
       </w:pPr>
       <w:r>
         <w:t xml:space="preserve">Why focus on medRxiv - key influence of the debate around coronavirus</w:t>
+      </w:r>
+    </w:p>
+    <w:p>
+      <w:pPr>
+        <w:pStyle w:val="BodyText"/>
+      </w:pPr>
+      <w:r>
+        <w:t xml:space="preserve">We chose a liberal definition of open - in particular for preprints hosted on medRxiv,</w:t>
+      </w:r>
+    </w:p>
+    <w:p>
+      <w:pPr>
+        <w:pStyle w:val="BodyText"/>
+      </w:pPr>
+      <w:r>
+        <w:t xml:space="preserve">We want to produce some primary evidence about the distribution of preprint</w:t>
       </w:r>
     </w:p>
     <w:p>
@@ -423,6 +439,15 @@
         </w:numPr>
       </w:pPr>
       <w:r>
+        <w:rPr>
+          <w:b/>
+        </w:rPr>
+        <w:t xml:space="preserve">P1:</w:t>
+      </w:r>
+      <w:r>
+        <w:t xml:space="preserve"> </w:t>
+      </w:r>
+      <w:r>
         <w:t xml:space="preserve">What is the distribution of data availability statements across the categories listed in Table</w:t>
       </w:r>
       <w:r>
@@ -432,7 +457,7 @@
         <w:t xml:space="preserve">1</w:t>
       </w:r>
       <w:r>
-        <w:t xml:space="preserve">?</w:t>
+        <w:t xml:space="preserve">, and does this differ when stratified on subsequent publication?</w:t>
       </w:r>
     </w:p>
     <w:p>
@@ -444,7 +469,16 @@
         </w:numPr>
       </w:pPr>
       <w:r>
-        <w:t xml:space="preserve">For preprints posted to medRxiv prior to 1st January 2020, does an</w:t>
+        <w:rPr>
+          <w:b/>
+        </w:rPr>
+        <w:t xml:space="preserve">P2</w:t>
+      </w:r>
+      <w:r>
+        <w:t xml:space="preserve"> </w:t>
+      </w:r>
+      <w:r>
+        <w:t xml:space="preserve">For preprints whose final version was posted to medRxiv prior to 1st January 2020, does an</w:t>
       </w:r>
       <w:r>
         <w:t xml:space="preserve"> </w:t>
@@ -485,7 +519,16 @@
         </w:numPr>
       </w:pPr>
       <w:r>
-        <w:t xml:space="preserve">Some preprints claim that a data availability statement is not applicable, or that the study generated no data. For what proportion is this true?</w:t>
+        <w:rPr>
+          <w:b/>
+        </w:rPr>
+        <w:t xml:space="preserve">S1:</w:t>
+      </w:r>
+      <w:r>
+        <w:t xml:space="preserve"> </w:t>
+      </w:r>
+      <w:r>
+        <w:t xml:space="preserve">Do data availability statements change between preprint and publication? If so, do they become more open or more closed?</w:t>
       </w:r>
     </w:p>
     <w:p>
@@ -497,7 +540,61 @@
         </w:numPr>
       </w:pPr>
       <w:r>
-        <w:t xml:space="preserve">Some preprints claim that all data is available in the manuscript/supplemental files. For what proportion is this true?</w:t>
+        <w:rPr>
+          <w:b/>
+        </w:rPr>
+        <w:t xml:space="preserve">S2:</w:t>
+      </w:r>
+      <w:r>
+        <w:t xml:space="preserve"> </w:t>
+      </w:r>
+      <w:r>
+        <w:t xml:space="preserve">For a random sample of preprints, how frequently is code availability reported in the manuscript proper, but not described in the data sharing statement? [</w:t>
+      </w:r>
+      <w:r>
+        <w:rPr>
+          <w:b/>
+        </w:rPr>
+        <w:t xml:space="preserve">LAM: hoping to assess the claim that code availability is routinely included in the</w:t>
+      </w:r>
+      <w:r>
+        <w:rPr>
+          <w:b/>
+        </w:rPr>
+        <w:t xml:space="preserve"> </w:t>
+      </w:r>
+      <w:r>
+        <w:rPr>
+          <w:b/>
+        </w:rPr>
+        <w:t xml:space="preserve">“</w:t>
+      </w:r>
+      <w:r>
+        <w:rPr>
+          <w:b/>
+        </w:rPr>
+        <w:t xml:space="preserve">Data</w:t>
+      </w:r>
+      <w:r>
+        <w:rPr>
+          <w:b/>
+        </w:rPr>
+        <w:t xml:space="preserve">”</w:t>
+      </w:r>
+      <w:r>
+        <w:rPr>
+          <w:b/>
+        </w:rPr>
+        <w:t xml:space="preserve"> </w:t>
+      </w:r>
+      <w:r>
+        <w:rPr>
+          <w:b/>
+        </w:rPr>
+        <w:t xml:space="preserve">availability statement</w:t>
+      </w:r>
+      <w:r>
+        <w:t xml:space="preserve">]</w:t>
       </w:r>
     </w:p>
     <w:p>
@@ -509,7 +606,16 @@
         </w:numPr>
       </w:pPr>
       <w:r>
-        <w:t xml:space="preserve">Some preprints propose to make the data available following publication and have subsequently been published. What proportion actually do so?</w:t>
+        <w:rPr>
+          <w:b/>
+        </w:rPr>
+        <w:t xml:space="preserve">S3:</w:t>
+      </w:r>
+      <w:r>
+        <w:t xml:space="preserve"> </w:t>
+      </w:r>
+      <w:r>
+        <w:t xml:space="preserve">Some preprints propose to make their data available following publication. For those that have been subsequently published, what proportion actually do so?</w:t>
       </w:r>
     </w:p>
     <w:p>
@@ -518,401 +624,6 @@
       </w:pPr>
       <w:bookmarkStart w:id="28" w:name="section-2"/>
       <w:bookmarkEnd w:id="28"/>
-    </w:p>
-    <w:p>
-      <w:pPr>
-        <w:pStyle w:val="Compact"/>
-      </w:pPr>
-      <w:r>
-        <w:t xml:space="preserve">Key</w:t>
-      </w:r>
-    </w:p>
-    <w:p>
-      <w:pPr>
-        <w:pStyle w:val="Compact"/>
-      </w:pPr>
-      <w:r>
-        <w:t xml:space="preserve">Main category</w:t>
-      </w:r>
-    </w:p>
-    <w:p>
-      <w:pPr>
-        <w:pStyle w:val="Compact"/>
-      </w:pPr>
-      <w:r>
-        <w:t xml:space="preserve">Sub-category</w:t>
-      </w:r>
-    </w:p>
-    <w:p>
-      <w:pPr>
-        <w:pStyle w:val="Compact"/>
-      </w:pPr>
-      <w:r>
-        <w:t xml:space="preserve">Example</w:t>
-      </w:r>
-    </w:p>
-    <w:p>
-      <w:pPr>
-        <w:pStyle w:val="Compact"/>
-      </w:pPr>
-      <w:r>
-        <w:t xml:space="preserve">0</w:t>
-      </w:r>
-    </w:p>
-    <w:p>
-      <w:pPr>
-        <w:pStyle w:val="Compact"/>
-      </w:pPr>
-      <w:r>
-        <w:t xml:space="preserve">Not applicable (protocol for a review, commentary, etc)</w:t>
-      </w:r>
-    </w:p>
-    <w:p>
-      <w:pPr>
-        <w:pStyle w:val="Compact"/>
-      </w:pPr>
-      <w:r>
-        <w:t xml:space="preserve">“</w:t>
-      </w:r>
-      <w:r>
-        <w:t xml:space="preserve">Data sharing not applicable to this article as no datasets were generated or analysed during the current study.</w:t>
-      </w:r>
-      <w:r>
-        <w:t xml:space="preserve">”</w:t>
-      </w:r>
-      <w:r>
-        <w:rPr>
-          <w:vertAlign w:val="superscript"/>
-        </w:rPr>
-        <w:t xml:space="preserve">1</w:t>
-      </w:r>
-    </w:p>
-    <w:p>
-      <w:pPr>
-        <w:pStyle w:val="Compact"/>
-      </w:pPr>
-      <w:r>
-        <w:t xml:space="preserve">1</w:t>
-      </w:r>
-    </w:p>
-    <w:p>
-      <w:pPr>
-        <w:pStyle w:val="Compact"/>
-      </w:pPr>
-      <w:r>
-        <w:t xml:space="preserve">Data not available</w:t>
-      </w:r>
-    </w:p>
-    <w:p>
-      <w:pPr>
-        <w:pStyle w:val="Compact"/>
-      </w:pPr>
-      <w:r>
-        <w:t xml:space="preserve">Data not made available</w:t>
-      </w:r>
-    </w:p>
-    <w:p>
-      <w:pPr>
-        <w:pStyle w:val="Compact"/>
-      </w:pPr>
-      <w:r>
-        <w:t xml:space="preserve">“</w:t>
-      </w:r>
-      <w:r>
-        <w:t xml:space="preserve">Not available for public</w:t>
-      </w:r>
-      <w:r>
-        <w:t xml:space="preserve">”</w:t>
-      </w:r>
-      <w:r>
-        <w:rPr>
-          <w:vertAlign w:val="superscript"/>
-        </w:rPr>
-        <w:t xml:space="preserve">2</w:t>
-      </w:r>
-    </w:p>
-    <w:p>
-      <w:pPr>
-        <w:pStyle w:val="Compact"/>
-      </w:pPr>
-      <w:r>
-        <w:t xml:space="preserve">2</w:t>
-      </w:r>
-    </w:p>
-    <w:p>
-      <w:pPr>
-        <w:pStyle w:val="Compact"/>
-      </w:pPr>
-      <w:r>
-        <w:t xml:space="preserve">Data not available</w:t>
-      </w:r>
-    </w:p>
-    <w:p>
-      <w:pPr>
-        <w:pStyle w:val="Compact"/>
-      </w:pPr>
-      <w:r>
-        <w:t xml:space="preserve">Data available on request to authors</w:t>
-      </w:r>
-    </w:p>
-    <w:p>
-      <w:pPr>
-        <w:pStyle w:val="Compact"/>
-      </w:pPr>
-      <w:r>
-        <w:t xml:space="preserve">“</w:t>
-      </w:r>
-      <w:r>
-        <w:t xml:space="preserve">Data can be available upon reasonable request to the corresponding author.</w:t>
-      </w:r>
-      <w:r>
-        <w:t xml:space="preserve">”</w:t>
-      </w:r>
-      <w:r>
-        <w:rPr>
-          <w:vertAlign w:val="superscript"/>
-        </w:rPr>
-        <w:t xml:space="preserve">3</w:t>
-      </w:r>
-    </w:p>
-    <w:p>
-      <w:pPr>
-        <w:pStyle w:val="Compact"/>
-      </w:pPr>
-      <w:r>
-        <w:t xml:space="preserve">3</w:t>
-      </w:r>
-    </w:p>
-    <w:p>
-      <w:pPr>
-        <w:pStyle w:val="Compact"/>
-      </w:pPr>
-      <w:r>
-        <w:t xml:space="preserve">Data not available</w:t>
-      </w:r>
-    </w:p>
-    <w:p>
-      <w:pPr>
-        <w:pStyle w:val="Compact"/>
-      </w:pPr>
-      <w:r>
-        <w:t xml:space="preserve">Data will be available in the future</w:t>
-      </w:r>
-    </w:p>
-    <w:p>
-      <w:pPr>
-        <w:pStyle w:val="Compact"/>
-      </w:pPr>
-      <w:r>
-        <w:t xml:space="preserve">“</w:t>
-      </w:r>
-      <w:r>
-        <w:t xml:space="preserve">The protocol and full dataset will be available at Open Science Framework upon peer review publication (</w:t>
-      </w:r>
-      <w:hyperlink r:id="rId29">
-        <w:r>
-          <w:rPr>
-            <w:rStyle w:val="Hyperlink"/>
-          </w:rPr>
-          <w:t xml:space="preserve">https://osf.io/rvbuy/</w:t>
-        </w:r>
-      </w:hyperlink>
-      <w:r>
-        <w:t xml:space="preserve">).</w:t>
-      </w:r>
-      <w:r>
-        <w:t xml:space="preserve">”</w:t>
-      </w:r>
-      <w:r>
-        <w:rPr>
-          <w:vertAlign w:val="superscript"/>
-        </w:rPr>
-        <w:t xml:space="preserve">4</w:t>
-      </w:r>
-    </w:p>
-    <w:p>
-      <w:pPr>
-        <w:pStyle w:val="Compact"/>
-      </w:pPr>
-      <w:r>
-        <w:t xml:space="preserve">4</w:t>
-      </w:r>
-    </w:p>
-    <w:p>
-      <w:pPr>
-        <w:pStyle w:val="Compact"/>
-      </w:pPr>
-      <w:r>
-        <w:t xml:space="preserve">Data not available</w:t>
-      </w:r>
-    </w:p>
-    <w:p>
-      <w:pPr>
-        <w:pStyle w:val="Compact"/>
-      </w:pPr>
-      <w:r>
-        <w:t xml:space="preserve">Data vailable from central repository, but insufficient detail published to find</w:t>
-      </w:r>
-    </w:p>
-    <w:p>
-      <w:pPr>
-        <w:pStyle w:val="Compact"/>
-      </w:pPr>
-      <w:r>
-        <w:t xml:space="preserve">"Data were obtained from the international MSBase cohort study. Information regarding data availability can be obtained at</w:t>
-      </w:r>
-      <w:r>
-        <w:t xml:space="preserve"> </w:t>
-      </w:r>
-      <w:hyperlink r:id="rId30">
-        <w:r>
-          <w:rPr>
-            <w:rStyle w:val="Hyperlink"/>
-          </w:rPr>
-          <w:t xml:space="preserve">https://www.msbase.org/."</w:t>
-        </w:r>
-      </w:hyperlink>
-      <w:r>
-        <w:t xml:space="preserve">;</w:t>
-      </w:r>
-      <w:r>
-        <w:rPr>
-          <w:vertAlign w:val="superscript"/>
-        </w:rPr>
-        <w:t xml:space="preserve">5</w:t>
-      </w:r>
-    </w:p>
-    <w:p>
-      <w:pPr>
-        <w:pStyle w:val="Compact"/>
-      </w:pPr>
-      <w:r>
-        <w:t xml:space="preserve">5</w:t>
-      </w:r>
-    </w:p>
-    <w:p>
-      <w:pPr>
-        <w:pStyle w:val="Compact"/>
-      </w:pPr>
-      <w:r>
-        <w:t xml:space="preserve">Data available</w:t>
-      </w:r>
-    </w:p>
-    <w:p>
-      <w:pPr>
-        <w:pStyle w:val="Compact"/>
-      </w:pPr>
-      <w:r>
-        <w:t xml:space="preserve">Data available in the manuscript/supplementary files</w:t>
-      </w:r>
-    </w:p>
-    <w:p>
-      <w:pPr>
-        <w:pStyle w:val="Compact"/>
-      </w:pPr>
-      <w:r>
-        <w:t xml:space="preserve">“</w:t>
-      </w:r>
-      <w:r>
-        <w:t xml:space="preserve">All data related to this study are present in the paper or the Supplementary Materials. . .</w:t>
-      </w:r>
-      <w:r>
-        <w:t xml:space="preserve">”</w:t>
-      </w:r>
-      <w:r>
-        <w:rPr>
-          <w:vertAlign w:val="superscript"/>
-        </w:rPr>
-        <w:t xml:space="preserve">6</w:t>
-      </w:r>
-    </w:p>
-    <w:p>
-      <w:pPr>
-        <w:pStyle w:val="Compact"/>
-      </w:pPr>
-      <w:r>
-        <w:t xml:space="preserve">6</w:t>
-      </w:r>
-    </w:p>
-    <w:p>
-      <w:pPr>
-        <w:pStyle w:val="Compact"/>
-      </w:pPr>
-      <w:r>
-        <w:t xml:space="preserve">Data available</w:t>
-      </w:r>
-    </w:p>
-    <w:p>
-      <w:pPr>
-        <w:pStyle w:val="Compact"/>
-      </w:pPr>
-      <w:r>
-        <w:t xml:space="preserve">Data available in online repository e.g. GitHub, Zenodo</w:t>
-      </w:r>
-    </w:p>
-    <w:p>
-      <w:pPr>
-        <w:pStyle w:val="Compact"/>
-      </w:pPr>
-      <w:r>
-        <w:t xml:space="preserve">“</w:t>
-      </w:r>
-      <w:r>
-        <w:t xml:space="preserve">Extracted data used in this meta-analysis and analysis code are available at www.doi.org/10.5281/zenodo.3149365.</w:t>
-      </w:r>
-      <w:r>
-        <w:t xml:space="preserve">”</w:t>
-      </w:r>
-      <w:r>
-        <w:rPr>
-          <w:vertAlign w:val="superscript"/>
-        </w:rPr>
-        <w:t xml:space="preserve">7</w:t>
-      </w:r>
-    </w:p>
-    <w:p>
-      <w:pPr>
-        <w:pStyle w:val="Compact"/>
-      </w:pPr>
-      <w:r>
-        <w:t xml:space="preserve">7</w:t>
-      </w:r>
-    </w:p>
-    <w:p>
-      <w:pPr>
-        <w:pStyle w:val="Compact"/>
-      </w:pPr>
-      <w:r>
-        <w:t xml:space="preserve">Data available</w:t>
-      </w:r>
-    </w:p>
-    <w:p>
-      <w:pPr>
-        <w:pStyle w:val="Compact"/>
-      </w:pPr>
-      <w:r>
-        <w:t xml:space="preserve">Data available from central repository (requires sufficient details to identify e.g. extract or accession ID)</w:t>
-      </w:r>
-    </w:p>
-    <w:p>
-      <w:pPr>
-        <w:pStyle w:val="Compact"/>
-      </w:pPr>
-      <w:r>
-        <w:t xml:space="preserve">“</w:t>
-      </w:r>
-      <w:r>
-        <w:t xml:space="preserve">This research has been conducted using the UK Biobank Resource under application number 24494. All bona fide researchers can apply to use the UK Biobank resource for health related research that is in the public interest.</w:t>
-      </w:r>
-      <w:r>
-        <w:t xml:space="preserve">”</w:t>
-      </w:r>
-      <w:r>
-        <w:rPr>
-          <w:vertAlign w:val="superscript"/>
-        </w:rPr>
-        <w:t xml:space="preserve">8</w:t>
-      </w:r>
     </w:p>
     <w:p>
       <w:pPr>
@@ -2067,35 +1778,35 @@
       <w:pPr>
         <w:pStyle w:val="Heading5"/>
       </w:pPr>
-      <w:bookmarkStart w:id="31" w:name="section-3"/>
+      <w:bookmarkStart w:id="29" w:name="section-3"/>
+      <w:bookmarkEnd w:id="29"/>
+    </w:p>
+    <w:p>
+      <w:pPr>
+        <w:pStyle w:val="Heading1"/>
+      </w:pPr>
+      <w:bookmarkStart w:id="30" w:name="methods"/>
+      <w:r>
+        <w:t xml:space="preserve">Methods</w:t>
+      </w:r>
+      <w:bookmarkEnd w:id="30"/>
+    </w:p>
+    <w:p>
+      <w:pPr>
+        <w:pStyle w:val="Heading2"/>
+      </w:pPr>
+      <w:bookmarkStart w:id="31" w:name="data-extraction"/>
+      <w:r>
+        <w:t xml:space="preserve">Data extraction</w:t>
+      </w:r>
       <w:bookmarkEnd w:id="31"/>
     </w:p>
     <w:p>
       <w:pPr>
-        <w:pStyle w:val="Heading1"/>
-      </w:pPr>
-      <w:bookmarkStart w:id="32" w:name="methods"/>
-      <w:r>
-        <w:t xml:space="preserve">Methods</w:t>
-      </w:r>
-      <w:bookmarkEnd w:id="32"/>
-    </w:p>
-    <w:p>
-      <w:pPr>
-        <w:pStyle w:val="Heading2"/>
-      </w:pPr>
-      <w:bookmarkStart w:id="33" w:name="data-extraction"/>
-      <w:r>
-        <w:t xml:space="preserve">Data extraction</w:t>
-      </w:r>
-      <w:bookmarkEnd w:id="33"/>
-    </w:p>
-    <w:p>
-      <w:pPr>
         <w:pStyle w:val="FirstParagraph"/>
       </w:pPr>
       <w:r>
-        <w:t xml:space="preserve">On 26th May 2020, the data availability statements of preprints posted on the medRxiv preprint repository between 25th June 2019 (the date of first publication of a preprint on medRxiv) and 1st May 2020 were extracted using the</w:t>
+        <w:t xml:space="preserve">The data availability statements of preprints posted on the medRxiv preprint repository between 25th June 2019 (the date of first publication of a preprint on medRxiv) and 1st May 2020 were extracted using the</w:t>
       </w:r>
       <w:r>
         <w:t xml:space="preserve"> </w:t>
@@ -2130,10 +1841,230 @@
     </w:p>
     <w:p>
       <w:pPr>
+        <w:pStyle w:val="Heading2"/>
+      </w:pPr>
+      <w:bookmarkStart w:id="32" w:name="manual-coding"/>
+      <w:r>
+        <w:t xml:space="preserve">Manual coding</w:t>
+      </w:r>
+      <w:bookmarkEnd w:id="32"/>
+    </w:p>
+    <w:p>
+      <w:pPr>
+        <w:pStyle w:val="FirstParagraph"/>
+      </w:pPr>
+      <w:r>
+        <w:rPr>
+          <w:b/>
+        </w:rPr>
+        <w:t xml:space="preserve">Primary analyses</w:t>
+      </w:r>
+    </w:p>
+    <w:p>
+      <w:pPr>
         <w:pStyle w:val="BodyText"/>
       </w:pPr>
       <w:r>
-        <w:t xml:space="preserve">The script used to extract the data availability statements, in addition all data related to this analysis can be found here:</w:t>
+        <w:t xml:space="preserve">The data availability statements for each record were labeled by two independent researchers. Researchers were only provided with the data availability statements, and as a result, were blind to the associated preprint metadata (e.g. title, authors, corresponding author institution) in case this could affect their assessments. Any disagreements in the coding of the DAS were resolved through discussion with a third researcher. The labels used to classify the statements and examples of each are show in Table</w:t>
+      </w:r>
+      <w:r>
+        <w:t xml:space="preserve"> </w:t>
+      </w:r>
+      <w:r>
+        <w:t xml:space="preserve">1</w:t>
+      </w:r>
+      <w:r>
+        <w:t xml:space="preserve">.</w:t>
+      </w:r>
+    </w:p>
+    <w:p>
+      <w:pPr>
+        <w:pStyle w:val="BodyText"/>
+      </w:pPr>
+      <w:r>
+        <w:t xml:space="preserve">Due to our large sample, we took authors at their word. For example, if an author team claimed that all data used in the manuscript was available in the manuscript or as a supplemental file, or that their article did not use any data. However, claims to make it publicly at some point in the future (except through a formal embargo process, e.g. OSF) were counted as not available. Similarly as we sought to blind assessors to the study design - this feeds into our theory that data availability statements should be self contained - if no data is shared, they should justify how their design produced no data. This is particularly true for preprints hosted in medRxiv, which does not accept editorials/commentaries.</w:t>
+      </w:r>
+    </w:p>
+    <w:p>
+      <w:pPr>
+        <w:pStyle w:val="BodyText"/>
+      </w:pPr>
+      <w:r>
+        <w:t xml:space="preserve">Where DAS met multiple categories, we used prespecified decision rules to assign a label - see Supplementary Table XXXX for the decision tree and some illustrative examples.</w:t>
+      </w:r>
+    </w:p>
+    <w:p>
+      <w:pPr>
+        <w:pStyle w:val="BodyText"/>
+      </w:pPr>
+      <w:r>
+        <w:rPr>
+          <w:b/>
+        </w:rPr>
+        <w:t xml:space="preserve">Secondary analyses</w:t>
+      </w:r>
+    </w:p>
+    <w:p>
+      <w:pPr>
+        <w:pStyle w:val="BodyText"/>
+      </w:pPr>
+      <w:r>
+        <w:t xml:space="preserve">To assess whether DAS statements change between preprint and published articles, the data availability statements accompanying the published articles for 200 records were assessed using the criteria presented in Table</w:t>
+      </w:r>
+      <w:r>
+        <w:t xml:space="preserve"> </w:t>
+      </w:r>
+      <w:r>
+        <w:t xml:space="preserve">1</w:t>
+      </w:r>
+      <w:r>
+        <w:t xml:space="preserve">. The percentage of studies for which a discrepancy between, and the direction of discrepancy (e.g. does it become more closed or more open) were assessed.</w:t>
+      </w:r>
+    </w:p>
+    <w:p>
+      <w:pPr>
+        <w:pStyle w:val="BodyText"/>
+      </w:pPr>
+      <w:r>
+        <w:t xml:space="preserve">To assess whether code is frequently reported in data availability statements, and so a separate code availability statement is not needed/a composite</w:t>
+      </w:r>
+      <w:r>
+        <w:t xml:space="preserve"> </w:t>
+      </w:r>
+      <w:r>
+        <w:t xml:space="preserve">“</w:t>
+      </w:r>
+      <w:r>
+        <w:t xml:space="preserve">Material availability statement</w:t>
+      </w:r>
+      <w:r>
+        <w:t xml:space="preserve">”</w:t>
+      </w:r>
+      <w:r>
+        <w:t xml:space="preserve"> </w:t>
+      </w:r>
+      <w:r>
+        <w:t xml:space="preserve">is not preferable, the DAS</w:t>
+      </w:r>
+      <w:r>
+        <w:t xml:space="preserve"> </w:t>
+      </w:r>
+      <w:r>
+        <w:t xml:space="preserve">for 200 records were assessed. The full text PDFs for these records were also assessed to see if they made reference to code being available.</w:t>
+      </w:r>
+    </w:p>
+    <w:p>
+      <w:pPr>
+        <w:pStyle w:val="BodyText"/>
+      </w:pPr>
+      <w:r>
+        <w:t xml:space="preserve">To assess whether claims that data will be provided post publication, the data availability statements accompanying the published articles for 200 records with a label of 3 from Table</w:t>
+      </w:r>
+      <w:r>
+        <w:t xml:space="preserve"> </w:t>
+      </w:r>
+      <w:r>
+        <w:t xml:space="preserve">1</w:t>
+      </w:r>
+      <w:r>
+        <w:t xml:space="preserve"> </w:t>
+      </w:r>
+      <w:r>
+        <w:t xml:space="preserve">(or the total number of records with this label, if smaller than 100) that were subsequently published were assessed.</w:t>
+      </w:r>
+      <w:r>
+        <w:t xml:space="preserve"> </w:t>
+      </w:r>
+      <w:r>
+        <w:t xml:space="preserve">## Analysis</w:t>
+      </w:r>
+    </w:p>
+    <w:p>
+      <w:pPr>
+        <w:pStyle w:val="BodyText"/>
+      </w:pPr>
+      <w:r>
+        <w:t xml:space="preserve">We plotted the distribution of preprints across the seven categories presented in Table</w:t>
+      </w:r>
+      <w:r>
+        <w:t xml:space="preserve"> </w:t>
+      </w:r>
+      <w:r>
+        <w:t xml:space="preserve">1</w:t>
+      </w:r>
+      <w:r>
+        <w:t xml:space="preserve">, initially included all records and then stratifying by subsequent publication status. For the subset of preprints which had a final version posted up to and including 1st January, we will calculate an odds ratio (OR) and 95% confidence interval to investigate the association between an</w:t>
+      </w:r>
+      <w:r>
+        <w:t xml:space="preserve"> </w:t>
+      </w:r>
+      <w:r>
+        <w:t xml:space="preserve">“</w:t>
+      </w:r>
+      <w:r>
+        <w:t xml:space="preserve">open</w:t>
+      </w:r>
+      <w:r>
+        <w:t xml:space="preserve">”</w:t>
+      </w:r>
+      <w:r>
+        <w:t xml:space="preserve"> </w:t>
+      </w:r>
+      <w:r>
+        <w:t xml:space="preserve">DAS and publication by XXXX July 2020. Records for which the DAS was coded as</w:t>
+      </w:r>
+      <w:r>
+        <w:t xml:space="preserve"> </w:t>
+      </w:r>
+      <w:r>
+        <w:t xml:space="preserve">“</w:t>
+      </w:r>
+      <w:r>
+        <w:t xml:space="preserve">Not applicable</w:t>
+      </w:r>
+      <w:r>
+        <w:t xml:space="preserve">”</w:t>
+      </w:r>
+      <w:r>
+        <w:t xml:space="preserve"> </w:t>
+      </w:r>
+      <w:r>
+        <w:t xml:space="preserve">(Label 1 from Table</w:t>
+      </w:r>
+      <w:r>
+        <w:t xml:space="preserve"> </w:t>
+      </w:r>
+      <w:r>
+        <w:t xml:space="preserve">1</w:t>
+      </w:r>
+      <w:r>
+        <w:t xml:space="preserve">) were excluded from this analysis.</w:t>
+      </w:r>
+    </w:p>
+    <w:p>
+      <w:pPr>
+        <w:pStyle w:val="BodyText"/>
+      </w:pPr>
+      <w:r>
+        <w:t xml:space="preserve">For each of the secondary analysis, we will calculate and present relevant percentages.</w:t>
+      </w:r>
+    </w:p>
+    <w:p>
+      <w:pPr>
+        <w:pStyle w:val="Heading2"/>
+      </w:pPr>
+      <w:bookmarkStart w:id="33" w:name="material-availability-section"/>
+      <w:r>
+        <w:t xml:space="preserve">Material availability section</w:t>
+      </w:r>
+      <w:bookmarkEnd w:id="33"/>
+    </w:p>
+    <w:p>
+      <w:pPr>
+        <w:pStyle w:val="FirstParagraph"/>
+      </w:pPr>
+      <w:r>
+        <w:t xml:space="preserve">All materials (data, code and supporting information) related to this project are freely available here:</w:t>
       </w:r>
       <w:r>
         <w:t xml:space="preserve"> </w:t>
@@ -2146,298 +2077,26 @@
           <w:t xml:space="preserve">https://github.com/mcguinlu/data-availability-impact</w:t>
         </w:r>
       </w:hyperlink>
-    </w:p>
-    <w:p>
-      <w:pPr>
-        <w:pStyle w:val="Heading2"/>
-      </w:pPr>
-      <w:bookmarkStart w:id="35" w:name="manual-coding"/>
-      <w:r>
-        <w:t xml:space="preserve">Manual coding</w:t>
-      </w:r>
+      <w:r>
+        <w:t xml:space="preserve">. This repository includes the script to extract data availability statements, the coding decisions of both independent reviewers, the final adjudicated decisions, as well as an Rmarkdown file used to produce this manuscript.</w:t>
+      </w:r>
+    </w:p>
+    <w:p>
+      <w:pPr>
+        <w:pStyle w:val="Heading5"/>
+      </w:pPr>
+      <w:bookmarkStart w:id="35" w:name="section-4"/>
       <w:bookmarkEnd w:id="35"/>
     </w:p>
     <w:p>
       <w:pPr>
-        <w:pStyle w:val="FirstParagraph"/>
-      </w:pPr>
-      <w:r>
-        <w:t xml:space="preserve">The data availability statements for each record was labeled by two independent researchers. Researchers were only provided with the data availability statements, and were blinded to the associated preprint metadata (e.g. title, authors, corresponding author institution) in case this could affect their assessments. Any disagreements in the coding of the DAS were resolved through discussion with a third researchers.</w:t>
-      </w:r>
-    </w:p>
-    <w:p>
-      <w:pPr>
-        <w:pStyle w:val="BodyText"/>
-      </w:pPr>
-      <w:r>
-        <w:t xml:space="preserve">Due to our large sample, we took authors at their word. For example, if an author team claimed that all data used in the manuscript was available in the manuscript or as a supplemental file, or that their article did not use any data. However, claims to make it publicly at some point in the future (except through a formal embargo process, e.g. OSF) were counted as not available. Similarly as we sought to blind assessors to the study design - this feeds into our theory that data availability statements should be self contained - if no data is shared, they should justify how their design produced no data. This is particularly true for preprints hosted in medRxiv, which does not accept editorials/commentaries.</w:t>
-      </w:r>
-    </w:p>
-    <w:p>
-      <w:pPr>
-        <w:pStyle w:val="BodyText"/>
-      </w:pPr>
-      <w:r>
-        <w:t xml:space="preserve">While at many publishers, the availability of both the data and the code used to analyze it are conflated into a single section, we focused specifically on the availability of data. This is largely because the guidance provided by medRxiv for the</w:t>
-      </w:r>
-      <w:r>
-        <w:t xml:space="preserve"> </w:t>
-      </w:r>
-      <w:r>
-        <w:t xml:space="preserve">“</w:t>
-      </w:r>
-      <w:r>
-        <w:t xml:space="preserve">Data availability statement</w:t>
-      </w:r>
-      <w:r>
-        <w:t xml:space="preserve">”</w:t>
-      </w:r>
-      <w:r>
-        <w:t xml:space="preserve"> </w:t>
-      </w:r>
-      <w:r>
-        <w:t xml:space="preserve">refers only to data:</w:t>
-      </w:r>
-    </w:p>
-    <w:p>
-      <w:pPr>
-        <w:pStyle w:val="Compact"/>
-        <w:numPr>
-          <w:numId w:val="1004"/>
-          <w:ilvl w:val="0"/>
-        </w:numPr>
-      </w:pPr>
-      <w:r>
-        <w:t xml:space="preserve">“</w:t>
-      </w:r>
-      <w:r>
-        <w:t xml:space="preserve">You must include a statement regarding the availability of all data referred to in the manuscript.</w:t>
-      </w:r>
-      <w:r>
-        <w:t xml:space="preserve">”</w:t>
-      </w:r>
-    </w:p>
-    <w:p>
-      <w:pPr>
-        <w:pStyle w:val="FirstParagraph"/>
-      </w:pPr>
-      <w:r>
-        <w:t xml:space="preserve">A summary of the labels used to classify the statements and examples of each are show in Table</w:t>
-      </w:r>
-      <w:r>
-        <w:t xml:space="preserve"> </w:t>
-      </w:r>
-      <w:r>
-        <w:t xml:space="preserve">1</w:t>
-      </w:r>
-      <w:r>
-        <w:t xml:space="preserve">.</w:t>
-      </w:r>
-    </w:p>
-    <w:p>
-      <w:pPr>
-        <w:pStyle w:val="Heading5"/>
-      </w:pPr>
-      <w:bookmarkStart w:id="36" w:name="section-4"/>
+        <w:pStyle w:val="Heading1"/>
+      </w:pPr>
+      <w:bookmarkStart w:id="36" w:name="results"/>
+      <w:r>
+        <w:t xml:space="preserve">Results</w:t>
+      </w:r>
       <w:bookmarkEnd w:id="36"/>
-    </w:p>
-    <w:p>
-      <w:pPr>
-        <w:pStyle w:val="FirstParagraph"/>
-      </w:pPr>
-      <w:r>
-        <w:t xml:space="preserve">How to code exceptional items? I think we will need to have decision rules in the appendix.</w:t>
-      </w:r>
-    </w:p>
-    <w:p>
-      <w:pPr>
-        <w:numPr>
-          <w:numId w:val="1005"/>
-          <w:ilvl w:val="0"/>
-        </w:numPr>
-      </w:pPr>
-      <w:r>
-        <w:rPr>
-          <w:b/>
-        </w:rPr>
-        <w:t xml:space="preserve">Items that can’t be shared due to ethical reasons.</w:t>
-      </w:r>
-      <w:r>
-        <w:t xml:space="preserve"> </w:t>
-      </w:r>
-      <w:r>
-        <w:t xml:space="preserve">“</w:t>
-      </w:r>
-      <w:r>
-        <w:t xml:space="preserve">Because our data is personally identifiable, it will be available to other researchers only if they present an ethically-approved research project with an analysis plan.</w:t>
-      </w:r>
-      <w:r>
-        <w:t xml:space="preserve">”</w:t>
-      </w:r>
-      <w:r>
-        <w:t xml:space="preserve"> </w:t>
-      </w:r>
-      <w:r>
-        <w:t xml:space="preserve">[</w:t>
-      </w:r>
-      <w:r>
-        <w:rPr>
-          <w:i/>
-        </w:rPr>
-        <w:t xml:space="preserve">LAM: my thinking here is that we code it as</w:t>
-      </w:r>
-      <w:r>
-        <w:rPr>
-          <w:i/>
-        </w:rPr>
-        <w:t xml:space="preserve"> </w:t>
-      </w:r>
-      <w:r>
-        <w:rPr>
-          <w:i/>
-        </w:rPr>
-        <w:t xml:space="preserve">“</w:t>
-      </w:r>
-      <w:r>
-        <w:rPr>
-          <w:i/>
-        </w:rPr>
-        <w:t xml:space="preserve">closed</w:t>
-      </w:r>
-      <w:r>
-        <w:rPr>
-          <w:i/>
-        </w:rPr>
-        <w:t xml:space="preserve">”</w:t>
-      </w:r>
-      <w:r>
-        <w:rPr>
-          <w:i/>
-        </w:rPr>
-        <w:t xml:space="preserve">.</w:t>
-      </w:r>
-      <w:r>
-        <w:t xml:space="preserve">]</w:t>
-      </w:r>
-    </w:p>
-    <w:p>
-      <w:pPr>
-        <w:numPr>
-          <w:numId w:val="1005"/>
-          <w:ilvl w:val="0"/>
-        </w:numPr>
-      </w:pPr>
-      <w:r>
-        <w:rPr>
-          <w:b/>
-        </w:rPr>
-        <w:t xml:space="preserve">Items that almost meet the criteria for multiple categories</w:t>
-      </w:r>
-      <w:r>
-        <w:t xml:space="preserve">“</w:t>
-      </w:r>
-      <w:r>
-        <w:t xml:space="preserve">Most of the data analyzed in this manuscript are provided either within the manuscript itself, or in the manuscript posted by Sasani et al. on bioRxiv at</w:t>
-      </w:r>
-      <w:r>
-        <w:t xml:space="preserve"> </w:t>
-      </w:r>
-      <w:hyperlink r:id="rId37">
-        <w:r>
-          <w:rPr>
-            <w:rStyle w:val="Hyperlink"/>
-          </w:rPr>
-          <w:t xml:space="preserve">https://www.biorxiv.org/content/10.1101/552117v2</w:t>
-        </w:r>
-      </w:hyperlink>
-      <w:r>
-        <w:t xml:space="preserve"> </w:t>
-      </w:r>
-      <w:r>
-        <w:t xml:space="preserve">and its accompanying links; additional data may be accessed by contacting the corresponding author (Dr. Cawthon).</w:t>
-      </w:r>
-      <w:r>
-        <w:t xml:space="preserve">”</w:t>
-      </w:r>
-    </w:p>
-    <w:p>
-      <w:pPr>
-        <w:pStyle w:val="Heading2"/>
-      </w:pPr>
-      <w:bookmarkStart w:id="38" w:name="analysis"/>
-      <w:r>
-        <w:t xml:space="preserve">Analysis</w:t>
-      </w:r>
-      <w:bookmarkEnd w:id="38"/>
-    </w:p>
-    <w:p>
-      <w:pPr>
-        <w:pStyle w:val="FirstParagraph"/>
-      </w:pPr>
-      <w:r>
-        <w:t xml:space="preserve">Records for which a DAS was deemed not appropriate (e.g. protocols for trials or systematic reviews) were excluded from any further analysis.</w:t>
-      </w:r>
-    </w:p>
-    <w:p>
-      <w:pPr>
-        <w:pStyle w:val="BodyText"/>
-      </w:pPr>
-      <w:r>
-        <w:t xml:space="preserve">We graphed the distribution of preprints across the 7 categories presented in Table</w:t>
-      </w:r>
-      <w:r>
-        <w:t xml:space="preserve"> </w:t>
-      </w:r>
-      <w:r>
-        <w:t xml:space="preserve">1</w:t>
-      </w:r>
-      <w:r>
-        <w:t xml:space="preserve">. For the subset of preprints which had a final version posted up to and including , we explored whether an</w:t>
-      </w:r>
-      <w:r>
-        <w:t xml:space="preserve"> </w:t>
-      </w:r>
-      <w:r>
-        <w:t xml:space="preserve">“</w:t>
-      </w:r>
-      <w:r>
-        <w:t xml:space="preserve">open</w:t>
-      </w:r>
-      <w:r>
-        <w:t xml:space="preserve">”</w:t>
-      </w:r>
-      <w:r>
-        <w:t xml:space="preserve"> </w:t>
-      </w:r>
-      <w:r>
-        <w:t xml:space="preserve">data sharing statement was associated with publication for the subset of records published prior to J</w:t>
-      </w:r>
-    </w:p>
-    <w:p>
-      <w:pPr>
-        <w:pStyle w:val="BodyText"/>
-      </w:pPr>
-      <w:r>
-        <w:t xml:space="preserve">We also examined published paper any record which claimed to make data available following publication,</w:t>
-      </w:r>
-    </w:p>
-    <w:p>
-      <w:pPr>
-        <w:pStyle w:val="BodyText"/>
-      </w:pPr>
-      <w:r>
-        <w:t xml:space="preserve">Where papers claimed to have provided all relevant material either in the paper or supplementary material.</w:t>
-      </w:r>
-    </w:p>
-    <w:p>
-      <w:pPr>
-        <w:pStyle w:val="Heading1"/>
-      </w:pPr>
-      <w:bookmarkStart w:id="39" w:name="results"/>
-      <w:r>
-        <w:t xml:space="preserve">Results</w:t>
-      </w:r>
-      <w:bookmarkEnd w:id="39"/>
     </w:p>
     <w:p>
       <w:pPr>
@@ -2463,7 +2122,7 @@
         <w:pStyle w:val="BodyText"/>
       </w:pPr>
       <w:r>
-        <w:t xml:space="preserve">Of a test subset of 100 records, 7 were excluded as they were articles to which data availability statements did not apply (e.g. a protocol for a systematic review or clinical trial), leaving 93 remaining records. Of these, 59 (63.4%) had made their data available as per the criteria in Table</w:t>
+        <w:t xml:space="preserve">Of a test subset of 100 records, 7 were excluded as they were articles to which data availability statements did not apply (e.g. a protocol for a systematic review or clinical trial), leaving 88 remaining records. Of these, 32 (36.4%) had made their data available as per the criteria in Table</w:t>
       </w:r>
       <w:r>
         <w:t xml:space="preserve"> </w:t>
@@ -2482,6 +2141,14 @@
       </w:r>
       <w:r>
         <w:t xml:space="preserve">.</w:t>
+      </w:r>
+    </w:p>
+    <w:p>
+      <w:pPr>
+        <w:pStyle w:val="BodyText"/>
+      </w:pPr>
+      <w:r>
+        <w:t xml:space="preserve"> </w:t>
       </w:r>
     </w:p>
     <w:p>
@@ -2504,7 +2171,7 @@
                     </pic:cNvPicPr>
                   </pic:nvPicPr>
                   <pic:blipFill>
-                    <a:blip r:embed="rId40"/>
+                    <a:blip r:embed="rId37"/>
                     <a:stretch>
                       <a:fillRect/>
                     </a:stretch>
@@ -2544,6 +2211,14 @@
         <w:pStyle w:val="BodyText"/>
       </w:pPr>
       <w:r>
+        <w:t xml:space="preserve"> </w:t>
+      </w:r>
+    </w:p>
+    <w:p>
+      <w:pPr>
+        <w:pStyle w:val="BodyText"/>
+      </w:pPr>
+      <w:r>
         <w:t xml:space="preserve">The association between an</w:t>
       </w:r>
       <w:r>
@@ -2562,7 +2237,7 @@
         <w:t xml:space="preserve"> </w:t>
       </w:r>
       <w:r>
-        <w:t xml:space="preserve">data availabilit statement and subsequent publication was OR: 1.53, 95% CI: 0.64-3.69,</w:t>
+        <w:t xml:space="preserve">data availabilit statement and subsequent publication was OR: 2.18, 95% CI: 0.88-5.5,</w:t>
       </w:r>
       <w:r>
         <w:t xml:space="preserve"> </w:t>
@@ -2577,17 +2252,132 @@
         <w:t xml:space="preserve"> </w:t>
       </w:r>
       <w:r>
-        <w:t xml:space="preserve">= 0.33.</w:t>
-      </w:r>
+        <w:t xml:space="preserve">= 0.08.</w:t>
+      </w:r>
+    </w:p>
+    <w:p>
+      <w:pPr>
+        <w:pStyle w:val="Heading5"/>
+      </w:pPr>
+      <w:bookmarkStart w:id="38" w:name="section-5"/>
+      <w:bookmarkEnd w:id="38"/>
     </w:p>
     <w:p>
       <w:pPr>
         <w:pStyle w:val="Heading1"/>
       </w:pPr>
-      <w:bookmarkStart w:id="41" w:name="discussion"/>
+      <w:bookmarkStart w:id="39" w:name="discussion"/>
       <w:r>
         <w:t xml:space="preserve">Discussion</w:t>
       </w:r>
+      <w:bookmarkEnd w:id="39"/>
+    </w:p>
+    <w:p>
+      <w:pPr>
+        <w:pStyle w:val="FirstParagraph"/>
+      </w:pPr>
+      <w:r>
+        <w:t xml:space="preserve">Trust, but verify.</w:t>
+      </w:r>
+    </w:p>
+    <w:p>
+      <w:pPr>
+        <w:pStyle w:val="BodyText"/>
+      </w:pPr>
+      <w:r>
+        <w:t xml:space="preserve">The sharing of data in the health sciences is substantially more challenging for other disciplines, e.g. ecology, due to the potential for patient re-identification.</w:t>
+      </w:r>
+    </w:p>
+    <w:p>
+      <w:pPr>
+        <w:pStyle w:val="BodyText"/>
+      </w:pPr>
+      <w:r>
+        <w:t xml:space="preserve">Range of suggestions:</w:t>
+      </w:r>
+    </w:p>
+    <w:p>
+      <w:pPr>
+        <w:pStyle w:val="BodyText"/>
+      </w:pPr>
+      <w:r>
+        <w:t xml:space="preserve">Ethical consent is required at the potion of collection to allow for subsequent public data sharing.</w:t>
+      </w:r>
+    </w:p>
+    <w:p>
+      <w:pPr>
+        <w:pStyle w:val="BodyText"/>
+      </w:pPr>
+      <w:r>
+        <w:t xml:space="preserve">Critical peer review of data availability statements is needed.</w:t>
+      </w:r>
+    </w:p>
+    <w:p>
+      <w:pPr>
+        <w:pStyle w:val="BodyText"/>
+      </w:pPr>
+      <w:r>
+        <w:t xml:space="preserve">Detailed description of the datasets used is required - lots point towards a data portal but do not give a unique identifier (contrast between Labels 4 and 7)</w:t>
+      </w:r>
+    </w:p>
+    <w:p>
+      <w:pPr>
+        <w:pStyle w:val="BodyText"/>
+      </w:pPr>
+      <w:r>
+        <w:t xml:space="preserve">A previous editorial identified that trust between researchers was seen as a barrier -</w:t>
+      </w:r>
+    </w:p>
+    <w:p>
+      <w:pPr>
+        <w:pStyle w:val="Heading2"/>
+      </w:pPr>
+      <w:bookmarkStart w:id="40" w:name="limitations"/>
+      <w:r>
+        <w:t xml:space="preserve">Limitations</w:t>
+      </w:r>
+      <w:bookmarkEnd w:id="40"/>
+    </w:p>
+    <w:p>
+      <w:pPr>
+        <w:pStyle w:val="FirstParagraph"/>
+      </w:pPr>
+      <w:r>
+        <w:t xml:space="preserve">We believe there are three major critiques of our approach that we wish to address.</w:t>
+      </w:r>
+    </w:p>
+    <w:p>
+      <w:pPr>
+        <w:pStyle w:val="BodyText"/>
+      </w:pPr>
+      <w:r>
+        <w:t xml:space="preserve">The primary one is that manuscripts might have included links to the data, or more information that uniquely identifies the dataset from a data portal within the text. If this is the case, it raises serious questions about the purpose and usefulness of DAS. Further, while the full-text of a manuscript is often locked behind a paywall, the data availability sometimes count as metadata and so are available.</w:t>
+      </w:r>
+    </w:p>
+    <w:p>
+      <w:pPr>
+        <w:pStyle w:val="BodyText"/>
+      </w:pPr>
+      <w:r>
+        <w:t xml:space="preserve">Second limitation is that authors may not wish to share their data at preprint stage. This seems counter to the core purpose of preprints, which is to solicit feedback on the methods. It is particularly weak in light of the substantial impact that preprints posted on repositories like medRxiv have played in the recent pandemic. We performed a secondary analyses to assess whether those preprints promsining to make data available post-publication did in fact do so, which showed. . .</w:t>
+      </w:r>
+    </w:p>
+    <w:p>
+      <w:pPr>
+        <w:pStyle w:val="BodyText"/>
+      </w:pPr>
+      <w:r>
+        <w:t xml:space="preserve">Third is that the authors could be planning to update their DAS before final publication. We performed a secondary analyses to assess whether DAS changed substantially between preprint and publication, which showed. . .</w:t>
+      </w:r>
+    </w:p>
+    <w:p>
+      <w:pPr>
+        <w:pStyle w:val="Heading2"/>
+      </w:pPr>
+      <w:bookmarkStart w:id="41" w:name="recommendations-for-policy"/>
+      <w:r>
+        <w:t xml:space="preserve">Recommendations for policy</w:t>
+      </w:r>
       <w:bookmarkEnd w:id="41"/>
     </w:p>
     <w:p>
@@ -2595,7 +2385,7 @@
         <w:pStyle w:val="FirstParagraph"/>
       </w:pPr>
       <w:r>
-        <w:t xml:space="preserve">The sharing of data in the health sciences is substantially more challenging that.</w:t>
+        <w:t xml:space="preserve">(Provisional)</w:t>
       </w:r>
     </w:p>
     <w:p>
@@ -2603,450 +2393,186 @@
         <w:pStyle w:val="BodyText"/>
       </w:pPr>
       <w:r>
-        <w:t xml:space="preserve">A range of potential solutions and suggestions:</w:t>
-      </w:r>
+        <w:t xml:space="preserve">Critical peer-review of data availability statements is required prior to publication. If you don’t want to make the data available, that’s fine, but you need to have a very good reason why.</w:t>
+      </w:r>
+    </w:p>
+    <w:p>
+      <w:pPr>
+        <w:pStyle w:val="BodyText"/>
+      </w:pPr>
+      <w:r>
+        <w:t xml:space="preserve">Many journals require data sharing in principle. The BMJ editorial on requiring data-sharing ends with the final quote:</w:t>
+      </w:r>
+      <w:r>
+        <w:t xml:space="preserve"> </w:t>
+      </w:r>
+      <w:r>
+        <w:t xml:space="preserve">“</w:t>
+      </w:r>
+      <w:r>
+        <w:t xml:space="preserve">An initial investment of time and money is needed to prepare trial data for sharing, but after the first use there are few additional costs; in essence, the value of the data increases with each use</w:t>
+      </w:r>
+      <w:r>
+        <w:t xml:space="preserve">”</w:t>
+      </w:r>
+      <w:r>
+        <w:t xml:space="preserve">. Perhaps further grants should require a direct budget line for costs associated with making the resulting data open-access, and should assess the</w:t>
+      </w:r>
+    </w:p>
+    <w:p>
+      <w:pPr>
+        <w:pStyle w:val="BodyText"/>
+      </w:pPr>
+      <w:r>
+        <w:t xml:space="preserve">The BMJ editorial on data sharing</w:t>
+      </w:r>
+    </w:p>
+    <w:p>
+      <w:pPr>
+        <w:pStyle w:val="BodyText"/>
+      </w:pPr>
+      <w:r>
+        <w:t xml:space="preserve">Further, improved guidelines</w:t>
+      </w:r>
+    </w:p>
+    <w:p>
+      <w:pPr>
+        <w:pStyle w:val="BodyText"/>
+      </w:pPr>
+      <w:r>
+        <w:t xml:space="preserve">For example, the upcoming PRISMA (Preferred Reporting Items for Systematic Reviews and Meta-analyses)</w:t>
+      </w:r>
+    </w:p>
+    <w:p>
+      <w:pPr>
+        <w:pStyle w:val="BodyText"/>
+      </w:pPr>
+      <w:r>
+        <w:t xml:space="preserve">Additionally, and crucially, data availability statements should be subjected to critical peer review. If authors are unable to share their data</w:t>
+      </w:r>
+    </w:p>
+    <w:p>
+      <w:pPr>
+        <w:pStyle w:val="Heading5"/>
+      </w:pPr>
+      <w:bookmarkStart w:id="42" w:name="section-6"/>
+      <w:bookmarkEnd w:id="42"/>
+    </w:p>
+    <w:p>
+      <w:pPr>
+        <w:pStyle w:val="Heading1"/>
+      </w:pPr>
+      <w:bookmarkStart w:id="43" w:name="highlights"/>
+      <w:r>
+        <w:t xml:space="preserve">Highlights</w:t>
+      </w:r>
+      <w:bookmarkEnd w:id="43"/>
     </w:p>
     <w:p>
       <w:pPr>
         <w:pStyle w:val="Heading2"/>
       </w:pPr>
-      <w:bookmarkStart w:id="42" w:name="limitations"/>
-      <w:r>
-        <w:t xml:space="preserve">Limitations</w:t>
-      </w:r>
-      <w:bookmarkEnd w:id="42"/>
-    </w:p>
-    <w:p>
-      <w:pPr>
-        <w:pStyle w:val="FirstParagraph"/>
-      </w:pPr>
-      <w:r>
-        <w:t xml:space="preserve">We believe there are three major criticism of our work that we wish to forestall.</w:t>
-      </w:r>
-    </w:p>
-    <w:p>
-      <w:pPr>
-        <w:pStyle w:val="BodyText"/>
-      </w:pPr>
-      <w:r>
-        <w:t xml:space="preserve">The primary one is that manuscripts might have included links to the data/code within the text. Our response to this important limitation is that if this is the case, data availability statements are redundant. Whats the point of having something no one uses? Further, while the full-text of a manuscript is often locked behind a paywall, the data availability sometimes count as metadata and so are available. Secondary analyses showed that:</w:t>
-      </w:r>
-    </w:p>
-    <w:p>
-      <w:pPr>
-        <w:pStyle w:val="BodyText"/>
-      </w:pPr>
-      <w:r>
-        <w:t xml:space="preserve">Second limitation is that authors may not wish to share their data at preprint stage. This seems counter intuitive to the core purpose of preprints, which is to solicit feedback on the methods. It is particularly weak in light of the substantial impact that preprints posted on repositories like medRxiv have played in the recent pandemic. Secondary analyses showed that:</w:t>
-      </w:r>
-    </w:p>
-    <w:p>
-      <w:pPr>
-        <w:pStyle w:val="BodyText"/>
-      </w:pPr>
-      <w:r>
-        <w:t xml:space="preserve">Third is that the authors could be planning to update their DAS before final publication. Secondary analyses showed that:</w:t>
-      </w:r>
+      <w:bookmarkStart w:id="44" w:name="what-is-already-known-on-this-topic"/>
+      <w:r>
+        <w:t xml:space="preserve">What is already known on this topic</w:t>
+      </w:r>
+      <w:bookmarkEnd w:id="44"/>
     </w:p>
     <w:p>
       <w:pPr>
         <w:pStyle w:val="Heading2"/>
       </w:pPr>
-      <w:bookmarkStart w:id="43" w:name="recommendations-for-policy"/>
-      <w:r>
-        <w:t xml:space="preserve">Recommendations for policy</w:t>
-      </w:r>
-      <w:bookmarkEnd w:id="43"/>
-    </w:p>
-    <w:p>
-      <w:pPr>
-        <w:pStyle w:val="FirstParagraph"/>
-      </w:pPr>
-      <w:r>
-        <w:t xml:space="preserve">(Provisional)</w:t>
-      </w:r>
-    </w:p>
-    <w:p>
-      <w:pPr>
-        <w:pStyle w:val="BodyText"/>
-      </w:pPr>
-      <w:r>
-        <w:t xml:space="preserve">Critical peer-review of data availability statements is required prior to publication. If you don’t want to make the data available, that’s fine, but you need to have a very good reason why.</w:t>
-      </w:r>
-    </w:p>
-    <w:p>
-      <w:pPr>
-        <w:pStyle w:val="BodyText"/>
-      </w:pPr>
-      <w:r>
-        <w:t xml:space="preserve">Many journals require data sharing in principle. The BMJ editorial on requiring data-sharing ends with the final quote:</w:t>
+      <w:bookmarkStart w:id="45" w:name="what-this-study-adds"/>
+      <w:r>
+        <w:t xml:space="preserve">What this study adds</w:t>
+      </w:r>
+      <w:bookmarkEnd w:id="45"/>
+    </w:p>
+    <w:p>
+      <w:pPr>
+        <w:pStyle w:val="Heading5"/>
+      </w:pPr>
+      <w:bookmarkStart w:id="46" w:name="section-7"/>
+      <w:bookmarkEnd w:id="46"/>
+    </w:p>
+    <w:p>
+      <w:pPr>
+        <w:pStyle w:val="Heading1"/>
+      </w:pPr>
+      <w:bookmarkStart w:id="47" w:name="supplementary-materials"/>
+      <w:r>
+        <w:t xml:space="preserve">Supplementary materials</w:t>
+      </w:r>
+      <w:bookmarkEnd w:id="47"/>
+    </w:p>
+    <w:p>
+      <w:pPr>
+        <w:pStyle w:val="Heading2"/>
+      </w:pPr>
+      <w:bookmarkStart w:id="48" w:name="decision-rules-for-exceptional-das"/>
+      <w:r>
+        <w:t xml:space="preserve">Decision rules for exceptional DAS</w:t>
+      </w:r>
+      <w:bookmarkEnd w:id="48"/>
+    </w:p>
+    <w:p>
+      <w:pPr>
+        <w:pStyle w:val="Compact"/>
+        <w:numPr>
+          <w:numId w:val="1004"/>
+          <w:ilvl w:val="0"/>
+        </w:numPr>
+      </w:pPr>
+      <w:r>
+        <w:rPr>
+          <w:b/>
+        </w:rPr>
+        <w:t xml:space="preserve">Items that almost meet the criteria for multiple categories</w:t>
+      </w:r>
+      <w:r>
+        <w:t xml:space="preserve">“</w:t>
+      </w:r>
+      <w:r>
+        <w:t xml:space="preserve">Most of the data analyzed in this manuscript are provided either within the manuscript itself, or in the manuscript posted by Sasani et al. on bioRxiv at</w:t>
       </w:r>
       <w:r>
         <w:t xml:space="preserve"> </w:t>
       </w:r>
-      <w:r>
-        <w:t xml:space="preserve">“</w:t>
-      </w:r>
-      <w:r>
-        <w:t xml:space="preserve">An initial investment of time and money is needed to prepare trial data for sharing, but after the first use there are few additional costs; in essence, the value of the data increases with each use</w:t>
-      </w:r>
-      <w:r>
-        <w:t xml:space="preserve">”</w:t>
-      </w:r>
-      <w:r>
-        <w:t xml:space="preserve">. Perhaps further grants should require a direct budget line for costs associated with making the resulting data open-access, and should assess the</w:t>
-      </w:r>
-    </w:p>
-    <w:p>
-      <w:pPr>
-        <w:pStyle w:val="BodyText"/>
-      </w:pPr>
-      <w:r>
-        <w:t xml:space="preserve">The BMJ editorial on data sharing</w:t>
-      </w:r>
-    </w:p>
-    <w:p>
-      <w:pPr>
-        <w:pStyle w:val="BodyText"/>
-      </w:pPr>
-      <w:r>
-        <w:t xml:space="preserve">Further, improved guidelines</w:t>
-      </w:r>
-      <w:r>
-        <w:t xml:space="preserve"> </w:t>
-      </w:r>
-      <w:r>
-        <w:t xml:space="preserve">For example, the upcoming PRISMA (Preferred Reporting Items for Systematic Reviews and Meta-analyses)</w:t>
-      </w:r>
-    </w:p>
-    <w:p>
-      <w:pPr>
-        <w:pStyle w:val="BodyText"/>
-      </w:pPr>
-      <w:r>
-        <w:t xml:space="preserve">Additionally, and crucially, data availability statements should be subjected to critical peer review. If authors are unable to share their data</w:t>
-      </w:r>
-    </w:p>
-    <w:p>
-      <w:pPr>
-        <w:pStyle w:val="Heading5"/>
-      </w:pPr>
-      <w:bookmarkStart w:id="44" w:name="section-5"/>
-      <w:bookmarkEnd w:id="44"/>
-    </w:p>
-    <w:p>
-      <w:pPr>
-        <w:pStyle w:val="Heading1"/>
-      </w:pPr>
-      <w:bookmarkStart w:id="45" w:name="highlights"/>
-      <w:r>
-        <w:t xml:space="preserve">Highlights</w:t>
-      </w:r>
-      <w:bookmarkEnd w:id="45"/>
-    </w:p>
-    <w:p>
-      <w:pPr>
-        <w:pStyle w:val="Heading2"/>
-      </w:pPr>
-      <w:bookmarkStart w:id="46" w:name="what-is-already-known-on-this-topic"/>
-      <w:r>
-        <w:t xml:space="preserve">What is already known on this topic</w:t>
-      </w:r>
-      <w:bookmarkEnd w:id="46"/>
-    </w:p>
-    <w:p>
-      <w:pPr>
-        <w:pStyle w:val="Heading2"/>
-      </w:pPr>
-      <w:bookmarkStart w:id="47" w:name="what-this-study-adds"/>
-      <w:r>
-        <w:t xml:space="preserve">What this study adds</w:t>
-      </w:r>
-      <w:bookmarkEnd w:id="47"/>
-    </w:p>
-    <w:p>
-      <w:pPr>
-        <w:pStyle w:val="Heading5"/>
-      </w:pPr>
-      <w:bookmarkStart w:id="48" w:name="section-6"/>
-      <w:bookmarkEnd w:id="48"/>
-    </w:p>
-    <w:p>
-      <w:pPr>
-        <w:pStyle w:val="Heading1"/>
-      </w:pPr>
-      <w:bookmarkStart w:id="49" w:name="bibliography"/>
-      <w:r>
-        <w:t xml:space="preserve">Bibliography</w:t>
-      </w:r>
-      <w:bookmarkEnd w:id="49"/>
-    </w:p>
-    <w:bookmarkStart w:id="66" w:name="refs"/>
-    <w:bookmarkStart w:id="51" w:name="ref-ehrlich2019"/>
-    <w:p>
-      <w:pPr>
-        <w:pStyle w:val="Bibliography"/>
-      </w:pPr>
-      <w:r>
-        <w:t xml:space="preserve">1. Ehrlich OG, Testaverde J, Heller C, Daman S, Anderson A, Higgins PDR. Crohns disease and ulcerative colitis patient perspectives on clinical trials and participation.</w:t>
-      </w:r>
-      <w:r>
-        <w:t xml:space="preserve"> </w:t>
-      </w:r>
-      <w:r>
-        <w:rPr>
-          <w:i/>
-        </w:rPr>
-        <w:t xml:space="preserve">medRxiv</w:t>
-      </w:r>
-      <w:r>
-        <w:t xml:space="preserve">. June 2019:19000273. doi:</w:t>
-      </w:r>
-      <w:hyperlink r:id="rId50">
+      <w:hyperlink r:id="rId49">
         <w:r>
           <w:rPr>
             <w:rStyle w:val="Hyperlink"/>
           </w:rPr>
-          <w:t xml:space="preserve">10.1101/19000273</w:t>
+          <w:t xml:space="preserve">https://www.biorxiv.org/content/10.1101/552117v2</w:t>
         </w:r>
       </w:hyperlink>
       <w:r>
-        <w:t xml:space="preserve">.</w:t>
-      </w:r>
-    </w:p>
-    <w:bookmarkEnd w:id="51"/>
-    <w:bookmarkStart w:id="53" w:name="ref-septiandri2019"/>
-    <w:p>
-      <w:pPr>
-        <w:pStyle w:val="Bibliography"/>
-      </w:pPr>
-      <w:r>
-        <w:t xml:space="preserve">2. Septiandri AA, Aditiawarman A, Tjiong R, Burhan E, Shankar AH. Cost-Sensitive Machine Learning Classification for Mass Tuberculosis Screening.</w:t>
-      </w:r>
-      <w:r>
         <w:t xml:space="preserve"> </w:t>
       </w:r>
       <w:r>
-        <w:rPr>
-          <w:i/>
-        </w:rPr>
-        <w:t xml:space="preserve">medRxiv</w:t>
-      </w:r>
-      <w:r>
-        <w:t xml:space="preserve">. June 2019:19000190. doi:</w:t>
-      </w:r>
-      <w:hyperlink r:id="rId52">
-        <w:r>
-          <w:rPr>
-            <w:rStyle w:val="Hyperlink"/>
-          </w:rPr>
-          <w:t xml:space="preserve">10.1101/19000190</w:t>
-        </w:r>
-      </w:hyperlink>
-      <w:r>
-        <w:t xml:space="preserve">.</w:t>
-      </w:r>
-    </w:p>
-    <w:bookmarkEnd w:id="53"/>
-    <w:bookmarkStart w:id="55" w:name="ref-solis2019"/>
-    <w:p>
-      <w:pPr>
-        <w:pStyle w:val="Bibliography"/>
-      </w:pPr>
-      <w:r>
-        <w:t xml:space="preserve">3. Solis JCA, Storvoll I, Vanbelle S, Melbye H. Impact of spectrograms on the classification of wheezes and crackles in an educational setting. An interrater study.</w:t>
-      </w:r>
-      <w:r>
-        <w:t xml:space="preserve"> </w:t>
-      </w:r>
-      <w:r>
-        <w:rPr>
-          <w:i/>
-        </w:rPr>
-        <w:t xml:space="preserve">medRxiv</w:t>
-      </w:r>
-      <w:r>
-        <w:t xml:space="preserve">. August 2019:19005504. doi:</w:t>
-      </w:r>
-      <w:hyperlink r:id="rId54">
-        <w:r>
-          <w:rPr>
-            <w:rStyle w:val="Hyperlink"/>
-          </w:rPr>
-          <w:t xml:space="preserve">10.1101/19005504</w:t>
-        </w:r>
-      </w:hyperlink>
-      <w:r>
-        <w:t xml:space="preserve">.</w:t>
-      </w:r>
-    </w:p>
-    <w:bookmarkEnd w:id="55"/>
-    <w:bookmarkStart w:id="57" w:name="ref-ebbeling2019"/>
-    <w:p>
-      <w:pPr>
-        <w:pStyle w:val="Bibliography"/>
-      </w:pPr>
-      <w:r>
-        <w:t xml:space="preserve">4. Ebbeling CB, Bielak L, Lakin PR, et al. Higher energy requirement during weight-loss maintenance on a low- versus high-carbohydrate diet: Secondary analyses from a randomized controlled feeding study.</w:t>
-      </w:r>
-      <w:r>
-        <w:t xml:space="preserve"> </w:t>
-      </w:r>
-      <w:r>
-        <w:rPr>
-          <w:i/>
-        </w:rPr>
-        <w:t xml:space="preserve">medRxiv</w:t>
-      </w:r>
-      <w:r>
-        <w:t xml:space="preserve">. July 2019. doi:</w:t>
-      </w:r>
-      <w:hyperlink r:id="rId56">
-        <w:r>
-          <w:rPr>
-            <w:rStyle w:val="Hyperlink"/>
-          </w:rPr>
-          <w:t xml:space="preserve">10.1101/19001248</w:t>
-        </w:r>
-      </w:hyperlink>
-      <w:r>
-        <w:t xml:space="preserve">.</w:t>
-      </w:r>
-    </w:p>
-    <w:bookmarkEnd w:id="57"/>
-    <w:bookmarkStart w:id="59" w:name="ref-malpas2019"/>
-    <w:p>
-      <w:pPr>
-        <w:pStyle w:val="Bibliography"/>
-      </w:pPr>
-      <w:r>
-        <w:t xml:space="preserve">5. Malpas CB, Ali Manouchehrinia A, Sharmin S, et al. Early clinical markers of aggressive multiple sclerosis.</w:t>
-      </w:r>
-      <w:r>
-        <w:t xml:space="preserve"> </w:t>
-      </w:r>
-      <w:r>
-        <w:rPr>
-          <w:i/>
-        </w:rPr>
-        <w:t xml:space="preserve">medRxiv</w:t>
-      </w:r>
-      <w:r>
-        <w:t xml:space="preserve">. July 2019. doi:</w:t>
-      </w:r>
-      <w:hyperlink r:id="rId58">
-        <w:r>
-          <w:rPr>
-            <w:rStyle w:val="Hyperlink"/>
-          </w:rPr>
-          <w:t xml:space="preserve">10.1101/19002063</w:t>
-        </w:r>
-      </w:hyperlink>
-      <w:r>
-        <w:t xml:space="preserve">.</w:t>
-      </w:r>
-    </w:p>
-    <w:bookmarkEnd w:id="59"/>
-    <w:bookmarkStart w:id="61" w:name="ref-thompson2019"/>
-    <w:p>
-      <w:pPr>
-        <w:pStyle w:val="Bibliography"/>
-      </w:pPr>
-      <w:r>
-        <w:t xml:space="preserve">6. Thompson ER, Bates L, Ibrahim IK, et al. Novel delivery of cellular therapy to reduce ischaemia reperfusion injury in kidney transplantation.</w:t>
-      </w:r>
-      <w:r>
-        <w:t xml:space="preserve"> </w:t>
-      </w:r>
-      <w:r>
-        <w:rPr>
-          <w:i/>
-        </w:rPr>
-        <w:t xml:space="preserve">medRxiv</w:t>
-      </w:r>
-      <w:r>
-        <w:t xml:space="preserve">. September 2019:19005546. doi:</w:t>
-      </w:r>
-      <w:hyperlink r:id="rId60">
-        <w:r>
-          <w:rPr>
-            <w:rStyle w:val="Hyperlink"/>
-          </w:rPr>
-          <w:t xml:space="preserve">10.1101/19005546</w:t>
-        </w:r>
-      </w:hyperlink>
-      <w:r>
-        <w:t xml:space="preserve">.</w:t>
-      </w:r>
-    </w:p>
-    <w:bookmarkEnd w:id="61"/>
-    <w:bookmarkStart w:id="63" w:name="ref-moriarty2019a"/>
-    <w:p>
-      <w:pPr>
-        <w:pStyle w:val="Bibliography"/>
-      </w:pPr>
-      <w:r>
-        <w:t xml:space="preserve">7. Moriarty F, Ebell MH. A comparison of contemporary versus older studies of aspirin for primary prevention.</w:t>
-      </w:r>
-      <w:r>
-        <w:t xml:space="preserve"> </w:t>
-      </w:r>
-      <w:r>
-        <w:rPr>
-          <w:i/>
-        </w:rPr>
-        <w:t xml:space="preserve">medRxiv</w:t>
-      </w:r>
-      <w:r>
-        <w:t xml:space="preserve">. August 2019:19004267. doi:</w:t>
-      </w:r>
-      <w:hyperlink r:id="rId62">
-        <w:r>
-          <w:rPr>
-            <w:rStyle w:val="Hyperlink"/>
-          </w:rPr>
-          <w:t xml:space="preserve">10.1101/19004267</w:t>
-        </w:r>
-      </w:hyperlink>
-      <w:r>
-        <w:t xml:space="preserve">.</w:t>
-      </w:r>
-    </w:p>
-    <w:bookmarkEnd w:id="63"/>
-    <w:bookmarkStart w:id="65" w:name="ref-knuppel2019"/>
-    <w:p>
-      <w:pPr>
-        <w:pStyle w:val="Bibliography"/>
-      </w:pPr>
-      <w:r>
-        <w:t xml:space="preserve">8. Knuppel A, Papier K, Fensom GK, et al. Meat intake and cancer risk: Prospective analyses in UK Biobank.</w:t>
-      </w:r>
-      <w:r>
-        <w:t xml:space="preserve"> </w:t>
-      </w:r>
-      <w:r>
-        <w:rPr>
-          <w:i/>
-        </w:rPr>
-        <w:t xml:space="preserve">medRxiv</w:t>
-      </w:r>
-      <w:r>
-        <w:t xml:space="preserve">. August 2019:19003822. doi:</w:t>
-      </w:r>
-      <w:hyperlink r:id="rId64">
-        <w:r>
-          <w:rPr>
-            <w:rStyle w:val="Hyperlink"/>
-          </w:rPr>
-          <w:t xml:space="preserve">10.1101/19003822</w:t>
-        </w:r>
-      </w:hyperlink>
-      <w:r>
-        <w:t xml:space="preserve">.</w:t>
-      </w:r>
-    </w:p>
-    <w:bookmarkEnd w:id="65"/>
-    <w:bookmarkEnd w:id="66"/>
+        <w:t xml:space="preserve">and its accompanying links; additional data may be accessed by contacting the corresponding author (Dr. Cawthon).</w:t>
+      </w:r>
+      <w:r>
+        <w:t xml:space="preserve">”</w:t>
+      </w:r>
+    </w:p>
+    <w:p>
+      <w:pPr>
+        <w:pStyle w:val="Heading5"/>
+      </w:pPr>
+      <w:bookmarkStart w:id="50" w:name="section-8"/>
+      <w:bookmarkEnd w:id="50"/>
+    </w:p>
+    <w:p>
+      <w:pPr>
+        <w:pStyle w:val="Heading1"/>
+      </w:pPr>
+      <w:bookmarkStart w:id="51" w:name="bibliography"/>
+      <w:r>
+        <w:t xml:space="preserve">Bibliography</w:t>
+      </w:r>
+      <w:bookmarkEnd w:id="51"/>
+    </w:p>
     <w:sectPr>
       <w:footerReference w:type="default" r:id="rId9"/>
       <w:pgSz w:w="12240" w:h="15840"/>
@@ -4428,9 +3954,6 @@
     <w:abstractNumId w:val="991"/>
   </w:num>
   <w:num w:numId="1004">
-    <w:abstractNumId w:val="991"/>
-  </w:num>
-  <w:num w:numId="1005">
     <w:abstractNumId w:val="991"/>
   </w:num>
 </w:numbering>

</xml_diff>

<commit_message>
Response to reviewer feedback
</commit_message>
<xml_diff>
--- a/report/report.docx
+++ b/report/report.docx
@@ -289,7 +289,7 @@
         <w:br/>
       </w:r>
       <w:r>
-        <w:t xml:space="preserve">3938 medRxiv preprints with an applicable data availability statement were included in our sample, of which 911 (23.1%) were categorized as describing open data. 379 (9.2%) preprints were subsequently published, and of these published articles, only 155 contained an applicable data availability statement. Similar to the preprint stage, a minority (59 (38.1%)) of these published data availability statements described open data.</w:t>
+        <w:t xml:space="preserve">3938 medRxiv preprints with an applicable data availability statement were included in our sample, of which 911 (23.1%) were categorized as describing open data. 379 (9.6%) preprints were subsequently published, and of these published articles, only 155 contained an applicable data availability statement. Similar to the preprint stage, a minority (59 (38.1%)) of these published data availability statements described open data.</w:t>
       </w:r>
     </w:p>
     <w:p>
@@ -2364,7 +2364,7 @@
         <w:pStyle w:val="FirstParagraph"/>
       </w:pPr>
       <w:r>
-        <w:t xml:space="preserve">Finally, to assess whether data availability statements also capture the availability of programming code, such as STATA do files or R scripts, the data availability statement and full text PDF for a random sample 400 preprinted records were assessed for code availability (1:</w:t>
+        <w:t xml:space="preserve">Finally, to assess whether data availability statements also capture the availability of programming code, such as STATA do files or R scripts, the data availability statement and full text PDF for a random sample of 400 preprinted records were assessed for code availability (1:</w:t>
       </w:r>
       <w:r>
         <w:t xml:space="preserve"> </w:t>
@@ -2503,7 +2503,7 @@
         <w:t xml:space="preserve">1</w:t>
       </w:r>
       <w:r>
-        <w:t xml:space="preserve">. A total of 379 (9.2%) preprints had been subsequently published, and of these, only 159 (42.0%) had data availability statements that we could categorize. 4 (2.5%) records in Category 0 (</w:t>
+        <w:t xml:space="preserve">. A total of 379 (9.6%) preprints had been subsequently published, and of these, only 159 (42.0%) had data availability statements that we could categorize. 4 (2.5%) records in Category 0 (</w:t>
       </w:r>
       <w:r>
         <w:t xml:space="preserve">“</w:t>
@@ -2638,7 +2638,7 @@
         <w:t xml:space="preserve">2</w:t>
       </w:r>
       <w:r>
-        <w:t xml:space="preserve">). Moreover, the data availability statements for 8 articles published in journals that did not mandate open data sharing became less open on publication. The change in openness for preprints grouped by category and stratified by journal policy, is shown in Supplementary Table 1, while the change for each individual journal included in our analysis is shown in Supplementary Table 2.</w:t>
+        <w:t xml:space="preserve">). Moreover, the data availability statements for 8 articles published in journals that did not mandate open data sharing became less open on publication. The change in openness for preprints grouped by category and stratified by journal policy is shown in Supplementary Table 1, while the change for each individual journal included in our analysis is shown in Supplementary Table 2.</w:t>
       </w:r>
     </w:p>
     <w:p>
@@ -3572,7 +3572,7 @@
         <w:pStyle w:val="BodyText"/>
       </w:pPr>
       <w:r>
-        <w:t xml:space="preserve">161 (3.9%) preprints stated that data would be available on publication, but only 10 of these had subsequently been published (Table</w:t>
+        <w:t xml:space="preserve">161 (4.1%) preprints stated that data would be available on publication, but only 10 of these had subsequently been published (Table</w:t>
       </w:r>
       <w:r>
         <w:t xml:space="preserve"> </w:t>
@@ -4591,7 +4591,7 @@
         <w:pStyle w:val="BodyText"/>
       </w:pPr>
       <w:r>
-        <w:t xml:space="preserve">Of the 400 records for which code availability was assessed, 75 mentioned code availability in the preprinted full-text manuscript. Of these, only 53 (70.7%) preprints also described code availability in their data availability statements (Supplementary Table 4).</w:t>
+        <w:t xml:space="preserve">Of the 400 records for which code availability was assessed, 75 mentioned code availability in the preprinted full-text manuscript. However, only 22 (29.3%) of these also described code availability in the corresponding data availability statement (Supplementary Table 4).</w:t>
       </w:r>
     </w:p>
     <w:p>
@@ -4845,7 +4845,7 @@
         <w:pStyle w:val="BodyText"/>
       </w:pPr>
       <w:r>
-        <w:t xml:space="preserve">Finally, we also provide evidence that data availability statements alone are insufficient to capture code availability declarations. Code sharing has been advocated strongly elsewhere,</w:t>
+        <w:t xml:space="preserve">Finally, we also provide evidence that data availability statements alone are insufficient to capture code availability declarations. Even when researchers wish to share their code, as evidenced by a description of code availability in the main paper, they frequently do not include this information in the data availability statement. Code sharing has been advocated strongly elsewhere,</w:t>
       </w:r>
       <w:r>
         <w:t xml:space="preserve">[52–54]</w:t>
@@ -4889,7 +4889,7 @@
         <w:t xml:space="preserve"> </w:t>
       </w:r>
       <w:r>
-        <w:t xml:space="preserve">A final limitation is that for Categories 1 (</w:t>
+        <w:t xml:space="preserve">A further consideration is that for Categories 1 (</w:t>
       </w:r>
       <w:r>
         <w:t xml:space="preserve">“</w:t>

</xml_diff>

<commit_message>
Respond to editorial comments and clean-up repo
</commit_message>
<xml_diff>
--- a/report/report.docx
+++ b/report/report.docx
@@ -733,11 +733,11 @@
       <w:r>
         <w:t xml:space="preserve"> </w:t>
       </w:r>
-      <w:bookmarkStart w:id="2e7a3aba-933e-4e33-b8ee-afbda2f0eb16" w:name="tab:categorylabels"/>
+      <w:bookmarkStart w:id="7db3bb66-730b-4d05-9d8c-acfc5ff589e1" w:name="tab:categorylabels"/>
       <w:r>
         <w:t xml:space="preserve">Categories used to classify the data availability statements. Illustrative examples of each category were taken from preprints included in our sample (see "Data Extraction").</w:t>
       </w:r>
-      <w:bookmarkEnd w:id="2e7a3aba-933e-4e33-b8ee-afbda2f0eb16"/>
+      <w:bookmarkEnd w:id="7db3bb66-730b-4d05-9d8c-acfc5ff589e1"/>
     </w:p>
     <w:tbl xmlns:w="http://schemas.openxmlformats.org/wordprocessingml/2006/main" xmlns:r="http://schemas.openxmlformats.org/officeDocument/2006/relationships" xmlns:w14="http://schemas.microsoft.com/office/word/2010/wordml" xmlns:wp="http://schemas.openxmlformats.org/drawingml/2006/wordprocessingDrawing" xmlns:a="http://schemas.openxmlformats.org/drawingml/2006/main" xmlns:pic="http://schemas.openxmlformats.org/drawingml/2006/picture">
       <w:tblPr>
@@ -2156,7 +2156,7 @@
         <w:t xml:space="preserve"> </w:t>
       </w:r>
       <w:r>
-        <w:t xml:space="preserve">if their data availability statement was categorised as</w:t>
+        <w:t xml:space="preserve">if their data availability statement was categorized as</w:t>
       </w:r>
       <w:r>
         <w:t xml:space="preserve"> </w:t>
@@ -2670,11 +2670,11 @@
       <w:r>
         <w:t xml:space="preserve"> </w:t>
       </w:r>
-      <w:bookmarkStart w:id="155368e8-0c41-413a-a59e-f681810c1a06" w:name="tab:tabs1"/>
+      <w:bookmarkStart w:id="2b0264c0-d539-41ae-81eb-fb1e30cc7d72" w:name="tab:tabs1"/>
       <w:r>
         <w:t xml:space="preserve">Change in openness of data availability statements from preprint to published article, grouped by journal data-sharing policy.</w:t>
       </w:r>
-      <w:bookmarkEnd w:id="155368e8-0c41-413a-a59e-f681810c1a06"/>
+      <w:bookmarkEnd w:id="2b0264c0-d539-41ae-81eb-fb1e30cc7d72"/>
     </w:p>
     <w:tbl xmlns:w="http://schemas.openxmlformats.org/wordprocessingml/2006/main" xmlns:r="http://schemas.openxmlformats.org/officeDocument/2006/relationships" xmlns:w14="http://schemas.microsoft.com/office/word/2010/wordml" xmlns:wp="http://schemas.openxmlformats.org/drawingml/2006/wordprocessingDrawing" xmlns:a="http://schemas.openxmlformats.org/drawingml/2006/main" xmlns:pic="http://schemas.openxmlformats.org/drawingml/2006/picture">
       <w:tblPr>
@@ -3618,11 +3618,11 @@
       <w:r>
         <w:t xml:space="preserve"> </w:t>
       </w:r>
-      <w:bookmarkStart w:id="1ee7dbc8-1293-4759-ab6c-600ff32c6fa8" w:name="tab:tabs3"/>
+      <w:bookmarkStart w:id="42fb65d4-9af5-45d7-8363-2ac8da2566c5" w:name="tab:tabs3"/>
       <w:r>
         <w:t xml:space="preserve">Assessment of whether researchers promising to make data available on publication actually do so, and whether this differs if researchers included a link to an embargoed repository or not.</w:t>
       </w:r>
-      <w:bookmarkEnd w:id="1ee7dbc8-1293-4759-ab6c-600ff32c6fa8"/>
+      <w:bookmarkEnd w:id="42fb65d4-9af5-45d7-8363-2ac8da2566c5"/>
     </w:p>
     <w:tbl xmlns:w="http://schemas.openxmlformats.org/wordprocessingml/2006/main" xmlns:r="http://schemas.openxmlformats.org/officeDocument/2006/relationships" xmlns:w14="http://schemas.microsoft.com/office/word/2010/wordml" xmlns:wp="http://schemas.openxmlformats.org/drawingml/2006/wordprocessingDrawing" xmlns:a="http://schemas.openxmlformats.org/drawingml/2006/main" xmlns:pic="http://schemas.openxmlformats.org/drawingml/2006/picture">
       <w:tblPr>
@@ -4948,7 +4948,7 @@
         <w:t xml:space="preserve"> </w:t>
       </w:r>
       <w:r>
-        <w:t xml:space="preserve">This is situation is perfectly reasonable, as long as statements are explicit in justifying the lack of open data.</w:t>
+        <w:t xml:space="preserve">This situation is perfectly reasonable, as long as statements are explicit in justifying the lack of open data.</w:t>
       </w:r>
     </w:p>
     <w:p>

</xml_diff>